<commit_message>
Updated functions and documentatian
</commit_message>
<xml_diff>
--- a/docs/analysis_and_design/analysis_and_design_report.docx
+++ b/docs/analysis_and_design/analysis_and_design_report.docx
@@ -10,6 +10,7 @@
           <w:docPartUnique/>
         </w:docPartObj>
       </w:sdtPr>
+      <w:sdtEndPr/>
       <w:sdtContent>
         <w:p/>
         <w:tbl>
@@ -44,6 +45,7 @@
                 <w:dataBinding w:prefixMappings="xmlns:ns0='http://schemas.openxmlformats.org/officeDocument/2006/extended-properties'" w:xpath="/ns0:Properties[1]/ns0:Company[1]" w:storeItemID="{6668398D-A668-4E3E-A5EB-62B293D839F1}"/>
                 <w:text/>
               </w:sdtPr>
+              <w:sdtEndPr/>
               <w:sdtContent>
                 <w:tc>
                   <w:tcPr>
@@ -97,6 +99,7 @@
                   <w:dataBinding w:prefixMappings="xmlns:ns0='http://schemas.openxmlformats.org/package/2006/metadata/core-properties' xmlns:ns1='http://purl.org/dc/elements/1.1/'" w:xpath="/ns0:coreProperties[1]/ns1:title[1]" w:storeItemID="{6C3C8BC8-F283-45AE-878A-BAB7291924A1}"/>
                   <w:text/>
                 </w:sdtPr>
+                <w:sdtEndPr/>
                 <w:sdtContent>
                   <w:p>
                     <w:pPr>
@@ -139,6 +142,7 @@
                 <w:dataBinding w:prefixMappings="xmlns:ns0='http://schemas.openxmlformats.org/package/2006/metadata/core-properties' xmlns:ns1='http://purl.org/dc/elements/1.1/'" w:xpath="/ns0:coreProperties[1]/ns1:subject[1]" w:storeItemID="{6C3C8BC8-F283-45AE-878A-BAB7291924A1}"/>
                 <w:text/>
               </w:sdtPr>
+              <w:sdtEndPr/>
               <w:sdtContent>
                 <w:tc>
                   <w:tcPr>
@@ -207,6 +211,7 @@
                   <w:dataBinding w:prefixMappings="xmlns:ns0='http://schemas.openxmlformats.org/package/2006/metadata/core-properties' xmlns:ns1='http://purl.org/dc/elements/1.1/'" w:xpath="/ns0:coreProperties[1]/ns1:creator[1]" w:storeItemID="{6C3C8BC8-F283-45AE-878A-BAB7291924A1}"/>
                   <w:text/>
                 </w:sdtPr>
+                <w:sdtEndPr/>
                 <w:sdtContent>
                   <w:p>
                     <w:pPr>
@@ -249,6 +254,7 @@
                     <w:calendar w:val="gregorian"/>
                   </w:date>
                 </w:sdtPr>
+                <w:sdtEndPr/>
                 <w:sdtContent>
                   <w:p>
                     <w:pPr>
@@ -3140,7 +3146,19 @@
     </w:p>
     <w:p>
       <w:r>
-        <w:t>Needs to be faster than 3 seconds loading times per screen.</w:t>
+        <w:t xml:space="preserve">Needs to display webpages less than 3 seconds </w:t>
+      </w:r>
+      <w:r>
+        <w:rPr>
+          <w:noProof/>
+        </w:rPr>
+        <w:t>after request</w:t>
+      </w:r>
+      <w:r>
+        <w:rPr>
+          <w:noProof/>
+        </w:rPr>
+        <w:t>.</w:t>
       </w:r>
     </w:p>
     <w:p>
@@ -3237,7 +3255,28 @@
         <w:t xml:space="preserve"> and creating the database.</w:t>
       </w:r>
       <w:r>
-        <w:t xml:space="preserve"> Phase 2 will involve developing the frontend and integrating state, graph QL and routing, this will be the most tedious and error prone part of the project. Phase 3 is testing, which will also assess how well the project fulfils the requirements. Phase 4 is about last minute changes, final evaluation and testing on intended systems.</w:t>
+        <w:t xml:space="preserve"> Phase 2 will involve developing the frontend and integrating state, graph QL and routing, this will be the most tedious and </w:t>
+      </w:r>
+      <w:r>
+        <w:rPr>
+          <w:noProof/>
+        </w:rPr>
+        <w:t>error</w:t>
+      </w:r>
+      <w:r>
+        <w:rPr>
+          <w:noProof/>
+        </w:rPr>
+        <w:t>-</w:t>
+      </w:r>
+      <w:r>
+        <w:rPr>
+          <w:noProof/>
+        </w:rPr>
+        <w:t>prone</w:t>
+      </w:r>
+      <w:r>
+        <w:t xml:space="preserve"> part of the project. Phase 3 is testing, which will also assess how well the project fulfils the requirements. Phase 4 is about last minute changes, final evaluation and testing on intended systems.</w:t>
       </w:r>
     </w:p>
     <w:p>
@@ -3447,7 +3486,13 @@
           </w:tcPr>
           <w:p>
             <w:r>
-              <w:t>Username and Password</w:t>
+              <w:t>Username,</w:t>
+            </w:r>
+            <w:r>
+              <w:t xml:space="preserve"> Password</w:t>
+            </w:r>
+            <w:r>
+              <w:t xml:space="preserve"> and secret key</w:t>
             </w:r>
           </w:p>
         </w:tc>
@@ -3464,28 +3509,10 @@
               </w:numPr>
             </w:pPr>
             <w:r>
-              <w:t xml:space="preserve">Check if </w:t>
-            </w:r>
-            <w:r>
-              <w:t xml:space="preserve">the </w:t>
-            </w:r>
-            <w:r>
-              <w:rPr>
-                <w:noProof/>
-              </w:rPr>
-              <w:t>user</w:t>
-            </w:r>
-            <w:r>
-              <w:t xml:space="preserve"> is in </w:t>
-            </w:r>
-            <w:r>
-              <w:t xml:space="preserve">the </w:t>
-            </w:r>
-            <w:r>
-              <w:rPr>
-                <w:noProof/>
-              </w:rPr>
-              <w:t>database</w:t>
+              <w:t xml:space="preserve">Send username and password to </w:t>
+            </w:r>
+            <w:r>
+              <w:t>server</w:t>
             </w:r>
           </w:p>
           <w:p>
@@ -3497,19 +3524,28 @@
               </w:numPr>
             </w:pPr>
             <w:r>
-              <w:rPr>
-                <w:noProof/>
-              </w:rPr>
-              <w:t>Check</w:t>
-            </w:r>
-            <w:r>
-              <w:t xml:space="preserve"> if</w:t>
-            </w:r>
-            <w:r>
-              <w:t xml:space="preserve"> users pa</w:t>
-            </w:r>
-            <w:r>
-              <w:t>ssword hash matches the stored hash from the database</w:t>
+              <w:t xml:space="preserve">Check if </w:t>
+            </w:r>
+            <w:r>
+              <w:t xml:space="preserve">the </w:t>
+            </w:r>
+            <w:r>
+              <w:rPr>
+                <w:noProof/>
+              </w:rPr>
+              <w:t>user</w:t>
+            </w:r>
+            <w:r>
+              <w:t xml:space="preserve"> is in </w:t>
+            </w:r>
+            <w:r>
+              <w:t xml:space="preserve">the </w:t>
+            </w:r>
+            <w:r>
+              <w:rPr>
+                <w:noProof/>
+              </w:rPr>
+              <w:t>database</w:t>
             </w:r>
           </w:p>
           <w:p>
@@ -3521,7 +3557,19 @@
               </w:numPr>
             </w:pPr>
             <w:r>
-              <w:t xml:space="preserve">If match, redirect to dashboard </w:t>
+              <w:rPr>
+                <w:noProof/>
+              </w:rPr>
+              <w:t>Check</w:t>
+            </w:r>
+            <w:r>
+              <w:t xml:space="preserve"> if</w:t>
+            </w:r>
+            <w:r>
+              <w:t xml:space="preserve"> users pa</w:t>
+            </w:r>
+            <w:r>
+              <w:t>ssword hash matches the stored hash from the database</w:t>
             </w:r>
           </w:p>
           <w:p>
@@ -3533,7 +3581,30 @@
               </w:numPr>
             </w:pPr>
             <w:r>
-              <w:t>else if not a match redirect to sign in failed screen</w:t>
+              <w:t xml:space="preserve">If match create a </w:t>
+            </w:r>
+            <w:proofErr w:type="spellStart"/>
+            <w:r>
+              <w:t>json</w:t>
+            </w:r>
+            <w:proofErr w:type="spellEnd"/>
+            <w:r>
+              <w:t xml:space="preserve"> web token using the secret key and send it to client, then redirect to dashboard </w:t>
+            </w:r>
+          </w:p>
+          <w:p>
+            <w:pPr>
+              <w:pStyle w:val="ListParagraph"/>
+              <w:numPr>
+                <w:ilvl w:val="0"/>
+                <w:numId w:val="15"/>
+              </w:numPr>
+            </w:pPr>
+            <w:r>
+              <w:t xml:space="preserve">else if not a match </w:t>
+            </w:r>
+            <w:r>
+              <w:t>display error message</w:t>
             </w:r>
           </w:p>
         </w:tc>
@@ -3542,9 +3613,132 @@
             <w:tcW w:w="3006" w:type="dxa"/>
           </w:tcPr>
           <w:p>
-            <w:r>
-              <w:t>Users dashboard screen or a sign in failed screen</w:t>
-            </w:r>
+            <w:proofErr w:type="spellStart"/>
+            <w:r>
+              <w:t>Json</w:t>
+            </w:r>
+            <w:proofErr w:type="spellEnd"/>
+            <w:r>
+              <w:t xml:space="preserve"> web token, or error message</w:t>
+            </w:r>
+          </w:p>
+        </w:tc>
+      </w:tr>
+      <w:tr>
+        <w:tc>
+          <w:tcPr>
+            <w:tcW w:w="3005" w:type="dxa"/>
+          </w:tcPr>
+          <w:p>
+            <w:proofErr w:type="spellStart"/>
+            <w:r>
+              <w:t>Json</w:t>
+            </w:r>
+            <w:proofErr w:type="spellEnd"/>
+            <w:r>
+              <w:t xml:space="preserve"> web token</w:t>
+            </w:r>
+          </w:p>
+        </w:tc>
+        <w:tc>
+          <w:tcPr>
+            <w:tcW w:w="3005" w:type="dxa"/>
+          </w:tcPr>
+          <w:p>
+            <w:pPr>
+              <w:pStyle w:val="ListParagraph"/>
+              <w:numPr>
+                <w:ilvl w:val="0"/>
+                <w:numId w:val="19"/>
+              </w:numPr>
+            </w:pPr>
+            <w:r>
+              <w:t>Send web token to server</w:t>
+            </w:r>
+          </w:p>
+          <w:p>
+            <w:pPr>
+              <w:pStyle w:val="ListParagraph"/>
+              <w:numPr>
+                <w:ilvl w:val="0"/>
+                <w:numId w:val="19"/>
+              </w:numPr>
+            </w:pPr>
+            <w:r>
+              <w:t>Server decodes token</w:t>
+            </w:r>
+          </w:p>
+          <w:p>
+            <w:pPr>
+              <w:pStyle w:val="ListParagraph"/>
+              <w:numPr>
+                <w:ilvl w:val="0"/>
+                <w:numId w:val="19"/>
+              </w:numPr>
+            </w:pPr>
+            <w:r>
+              <w:t>If secret key does not match secret key, server returns error and stops</w:t>
+            </w:r>
+          </w:p>
+          <w:p>
+            <w:pPr>
+              <w:pStyle w:val="ListParagraph"/>
+              <w:numPr>
+                <w:ilvl w:val="0"/>
+                <w:numId w:val="19"/>
+              </w:numPr>
+            </w:pPr>
+            <w:r>
+              <w:t>Else server continues</w:t>
+            </w:r>
+          </w:p>
+          <w:p>
+            <w:pPr>
+              <w:pStyle w:val="ListParagraph"/>
+              <w:numPr>
+                <w:ilvl w:val="0"/>
+                <w:numId w:val="19"/>
+              </w:numPr>
+            </w:pPr>
+            <w:r>
+              <w:t>Server verifies user, and their privileges</w:t>
+            </w:r>
+          </w:p>
+          <w:p>
+            <w:pPr>
+              <w:pStyle w:val="ListParagraph"/>
+              <w:numPr>
+                <w:ilvl w:val="0"/>
+                <w:numId w:val="19"/>
+              </w:numPr>
+            </w:pPr>
+            <w:r>
+              <w:t>If user is not found server returns an error and quits</w:t>
+            </w:r>
+          </w:p>
+          <w:p>
+            <w:pPr>
+              <w:pStyle w:val="ListParagraph"/>
+              <w:numPr>
+                <w:ilvl w:val="0"/>
+                <w:numId w:val="19"/>
+              </w:numPr>
+            </w:pPr>
+            <w:r>
+              <w:t>Return access grant</w:t>
+            </w:r>
+          </w:p>
+        </w:tc>
+        <w:tc>
+          <w:tcPr>
+            <w:tcW w:w="3006" w:type="dxa"/>
+          </w:tcPr>
+          <w:p>
+            <w:r>
+              <w:t>Access not/ is granted</w:t>
+            </w:r>
+            <w:bookmarkStart w:id="13" w:name="_GoBack"/>
+            <w:bookmarkEnd w:id="13"/>
           </w:p>
         </w:tc>
       </w:tr>
@@ -3554,11 +3748,11 @@
       <w:pPr>
         <w:pStyle w:val="Heading3"/>
       </w:pPr>
-      <w:bookmarkStart w:id="13" w:name="_Toc4878793"/>
+      <w:bookmarkStart w:id="14" w:name="_Toc4878793"/>
       <w:r>
         <w:t>Admins</w:t>
       </w:r>
-      <w:bookmarkEnd w:id="13"/>
+      <w:bookmarkEnd w:id="14"/>
     </w:p>
     <w:tbl>
       <w:tblPr>
@@ -3744,6 +3938,7 @@
               </w:numPr>
             </w:pPr>
             <w:r>
+              <w:lastRenderedPageBreak/>
               <w:t xml:space="preserve">Delete users in </w:t>
             </w:r>
             <w:r>
@@ -3763,6 +3958,7 @@
           </w:tcPr>
           <w:p>
             <w:r>
+              <w:lastRenderedPageBreak/>
               <w:t>New list of all users</w:t>
             </w:r>
           </w:p>
@@ -3924,7 +4120,6 @@
         <w:pStyle w:val="Heading3"/>
       </w:pPr>
       <w:r>
-        <w:lastRenderedPageBreak/>
         <w:t>Teachers</w:t>
       </w:r>
     </w:p>
@@ -4607,11 +4802,12 @@
       <w:pPr>
         <w:pStyle w:val="Heading2"/>
       </w:pPr>
-      <w:bookmarkStart w:id="14" w:name="_Toc4878795"/>
-      <w:r>
+      <w:bookmarkStart w:id="15" w:name="_Toc4878795"/>
+      <w:r>
+        <w:lastRenderedPageBreak/>
         <w:t>Design</w:t>
       </w:r>
-      <w:bookmarkEnd w:id="14"/>
+      <w:bookmarkEnd w:id="15"/>
     </w:p>
     <w:p>
       <w:pPr>
@@ -4634,11 +4830,11 @@
       <w:pPr>
         <w:pStyle w:val="Heading3"/>
       </w:pPr>
-      <w:bookmarkStart w:id="15" w:name="_Toc4878796"/>
+      <w:bookmarkStart w:id="16" w:name="_Toc4878796"/>
       <w:r>
         <w:t>Algorithms</w:t>
       </w:r>
-      <w:bookmarkEnd w:id="15"/>
+      <w:bookmarkEnd w:id="16"/>
     </w:p>
     <w:p>
       <w:pPr>
@@ -5054,7 +5250,6 @@
         <w:pStyle w:val="Heading5"/>
       </w:pPr>
       <w:r>
-        <w:lastRenderedPageBreak/>
         <w:t>Compare Hash and Password</w:t>
       </w:r>
     </w:p>
@@ -5324,6 +5519,22 @@
         </w:rPr>
         <w:t>END</w:t>
       </w:r>
+      <w:r>
+        <w:rPr>
+          <w:rStyle w:val="HTMLCode"/>
+          <w:color w:val="333333"/>
+        </w:rPr>
+        <w:t xml:space="preserve"> </w:t>
+      </w:r>
+      <w:proofErr w:type="spellStart"/>
+      <w:r>
+        <w:rPr>
+          <w:rStyle w:val="HTMLCode"/>
+          <w:color w:val="333333"/>
+        </w:rPr>
+        <w:t>CompareHashAndPassword</w:t>
+      </w:r>
+      <w:proofErr w:type="spellEnd"/>
     </w:p>
     <w:p/>
     <w:p/>
@@ -5331,22 +5542,22 @@
       <w:pPr>
         <w:pStyle w:val="Heading3"/>
       </w:pPr>
-      <w:bookmarkStart w:id="16" w:name="_Toc4878797"/>
+      <w:bookmarkStart w:id="17" w:name="_Toc4878797"/>
       <w:r>
         <w:t>Storyboards</w:t>
       </w:r>
-      <w:bookmarkEnd w:id="16"/>
+      <w:bookmarkEnd w:id="17"/>
     </w:p>
     <w:p/>
     <w:p>
       <w:pPr>
         <w:pStyle w:val="Heading3"/>
       </w:pPr>
-      <w:bookmarkStart w:id="17" w:name="_Toc4878798"/>
+      <w:bookmarkStart w:id="18" w:name="_Toc4878798"/>
       <w:r>
         <w:t>Graphics</w:t>
       </w:r>
-      <w:bookmarkEnd w:id="17"/>
+      <w:bookmarkEnd w:id="18"/>
     </w:p>
     <w:p>
       <w:hyperlink r:id="rId10" w:history="1">
@@ -5363,11 +5574,11 @@
       <w:pPr>
         <w:pStyle w:val="Heading3"/>
       </w:pPr>
-      <w:bookmarkStart w:id="18" w:name="_Toc4878800"/>
+      <w:bookmarkStart w:id="19" w:name="_Toc4878800"/>
       <w:r>
         <w:t>Data Dictionary</w:t>
       </w:r>
-      <w:bookmarkEnd w:id="18"/>
+      <w:bookmarkEnd w:id="19"/>
     </w:p>
     <w:p>
       <w:pPr>
@@ -5544,10 +5755,7 @@
           <w:tcPr>
             <w:tcW w:w="988" w:type="dxa"/>
           </w:tcPr>
-          <w:p>
-            <w:bookmarkStart w:id="19" w:name="_GoBack"/>
-            <w:bookmarkEnd w:id="19"/>
-          </w:p>
+          <w:p/>
         </w:tc>
         <w:tc>
           <w:tcPr>
@@ -6579,6 +6787,92 @@
     </w:lvl>
   </w:abstractNum>
   <w:abstractNum w:abstractNumId="8" w15:restartNumberingAfterBreak="0">
+    <w:nsid w:val="379B6B71"/>
+    <w:multiLevelType w:val="hybridMultilevel"/>
+    <w:tmpl w:val="2A2C4482"/>
+    <w:lvl w:ilvl="0" w:tplc="0C09000F">
+      <w:start w:val="1"/>
+      <w:numFmt w:val="decimal"/>
+      <w:lvlText w:val="%1."/>
+      <w:lvlJc w:val="left"/>
+      <w:pPr>
+        <w:ind w:left="720" w:hanging="360"/>
+      </w:pPr>
+    </w:lvl>
+    <w:lvl w:ilvl="1" w:tplc="0C090019" w:tentative="1">
+      <w:start w:val="1"/>
+      <w:numFmt w:val="lowerLetter"/>
+      <w:lvlText w:val="%2."/>
+      <w:lvlJc w:val="left"/>
+      <w:pPr>
+        <w:ind w:left="1440" w:hanging="360"/>
+      </w:pPr>
+    </w:lvl>
+    <w:lvl w:ilvl="2" w:tplc="0C09001B" w:tentative="1">
+      <w:start w:val="1"/>
+      <w:numFmt w:val="lowerRoman"/>
+      <w:lvlText w:val="%3."/>
+      <w:lvlJc w:val="right"/>
+      <w:pPr>
+        <w:ind w:left="2160" w:hanging="180"/>
+      </w:pPr>
+    </w:lvl>
+    <w:lvl w:ilvl="3" w:tplc="0C09000F" w:tentative="1">
+      <w:start w:val="1"/>
+      <w:numFmt w:val="decimal"/>
+      <w:lvlText w:val="%4."/>
+      <w:lvlJc w:val="left"/>
+      <w:pPr>
+        <w:ind w:left="2880" w:hanging="360"/>
+      </w:pPr>
+    </w:lvl>
+    <w:lvl w:ilvl="4" w:tplc="0C090019" w:tentative="1">
+      <w:start w:val="1"/>
+      <w:numFmt w:val="lowerLetter"/>
+      <w:lvlText w:val="%5."/>
+      <w:lvlJc w:val="left"/>
+      <w:pPr>
+        <w:ind w:left="3600" w:hanging="360"/>
+      </w:pPr>
+    </w:lvl>
+    <w:lvl w:ilvl="5" w:tplc="0C09001B" w:tentative="1">
+      <w:start w:val="1"/>
+      <w:numFmt w:val="lowerRoman"/>
+      <w:lvlText w:val="%6."/>
+      <w:lvlJc w:val="right"/>
+      <w:pPr>
+        <w:ind w:left="4320" w:hanging="180"/>
+      </w:pPr>
+    </w:lvl>
+    <w:lvl w:ilvl="6" w:tplc="0C09000F" w:tentative="1">
+      <w:start w:val="1"/>
+      <w:numFmt w:val="decimal"/>
+      <w:lvlText w:val="%7."/>
+      <w:lvlJc w:val="left"/>
+      <w:pPr>
+        <w:ind w:left="5040" w:hanging="360"/>
+      </w:pPr>
+    </w:lvl>
+    <w:lvl w:ilvl="7" w:tplc="0C090019" w:tentative="1">
+      <w:start w:val="1"/>
+      <w:numFmt w:val="lowerLetter"/>
+      <w:lvlText w:val="%8."/>
+      <w:lvlJc w:val="left"/>
+      <w:pPr>
+        <w:ind w:left="5760" w:hanging="360"/>
+      </w:pPr>
+    </w:lvl>
+    <w:lvl w:ilvl="8" w:tplc="0C09001B" w:tentative="1">
+      <w:start w:val="1"/>
+      <w:numFmt w:val="lowerRoman"/>
+      <w:lvlText w:val="%9."/>
+      <w:lvlJc w:val="right"/>
+      <w:pPr>
+        <w:ind w:left="6480" w:hanging="180"/>
+      </w:pPr>
+    </w:lvl>
+  </w:abstractNum>
+  <w:abstractNum w:abstractNumId="9" w15:restartNumberingAfterBreak="0">
     <w:nsid w:val="3E25560B"/>
     <w:multiLevelType w:val="hybridMultilevel"/>
     <w:tmpl w:val="5080ABFA"/>
@@ -6664,7 +6958,7 @@
       </w:pPr>
     </w:lvl>
   </w:abstractNum>
-  <w:abstractNum w:abstractNumId="9" w15:restartNumberingAfterBreak="0">
+  <w:abstractNum w:abstractNumId="10" w15:restartNumberingAfterBreak="0">
     <w:nsid w:val="42057616"/>
     <w:multiLevelType w:val="hybridMultilevel"/>
     <w:tmpl w:val="0FDE001A"/>
@@ -6750,7 +7044,7 @@
       </w:pPr>
     </w:lvl>
   </w:abstractNum>
-  <w:abstractNum w:abstractNumId="10" w15:restartNumberingAfterBreak="0">
+  <w:abstractNum w:abstractNumId="11" w15:restartNumberingAfterBreak="0">
     <w:nsid w:val="468930B1"/>
     <w:multiLevelType w:val="multilevel"/>
     <w:tmpl w:val="839C6090"/>
@@ -6863,7 +7157,7 @@
       </w:pPr>
     </w:lvl>
   </w:abstractNum>
-  <w:abstractNum w:abstractNumId="11" w15:restartNumberingAfterBreak="0">
+  <w:abstractNum w:abstractNumId="12" w15:restartNumberingAfterBreak="0">
     <w:nsid w:val="4CC97B5C"/>
     <w:multiLevelType w:val="hybridMultilevel"/>
     <w:tmpl w:val="7F6A76C8"/>
@@ -6976,7 +7270,7 @@
       </w:rPr>
     </w:lvl>
   </w:abstractNum>
-  <w:abstractNum w:abstractNumId="12" w15:restartNumberingAfterBreak="0">
+  <w:abstractNum w:abstractNumId="13" w15:restartNumberingAfterBreak="0">
     <w:nsid w:val="55710DB7"/>
     <w:multiLevelType w:val="hybridMultilevel"/>
     <w:tmpl w:val="D5FCBD10"/>
@@ -7089,7 +7383,7 @@
       </w:rPr>
     </w:lvl>
   </w:abstractNum>
-  <w:abstractNum w:abstractNumId="13" w15:restartNumberingAfterBreak="0">
+  <w:abstractNum w:abstractNumId="14" w15:restartNumberingAfterBreak="0">
     <w:nsid w:val="5D1A051F"/>
     <w:multiLevelType w:val="hybridMultilevel"/>
     <w:tmpl w:val="FC2A5CB0"/>
@@ -7202,7 +7496,7 @@
       </w:rPr>
     </w:lvl>
   </w:abstractNum>
-  <w:abstractNum w:abstractNumId="14" w15:restartNumberingAfterBreak="0">
+  <w:abstractNum w:abstractNumId="15" w15:restartNumberingAfterBreak="0">
     <w:nsid w:val="63EF0EF2"/>
     <w:multiLevelType w:val="hybridMultilevel"/>
     <w:tmpl w:val="1CEAA5DE"/>
@@ -7288,7 +7582,7 @@
       </w:pPr>
     </w:lvl>
   </w:abstractNum>
-  <w:abstractNum w:abstractNumId="15" w15:restartNumberingAfterBreak="0">
+  <w:abstractNum w:abstractNumId="16" w15:restartNumberingAfterBreak="0">
     <w:nsid w:val="7AE31C95"/>
     <w:multiLevelType w:val="hybridMultilevel"/>
     <w:tmpl w:val="74B6EBEA"/>
@@ -7401,7 +7695,7 @@
       </w:rPr>
     </w:lvl>
   </w:abstractNum>
-  <w:abstractNum w:abstractNumId="16" w15:restartNumberingAfterBreak="0">
+  <w:abstractNum w:abstractNumId="17" w15:restartNumberingAfterBreak="0">
     <w:nsid w:val="7F861B62"/>
     <w:multiLevelType w:val="hybridMultilevel"/>
     <w:tmpl w:val="5AFA9360"/>
@@ -7514,7 +7808,7 @@
       </w:rPr>
     </w:lvl>
   </w:abstractNum>
-  <w:abstractNum w:abstractNumId="17" w15:restartNumberingAfterBreak="0">
+  <w:abstractNum w:abstractNumId="18" w15:restartNumberingAfterBreak="0">
     <w:nsid w:val="7FBE69D2"/>
     <w:multiLevelType w:val="hybridMultilevel"/>
     <w:tmpl w:val="E3DCFC7E"/>
@@ -7634,13 +7928,13 @@
     <w:abstractNumId w:val="6"/>
   </w:num>
   <w:num w:numId="3">
-    <w:abstractNumId w:val="8"/>
+    <w:abstractNumId w:val="9"/>
   </w:num>
   <w:num w:numId="4">
     <w:abstractNumId w:val="0"/>
   </w:num>
   <w:num w:numId="5">
-    <w:abstractNumId w:val="14"/>
+    <w:abstractNumId w:val="15"/>
   </w:num>
   <w:num w:numId="6">
     <w:abstractNumId w:val="2"/>
@@ -7649,37 +7943,40 @@
     <w:abstractNumId w:val="7"/>
   </w:num>
   <w:num w:numId="8">
-    <w:abstractNumId w:val="16"/>
+    <w:abstractNumId w:val="17"/>
   </w:num>
   <w:num w:numId="9">
     <w:abstractNumId w:val="3"/>
   </w:num>
   <w:num w:numId="10">
-    <w:abstractNumId w:val="9"/>
+    <w:abstractNumId w:val="10"/>
   </w:num>
   <w:num w:numId="11">
     <w:abstractNumId w:val="1"/>
   </w:num>
   <w:num w:numId="12">
-    <w:abstractNumId w:val="15"/>
+    <w:abstractNumId w:val="16"/>
   </w:num>
   <w:num w:numId="13">
-    <w:abstractNumId w:val="12"/>
+    <w:abstractNumId w:val="13"/>
   </w:num>
   <w:num w:numId="14">
-    <w:abstractNumId w:val="11"/>
+    <w:abstractNumId w:val="12"/>
   </w:num>
   <w:num w:numId="15">
     <w:abstractNumId w:val="5"/>
   </w:num>
   <w:num w:numId="16">
-    <w:abstractNumId w:val="13"/>
+    <w:abstractNumId w:val="14"/>
   </w:num>
   <w:num w:numId="17">
-    <w:abstractNumId w:val="17"/>
+    <w:abstractNumId w:val="18"/>
   </w:num>
   <w:num w:numId="18">
-    <w:abstractNumId w:val="10"/>
+    <w:abstractNumId w:val="11"/>
+  </w:num>
+  <w:num w:numId="19">
+    <w:abstractNumId w:val="8"/>
   </w:num>
 </w:numbering>
 </file>
@@ -8817,6 +9114,8 @@
     <w:rsid w:val="00522DC2"/>
     <w:rsid w:val="00550443"/>
     <w:rsid w:val="005D718F"/>
+    <w:rsid w:val="00613D1E"/>
+    <w:rsid w:val="00762A2A"/>
     <w:rsid w:val="0089500B"/>
     <w:rsid w:val="008C65F4"/>
     <w:rsid w:val="00914151"/>
@@ -9601,7 +9900,7 @@
 </file>
 
 <file path=customXml/itemProps2.xml><?xml version="1.0" encoding="utf-8"?>
-<ds:datastoreItem xmlns:ds="http://schemas.openxmlformats.org/officeDocument/2006/customXml" ds:itemID="{B770EC63-D116-4031-ACA6-F1D67B5BF431}">
+<ds:datastoreItem xmlns:ds="http://schemas.openxmlformats.org/officeDocument/2006/customXml" ds:itemID="{BA51B62F-F82B-4C91-BCEA-09C04AF173B1}">
   <ds:schemaRefs>
     <ds:schemaRef ds:uri="http://schemas.openxmlformats.org/officeDocument/2006/bibliography"/>
   </ds:schemaRefs>

</xml_diff>

<commit_message>
list classes teacher resolver
</commit_message>
<xml_diff>
--- a/docs/analysis_and_design/analysis_and_design_report.docx
+++ b/docs/analysis_and_design/analysis_and_design_report.docx
@@ -10,6 +10,7 @@
           <w:docPartUnique/>
         </w:docPartObj>
       </w:sdtPr>
+      <w:sdtEndPr/>
       <w:sdtContent>
         <w:p/>
         <w:tbl>
@@ -44,6 +45,7 @@
                 <w:dataBinding w:prefixMappings="xmlns:ns0='http://schemas.openxmlformats.org/officeDocument/2006/extended-properties'" w:xpath="/ns0:Properties[1]/ns0:Company[1]" w:storeItemID="{6668398D-A668-4E3E-A5EB-62B293D839F1}"/>
                 <w:text/>
               </w:sdtPr>
+              <w:sdtEndPr/>
               <w:sdtContent>
                 <w:tc>
                   <w:tcPr>
@@ -97,6 +99,7 @@
                   <w:dataBinding w:prefixMappings="xmlns:ns0='http://schemas.openxmlformats.org/package/2006/metadata/core-properties' xmlns:ns1='http://purl.org/dc/elements/1.1/'" w:xpath="/ns0:coreProperties[1]/ns1:title[1]" w:storeItemID="{6C3C8BC8-F283-45AE-878A-BAB7291924A1}"/>
                   <w:text/>
                 </w:sdtPr>
+                <w:sdtEndPr/>
                 <w:sdtContent>
                   <w:p>
                     <w:pPr>
@@ -139,6 +142,7 @@
                 <w:dataBinding w:prefixMappings="xmlns:ns0='http://schemas.openxmlformats.org/package/2006/metadata/core-properties' xmlns:ns1='http://purl.org/dc/elements/1.1/'" w:xpath="/ns0:coreProperties[1]/ns1:subject[1]" w:storeItemID="{6C3C8BC8-F283-45AE-878A-BAB7291924A1}"/>
                 <w:text/>
               </w:sdtPr>
+              <w:sdtEndPr/>
               <w:sdtContent>
                 <w:tc>
                   <w:tcPr>
@@ -207,6 +211,7 @@
                   <w:dataBinding w:prefixMappings="xmlns:ns0='http://schemas.openxmlformats.org/package/2006/metadata/core-properties' xmlns:ns1='http://purl.org/dc/elements/1.1/'" w:xpath="/ns0:coreProperties[1]/ns1:creator[1]" w:storeItemID="{6C3C8BC8-F283-45AE-878A-BAB7291924A1}"/>
                   <w:text/>
                 </w:sdtPr>
+                <w:sdtEndPr/>
                 <w:sdtContent>
                   <w:p>
                     <w:pPr>
@@ -249,6 +254,7 @@
                     <w:calendar w:val="gregorian"/>
                   </w:date>
                 </w:sdtPr>
+                <w:sdtEndPr/>
                 <w:sdtContent>
                   <w:p>
                     <w:pPr>
@@ -306,7 +312,7 @@
                     <w:sz w:val="28"/>
                     <w:szCs w:val="28"/>
                   </w:rPr>
-                  <w:t>Version: 0.3</w:t>
+                  <w:t>Version: 0.7</w:t>
                 </w:r>
                 <w:r>
                   <w:rPr>
@@ -355,12 +361,7 @@
             <w:pStyle w:val="TOCHeading"/>
           </w:pPr>
           <w:r>
-            <w:t>Table of</w:t>
-          </w:r>
-          <w:bookmarkStart w:id="0" w:name="_GoBack"/>
-          <w:bookmarkEnd w:id="0"/>
-          <w:r>
-            <w:t xml:space="preserve"> Contents</w:t>
+            <w:t>Table of Contents</w:t>
           </w:r>
         </w:p>
         <w:p>
@@ -2151,63 +2152,63 @@
       <w:pPr>
         <w:pStyle w:val="Heading1"/>
       </w:pPr>
-      <w:bookmarkStart w:id="1" w:name="_Toc5659668"/>
+      <w:bookmarkStart w:id="0" w:name="_Toc5659668"/>
       <w:r>
         <w:lastRenderedPageBreak/>
         <w:t>Introduction</w:t>
       </w:r>
+      <w:bookmarkEnd w:id="0"/>
+    </w:p>
+    <w:p>
+      <w:r>
+        <w:t>The classroom manager is a classroom management solution made for St Pius X College and</w:t>
+      </w:r>
+      <w:r>
+        <w:t xml:space="preserve"> is completely open source software; it aims to be a modern yet simple and practical solution for schools. The classroom manager aims to be a free </w:t>
+      </w:r>
+      <w:r>
+        <w:t xml:space="preserve">but used in a proprietary/corporate environment hence the choice of </w:t>
+      </w:r>
+      <w:r>
+        <w:t xml:space="preserve">the </w:t>
+      </w:r>
+      <w:r>
+        <w:t>License agreement. The project aims to be a foundation that with improvement can serve as a foundation core of more complex and full-fledged solutions for classroom management.</w:t>
+      </w:r>
+    </w:p>
+    <w:p>
+      <w:r>
+        <w:t>This project uses the Apache 2.0 License</w:t>
+      </w:r>
+      <w:r>
+        <w:t xml:space="preserve"> in order to allow companies and corporations to expand the project to suit their needs. This comes from the Apache License’s explicit and lengthy agreement which protects the software in more legal cases than </w:t>
+      </w:r>
+      <w:proofErr w:type="gramStart"/>
+      <w:r>
+        <w:t>other</w:t>
+      </w:r>
+      <w:proofErr w:type="gramEnd"/>
+      <w:r>
+        <w:t xml:space="preserve"> licenses and while striking a balance between </w:t>
+      </w:r>
+      <w:proofErr w:type="spellStart"/>
+      <w:r>
+        <w:t>copyleft</w:t>
+      </w:r>
+      <w:proofErr w:type="spellEnd"/>
+      <w:r>
+        <w:t xml:space="preserve"> software and proprietary license agreements.</w:t>
+      </w:r>
+    </w:p>
+    <w:p>
+      <w:pPr>
+        <w:pStyle w:val="Heading1"/>
+      </w:pPr>
+      <w:bookmarkStart w:id="1" w:name="_Toc5659669"/>
+      <w:r>
+        <w:t>Client Needs</w:t>
+      </w:r>
       <w:bookmarkEnd w:id="1"/>
-    </w:p>
-    <w:p>
-      <w:r>
-        <w:t>The classroom manager is a classroom management solution made for St Pius X College and</w:t>
-      </w:r>
-      <w:r>
-        <w:t xml:space="preserve"> is completely open source software; it aims to be a modern yet simple and practical solution for schools. The classroom manager aims to be a free </w:t>
-      </w:r>
-      <w:r>
-        <w:t xml:space="preserve">but used in a proprietary/corporate environment hence the choice of </w:t>
-      </w:r>
-      <w:r>
-        <w:t xml:space="preserve">the </w:t>
-      </w:r>
-      <w:r>
-        <w:t>License agreement. The project aims to be a foundation that with improvement can serve as a foundation core of more complex and full-fledged solutions for classroom management.</w:t>
-      </w:r>
-    </w:p>
-    <w:p>
-      <w:r>
-        <w:t>This project uses the Apache 2.0 License</w:t>
-      </w:r>
-      <w:r>
-        <w:t xml:space="preserve"> in order to allow companies and corporations to expand the project to suit their needs. This comes from the Apache License’s explicit and lengthy agreement which protects the software in more legal cases than </w:t>
-      </w:r>
-      <w:proofErr w:type="gramStart"/>
-      <w:r>
-        <w:t>other</w:t>
-      </w:r>
-      <w:proofErr w:type="gramEnd"/>
-      <w:r>
-        <w:t xml:space="preserve"> licenses and while striking a balance between </w:t>
-      </w:r>
-      <w:proofErr w:type="spellStart"/>
-      <w:r>
-        <w:t>copyleft</w:t>
-      </w:r>
-      <w:proofErr w:type="spellEnd"/>
-      <w:r>
-        <w:t xml:space="preserve"> software and proprietary license agreements.</w:t>
-      </w:r>
-    </w:p>
-    <w:p>
-      <w:pPr>
-        <w:pStyle w:val="Heading1"/>
-      </w:pPr>
-      <w:bookmarkStart w:id="2" w:name="_Toc5659669"/>
-      <w:r>
-        <w:t>Client Needs</w:t>
-      </w:r>
-      <w:bookmarkEnd w:id="2"/>
     </w:p>
     <w:p>
       <w:r>
@@ -2277,11 +2278,11 @@
       <w:pPr>
         <w:pStyle w:val="Heading1"/>
       </w:pPr>
-      <w:bookmarkStart w:id="3" w:name="_Toc5659670"/>
+      <w:bookmarkStart w:id="2" w:name="_Toc5659670"/>
       <w:r>
         <w:t>Design Objectives</w:t>
       </w:r>
-      <w:bookmarkEnd w:id="3"/>
+      <w:bookmarkEnd w:id="2"/>
     </w:p>
     <w:p>
       <w:pPr>
@@ -2413,21 +2414,21 @@
       <w:pPr>
         <w:pStyle w:val="Heading1"/>
       </w:pPr>
-      <w:bookmarkStart w:id="4" w:name="_Toc5659671"/>
+      <w:bookmarkStart w:id="3" w:name="_Toc5659671"/>
       <w:r>
         <w:t>Requirements</w:t>
       </w:r>
+      <w:bookmarkEnd w:id="3"/>
+    </w:p>
+    <w:p>
+      <w:pPr>
+        <w:pStyle w:val="Heading2"/>
+      </w:pPr>
+      <w:bookmarkStart w:id="4" w:name="_Toc5659672"/>
+      <w:r>
+        <w:t>Functional Requirements</w:t>
+      </w:r>
       <w:bookmarkEnd w:id="4"/>
-    </w:p>
-    <w:p>
-      <w:pPr>
-        <w:pStyle w:val="Heading2"/>
-      </w:pPr>
-      <w:bookmarkStart w:id="5" w:name="_Toc5659672"/>
-      <w:r>
-        <w:t>Functional Requirements</w:t>
-      </w:r>
-      <w:bookmarkEnd w:id="5"/>
     </w:p>
     <w:p>
       <w:r>
@@ -2666,7 +2667,7 @@
         </w:numPr>
       </w:pPr>
       <w:r>
-        <w:t>Username</w:t>
+        <w:t>Role</w:t>
       </w:r>
     </w:p>
     <w:p>
@@ -2678,7 +2679,7 @@
         </w:numPr>
       </w:pPr>
       <w:r>
-        <w:t>Password</w:t>
+        <w:t>Username</w:t>
       </w:r>
     </w:p>
     <w:p>
@@ -2690,6 +2691,18 @@
         </w:numPr>
       </w:pPr>
       <w:r>
+        <w:t>Password</w:t>
+      </w:r>
+    </w:p>
+    <w:p>
+      <w:pPr>
+        <w:pStyle w:val="ListParagraph"/>
+        <w:numPr>
+          <w:ilvl w:val="1"/>
+          <w:numId w:val="2"/>
+        </w:numPr>
+      </w:pPr>
+      <w:r>
         <w:t>Email</w:t>
       </w:r>
     </w:p>
@@ -2728,11 +2741,11 @@
       <w:pPr>
         <w:pStyle w:val="Heading2"/>
       </w:pPr>
-      <w:bookmarkStart w:id="6" w:name="_Toc5659673"/>
+      <w:bookmarkStart w:id="5" w:name="_Toc5659673"/>
       <w:r>
         <w:t>Non-functional Requirements</w:t>
       </w:r>
-      <w:bookmarkEnd w:id="6"/>
+      <w:bookmarkEnd w:id="5"/>
     </w:p>
     <w:p>
       <w:r>
@@ -2759,8 +2772,13 @@
           <w:numId w:val="4"/>
         </w:numPr>
       </w:pPr>
-      <w:r>
-        <w:t xml:space="preserve">SQLite database, </w:t>
+      <w:proofErr w:type="spellStart"/>
+      <w:r>
+        <w:t>Postgres</w:t>
+      </w:r>
+      <w:proofErr w:type="spellEnd"/>
+      <w:r>
+        <w:t xml:space="preserve">, </w:t>
       </w:r>
       <w:proofErr w:type="spellStart"/>
       <w:r>
@@ -2976,7 +2994,23 @@
         </w:numPr>
       </w:pPr>
       <w:r>
-        <w:t>JavaScript frontend but served within the go server</w:t>
+        <w:t xml:space="preserve">Typescript </w:t>
+      </w:r>
+      <w:proofErr w:type="spellStart"/>
+      <w:r>
+        <w:t>transpiled</w:t>
+      </w:r>
+      <w:proofErr w:type="spellEnd"/>
+      <w:r>
+        <w:t xml:space="preserve"> to </w:t>
+      </w:r>
+      <w:proofErr w:type="spellStart"/>
+      <w:r>
+        <w:t>javascript</w:t>
+      </w:r>
+      <w:proofErr w:type="spellEnd"/>
+      <w:r>
+        <w:t xml:space="preserve"> frontend but served within the go server</w:t>
       </w:r>
     </w:p>
     <w:p>
@@ -2988,7 +3022,7 @@
         </w:numPr>
       </w:pPr>
       <w:r>
-        <w:t>Frontend user interface follows material design standards</w:t>
+        <w:t>Create React App</w:t>
       </w:r>
     </w:p>
     <w:p>
@@ -3000,6 +3034,18 @@
         </w:numPr>
       </w:pPr>
       <w:r>
+        <w:t>Frontend user interface follows material design standards</w:t>
+      </w:r>
+    </w:p>
+    <w:p>
+      <w:pPr>
+        <w:pStyle w:val="ListParagraph"/>
+        <w:numPr>
+          <w:ilvl w:val="1"/>
+          <w:numId w:val="4"/>
+        </w:numPr>
+      </w:pPr>
+      <w:r>
         <w:t>Libraries used</w:t>
       </w:r>
     </w:p>
@@ -3167,33 +3213,24 @@
         </w:numPr>
       </w:pPr>
       <w:r>
-        <w:t>Serves static files (</w:t>
-      </w:r>
-      <w:r>
-        <w:rPr>
-          <w:noProof/>
-        </w:rPr>
-        <w:t>HTML</w:t>
-      </w:r>
-      <w:r>
-        <w:t xml:space="preserve">, </w:t>
-      </w:r>
-      <w:proofErr w:type="spellStart"/>
-      <w:r>
-        <w:t>javascript</w:t>
-      </w:r>
-      <w:proofErr w:type="spellEnd"/>
-      <w:r>
-        <w:t xml:space="preserve">, </w:t>
-      </w:r>
-      <w:r>
-        <w:rPr>
-          <w:noProof/>
-        </w:rPr>
-        <w:t>CSS</w:t>
-      </w:r>
-      <w:r>
-        <w:t xml:space="preserve"> and images)</w:t>
+        <w:lastRenderedPageBreak/>
+        <w:t xml:space="preserve">All server configuration (port, database connection, secret key), will be stored in a </w:t>
+      </w:r>
+      <w:proofErr w:type="spellStart"/>
+      <w:r>
+        <w:t>yaml</w:t>
+      </w:r>
+      <w:proofErr w:type="spellEnd"/>
+      <w:r>
+        <w:t xml:space="preserve"> </w:t>
+      </w:r>
+      <w:proofErr w:type="spellStart"/>
+      <w:r>
+        <w:t>config</w:t>
+      </w:r>
+      <w:proofErr w:type="spellEnd"/>
+      <w:r>
+        <w:t xml:space="preserve"> file, dynamically loaded, so server will need to be restarted but not rebuilt every configuration changes.</w:t>
       </w:r>
     </w:p>
     <w:p>
@@ -3205,7 +3242,33 @@
         </w:numPr>
       </w:pPr>
       <w:r>
-        <w:t>Handles data and controls flow between frontend and database</w:t>
+        <w:t>Serves static files (</w:t>
+      </w:r>
+      <w:r>
+        <w:rPr>
+          <w:noProof/>
+        </w:rPr>
+        <w:t>HTML</w:t>
+      </w:r>
+      <w:r>
+        <w:t xml:space="preserve">, </w:t>
+      </w:r>
+      <w:proofErr w:type="spellStart"/>
+      <w:r>
+        <w:t>javascript</w:t>
+      </w:r>
+      <w:proofErr w:type="spellEnd"/>
+      <w:r>
+        <w:t xml:space="preserve">, </w:t>
+      </w:r>
+      <w:r>
+        <w:rPr>
+          <w:noProof/>
+        </w:rPr>
+        <w:t>CSS</w:t>
+      </w:r>
+      <w:r>
+        <w:t xml:space="preserve"> and images)</w:t>
       </w:r>
     </w:p>
     <w:p>
@@ -3217,17 +3280,7 @@
         </w:numPr>
       </w:pPr>
       <w:r>
-        <w:lastRenderedPageBreak/>
-        <w:t xml:space="preserve">Hashes all passwords with a </w:t>
-      </w:r>
-      <w:r>
-        <w:rPr>
-          <w:noProof/>
-        </w:rPr>
-        <w:t>bcrypt</w:t>
-      </w:r>
-      <w:r>
-        <w:t xml:space="preserve"> password hash and salt</w:t>
+        <w:t>Handles data and controls flow between frontend and database</w:t>
       </w:r>
     </w:p>
     <w:p>
@@ -3239,6 +3292,27 @@
         </w:numPr>
       </w:pPr>
       <w:r>
+        <w:t xml:space="preserve">Hashes all passwords with a </w:t>
+      </w:r>
+      <w:r>
+        <w:rPr>
+          <w:noProof/>
+        </w:rPr>
+        <w:t>bcrypt</w:t>
+      </w:r>
+      <w:r>
+        <w:t xml:space="preserve"> password hash and salt</w:t>
+      </w:r>
+    </w:p>
+    <w:p>
+      <w:pPr>
+        <w:pStyle w:val="ListParagraph"/>
+        <w:numPr>
+          <w:ilvl w:val="1"/>
+          <w:numId w:val="4"/>
+        </w:numPr>
+      </w:pPr>
+      <w:r>
         <w:t>Libraries used</w:t>
       </w:r>
     </w:p>
@@ -3303,8 +3377,13 @@
         </w:numPr>
       </w:pPr>
       <w:r>
-        <w:t>go-sqlite3</w:t>
-      </w:r>
+        <w:t>go-</w:t>
+      </w:r>
+      <w:proofErr w:type="spellStart"/>
+      <w:r>
+        <w:t>postgres</w:t>
+      </w:r>
+      <w:proofErr w:type="spellEnd"/>
     </w:p>
     <w:p>
       <w:pPr>
@@ -3327,6 +3406,26 @@
       <w:pPr>
         <w:pStyle w:val="ListParagraph"/>
         <w:numPr>
+          <w:ilvl w:val="1"/>
+          <w:numId w:val="4"/>
+        </w:numPr>
+      </w:pPr>
+      <w:r>
+        <w:t xml:space="preserve">Binaries for </w:t>
+      </w:r>
+      <w:proofErr w:type="spellStart"/>
+      <w:r>
+        <w:t>linux</w:t>
+      </w:r>
+      <w:proofErr w:type="spellEnd"/>
+      <w:r>
+        <w:t xml:space="preserve"> and windows</w:t>
+      </w:r>
+    </w:p>
+    <w:p>
+      <w:pPr>
+        <w:pStyle w:val="ListParagraph"/>
+        <w:numPr>
           <w:ilvl w:val="0"/>
           <w:numId w:val="4"/>
         </w:numPr>
@@ -3347,22 +3446,7 @@
         <w:rPr>
           <w:noProof/>
         </w:rPr>
-        <w:t>S</w:t>
-      </w:r>
-      <w:r>
-        <w:rPr>
-          <w:noProof/>
-        </w:rPr>
-        <w:t>QL</w:t>
-      </w:r>
-      <w:r>
-        <w:rPr>
-          <w:noProof/>
-        </w:rPr>
-        <w:t>ite</w:t>
-      </w:r>
-      <w:r>
-        <w:t xml:space="preserve"> database used</w:t>
+        <w:t>Postgres Database</w:t>
       </w:r>
     </w:p>
     <w:p>
@@ -3374,174 +3458,189 @@
         </w:numPr>
       </w:pPr>
       <w:r>
-        <w:t>Stores all personal information</w:t>
+        <w:t>Stores all information</w:t>
+      </w:r>
+    </w:p>
+    <w:p>
+      <w:pPr>
+        <w:pStyle w:val="ListParagraph"/>
+        <w:numPr>
+          <w:ilvl w:val="1"/>
+          <w:numId w:val="4"/>
+        </w:numPr>
+      </w:pPr>
+      <w:r>
+        <w:t>Is remote so the same data is accessible from everywhere</w:t>
       </w:r>
     </w:p>
     <w:p>
       <w:pPr>
         <w:pStyle w:val="Heading2"/>
       </w:pPr>
-      <w:bookmarkStart w:id="7" w:name="_Toc5659674"/>
+      <w:bookmarkStart w:id="6" w:name="_Toc5659674"/>
       <w:r>
         <w:t>Compatibility</w:t>
       </w:r>
+      <w:bookmarkEnd w:id="6"/>
+    </w:p>
+    <w:p>
+      <w:r>
+        <w:t>Needs to be able to work on Microsoft Edge as the baseline.</w:t>
+      </w:r>
+    </w:p>
+    <w:p>
+      <w:r>
+        <w:t>Google Chrome for phones.</w:t>
+      </w:r>
+    </w:p>
+    <w:p>
+      <w:pPr>
+        <w:pStyle w:val="Heading2"/>
+      </w:pPr>
+      <w:bookmarkStart w:id="7" w:name="_Toc5659675"/>
+      <w:r>
+        <w:t>Performance</w:t>
+      </w:r>
       <w:bookmarkEnd w:id="7"/>
     </w:p>
     <w:p>
       <w:r>
-        <w:t>Needs to be able to work on Microsoft Edge as the baseline.</w:t>
-      </w:r>
-    </w:p>
-    <w:p>
-      <w:r>
-        <w:t>Google Chrome for phones.</w:t>
-      </w:r>
+        <w:t xml:space="preserve">Needs to display webpages less than 3 seconds </w:t>
+      </w:r>
+      <w:r>
+        <w:rPr>
+          <w:noProof/>
+        </w:rPr>
+        <w:t>after request</w:t>
+      </w:r>
+      <w:r>
+        <w:rPr>
+          <w:noProof/>
+        </w:rPr>
+        <w:t>.</w:t>
+      </w:r>
+    </w:p>
+    <w:p>
+      <w:r>
+        <w:t>Needs to run on 64-bit servers</w:t>
+      </w:r>
+      <w:bookmarkStart w:id="8" w:name="_GoBack"/>
+      <w:bookmarkEnd w:id="8"/>
     </w:p>
     <w:p>
       <w:pPr>
         <w:pStyle w:val="Heading2"/>
       </w:pPr>
-      <w:bookmarkStart w:id="8" w:name="_Toc5659675"/>
-      <w:r>
-        <w:t>Performance</w:t>
-      </w:r>
-      <w:bookmarkEnd w:id="8"/>
-    </w:p>
-    <w:p>
-      <w:r>
-        <w:t xml:space="preserve">Needs to display webpages less than 3 seconds </w:t>
+      <w:bookmarkStart w:id="9" w:name="_Toc5659676"/>
+      <w:r>
+        <w:t>Boundaries</w:t>
+      </w:r>
+      <w:bookmarkEnd w:id="9"/>
+      <w:r>
+        <w:t xml:space="preserve"> </w:t>
+      </w:r>
+    </w:p>
+    <w:p>
+      <w:r>
+        <w:t>Needs to be run and tested on windows computers during development</w:t>
+      </w:r>
+    </w:p>
+    <w:p>
+      <w:r>
+        <w:t xml:space="preserve">Needs to be able to deploy on a </w:t>
+      </w:r>
+      <w:proofErr w:type="spellStart"/>
+      <w:r>
+        <w:t>lin</w:t>
+      </w:r>
+      <w:r>
+        <w:t>ux</w:t>
+      </w:r>
+      <w:proofErr w:type="spellEnd"/>
+      <w:r>
+        <w:t xml:space="preserve"> server with </w:t>
+      </w:r>
+      <w:proofErr w:type="spellStart"/>
+      <w:r>
+        <w:t>nginx</w:t>
+      </w:r>
+      <w:proofErr w:type="spellEnd"/>
+    </w:p>
+    <w:p>
+      <w:pPr>
+        <w:pStyle w:val="Heading1"/>
+      </w:pPr>
+      <w:bookmarkStart w:id="10" w:name="_Toc5659677"/>
+      <w:r>
+        <w:t>Project Plan</w:t>
+      </w:r>
+      <w:bookmarkEnd w:id="10"/>
+    </w:p>
+    <w:p>
+      <w:r>
+        <w:t xml:space="preserve">The following is the </w:t>
+      </w:r>
+      <w:r>
+        <w:t>Gantt</w:t>
+      </w:r>
+      <w:r>
+        <w:t xml:space="preserve"> chart for the project. The project splits the application development time and the testing time for the project. </w:t>
+      </w:r>
+      <w:r>
+        <w:t xml:space="preserve">The project </w:t>
+      </w:r>
+      <w:proofErr w:type="gramStart"/>
+      <w:r>
+        <w:t>will be developed</w:t>
+      </w:r>
+      <w:proofErr w:type="gramEnd"/>
+      <w:r>
+        <w:t xml:space="preserve"> in four distinct </w:t>
+      </w:r>
+      <w:r>
+        <w:t>phases. P</w:t>
+      </w:r>
+      <w:r>
+        <w:t xml:space="preserve">roject setup will involve setting the </w:t>
+      </w:r>
+      <w:r>
+        <w:t>groundwork</w:t>
+      </w:r>
+      <w:r>
+        <w:t xml:space="preserve"> and creating the database.</w:t>
+      </w:r>
+      <w:r>
+        <w:t xml:space="preserve"> Phase 2 will involve developing the frontend and integrating state, graph QL and routing, this will be the most tedious and </w:t>
       </w:r>
       <w:r>
         <w:rPr>
           <w:noProof/>
         </w:rPr>
-        <w:t>after request</w:t>
+        <w:t>error</w:t>
       </w:r>
       <w:r>
         <w:rPr>
           <w:noProof/>
         </w:rPr>
-        <w:t>.</w:t>
-      </w:r>
-    </w:p>
-    <w:p>
-      <w:r>
-        <w:t>Needs to run on 64-bit servers</w:t>
-      </w:r>
-    </w:p>
-    <w:p>
-      <w:pPr>
-        <w:pStyle w:val="Heading2"/>
-      </w:pPr>
-      <w:bookmarkStart w:id="9" w:name="_Toc5659676"/>
-      <w:r>
-        <w:t>Boundaries</w:t>
-      </w:r>
-      <w:bookmarkEnd w:id="9"/>
-      <w:r>
-        <w:t xml:space="preserve"> </w:t>
-      </w:r>
-    </w:p>
-    <w:p>
-      <w:r>
-        <w:t>Needs to be run and tested on windows computers during development</w:t>
-      </w:r>
-    </w:p>
-    <w:p>
-      <w:r>
-        <w:t xml:space="preserve">Needs to be able to deploy on a </w:t>
-      </w:r>
-      <w:proofErr w:type="spellStart"/>
-      <w:r>
-        <w:t>lin</w:t>
-      </w:r>
-      <w:r>
-        <w:t>ux</w:t>
-      </w:r>
-      <w:proofErr w:type="spellEnd"/>
-      <w:r>
-        <w:t xml:space="preserve"> server with </w:t>
-      </w:r>
-      <w:proofErr w:type="spellStart"/>
-      <w:r>
-        <w:t>nginx</w:t>
-      </w:r>
-      <w:proofErr w:type="spellEnd"/>
-    </w:p>
-    <w:p>
-      <w:pPr>
-        <w:pStyle w:val="Heading1"/>
-      </w:pPr>
-      <w:bookmarkStart w:id="10" w:name="_Toc5659677"/>
-      <w:r>
-        <w:t>Project Plan</w:t>
-      </w:r>
-      <w:bookmarkEnd w:id="10"/>
-    </w:p>
-    <w:p>
-      <w:r>
-        <w:t xml:space="preserve">The following is the </w:t>
-      </w:r>
-      <w:r>
-        <w:t>Gantt</w:t>
-      </w:r>
-      <w:r>
-        <w:t xml:space="preserve"> chart for the project. The project splits the application development time and the testing time for the project. </w:t>
-      </w:r>
-      <w:r>
-        <w:t xml:space="preserve">The project </w:t>
-      </w:r>
-      <w:proofErr w:type="gramStart"/>
-      <w:r>
-        <w:t>will be developed</w:t>
-      </w:r>
-      <w:proofErr w:type="gramEnd"/>
-      <w:r>
-        <w:t xml:space="preserve"> in four distinct </w:t>
-      </w:r>
-      <w:r>
-        <w:t>phases. P</w:t>
-      </w:r>
-      <w:r>
-        <w:t xml:space="preserve">roject setup will involve setting the </w:t>
-      </w:r>
-      <w:r>
-        <w:t>groundwork</w:t>
-      </w:r>
-      <w:r>
-        <w:t xml:space="preserve"> and creating the database.</w:t>
-      </w:r>
-      <w:r>
-        <w:t xml:space="preserve"> Phase 2 will involve developing the frontend and integrating state, graph QL and routing, this will be the most tedious and </w:t>
+        <w:t>-</w:t>
       </w:r>
       <w:r>
         <w:rPr>
           <w:noProof/>
         </w:rPr>
-        <w:t>error</w:t>
-      </w:r>
+        <w:t>prone</w:t>
+      </w:r>
+      <w:r>
+        <w:t xml:space="preserve"> part of the project. Phase 3 is testing, which will also assess how well the project fulfils the requirements. Phase 4 is about last minute changes, final evaluation and testing on intended systems.</w:t>
+      </w:r>
+    </w:p>
+    <w:p>
       <w:r>
         <w:rPr>
           <w:noProof/>
-        </w:rPr>
-        <w:t>-</w:t>
-      </w:r>
-      <w:r>
-        <w:rPr>
-          <w:noProof/>
-        </w:rPr>
-        <w:t>prone</w:t>
-      </w:r>
-      <w:r>
-        <w:t xml:space="preserve"> part of the project. Phase 3 is testing, which will also assess how well the project fulfils the requirements. Phase 4 is about last minute changes, final evaluation and testing on intended systems.</w:t>
-      </w:r>
-    </w:p>
-    <w:p>
-      <w:r>
-        <w:rPr>
-          <w:noProof/>
-          <w:lang w:eastAsia="en-AU"/>
-        </w:rPr>
+          <w:lang w:eastAsia="en-AU"/>
+        </w:rPr>
+        <w:lastRenderedPageBreak/>
         <w:drawing>
           <wp:inline distT="0" distB="0" distL="0" distR="0">
             <wp:extent cx="5731510" cy="2092960"/>
@@ -3591,7 +3690,6 @@
       </w:pPr>
       <w:bookmarkStart w:id="11" w:name="_Toc5659678"/>
       <w:r>
-        <w:lastRenderedPageBreak/>
         <w:t>Design Specifications</w:t>
       </w:r>
       <w:bookmarkEnd w:id="11"/>
@@ -5224,6 +5322,7 @@
           <w:bdr w:val="none" w:sz="0" w:space="0" w:color="auto" w:frame="1"/>
           <w:lang w:eastAsia="en-AU"/>
         </w:rPr>
+        <w:lastRenderedPageBreak/>
         <w:t xml:space="preserve">END </w:t>
       </w:r>
       <w:proofErr w:type="spellStart"/>
@@ -5643,7 +5742,6 @@
       </w:pPr>
       <w:bookmarkStart w:id="14" w:name="_Toc5659681"/>
       <w:r>
-        <w:lastRenderedPageBreak/>
         <w:t>Authentication</w:t>
       </w:r>
       <w:bookmarkEnd w:id="14"/>
@@ -7308,6 +7406,7 @@
           <w:bdr w:val="none" w:sz="0" w:space="0" w:color="auto" w:frame="1"/>
           <w:lang w:eastAsia="en-AU"/>
         </w:rPr>
+        <w:lastRenderedPageBreak/>
         <w:t xml:space="preserve">        </w:t>
       </w:r>
       <w:proofErr w:type="gramStart"/>
@@ -8061,7 +8160,6 @@
         <w:pStyle w:val="Subtitle"/>
       </w:pPr>
       <w:r>
-        <w:lastRenderedPageBreak/>
         <w:t>Login Server Side</w:t>
       </w:r>
     </w:p>
@@ -9671,6 +9769,7 @@
           <w:p>
             <w:proofErr w:type="spellStart"/>
             <w:r>
+              <w:lastRenderedPageBreak/>
               <w:t>Json_web_token</w:t>
             </w:r>
             <w:proofErr w:type="spellEnd"/>
@@ -10057,7 +10156,6 @@
               </w:numPr>
             </w:pPr>
             <w:r>
-              <w:lastRenderedPageBreak/>
               <w:t>If the server responds with true allow access to page</w:t>
             </w:r>
           </w:p>
@@ -10080,7 +10178,6 @@
           </w:tcPr>
           <w:p>
             <w:r>
-              <w:lastRenderedPageBreak/>
               <w:t>Protected Route, or homepage</w:t>
             </w:r>
           </w:p>
@@ -11413,6 +11510,7 @@
           <w:p>
             <w:proofErr w:type="spellStart"/>
             <w:r>
+              <w:lastRenderedPageBreak/>
               <w:t>Json_web_token</w:t>
             </w:r>
             <w:proofErr w:type="spellEnd"/>
@@ -11901,7 +11999,6 @@
           <w:color w:val="333333"/>
           <w:bdr w:val="none" w:sz="0" w:space="0" w:color="auto" w:frame="1"/>
         </w:rPr>
-        <w:lastRenderedPageBreak/>
         <w:t xml:space="preserve">    END IF</w:t>
       </w:r>
     </w:p>
@@ -12819,6 +12916,7 @@
           </w:p>
           <w:p>
             <w:r>
+              <w:lastRenderedPageBreak/>
               <w:t>Array of Period: Begin, recess, lunch, end, 1 ….16</w:t>
             </w:r>
           </w:p>
@@ -12937,6 +13035,7 @@
               </w:numPr>
             </w:pPr>
             <w:r>
+              <w:lastRenderedPageBreak/>
               <w:t>Select parameters</w:t>
             </w:r>
           </w:p>
@@ -12964,6 +13063,7 @@
               </w:numPr>
             </w:pPr>
             <w:r>
+              <w:lastRenderedPageBreak/>
               <w:t>Send all inputs to server</w:t>
             </w:r>
           </w:p>
@@ -12974,6 +13074,7 @@
           </w:tcPr>
           <w:p>
             <w:r>
+              <w:lastRenderedPageBreak/>
               <w:t>void</w:t>
             </w:r>
           </w:p>
@@ -13357,7 +13458,6 @@
           <w:bdr w:val="none" w:sz="0" w:space="0" w:color="auto" w:frame="1"/>
           <w:lang w:eastAsia="en-AU"/>
         </w:rPr>
-        <w:lastRenderedPageBreak/>
         <w:t xml:space="preserve">    </w:t>
       </w:r>
       <w:proofErr w:type="gramStart"/>
@@ -14983,6 +15083,7 @@
           <w:bdr w:val="none" w:sz="0" w:space="0" w:color="auto" w:frame="1"/>
           <w:lang w:eastAsia="en-AU"/>
         </w:rPr>
+        <w:lastRenderedPageBreak/>
         <w:t xml:space="preserve">    LISTEN FOR </w:t>
       </w:r>
       <w:proofErr w:type="spellStart"/>
@@ -15775,7 +15876,6 @@
           <w:bdr w:val="none" w:sz="0" w:space="0" w:color="auto" w:frame="1"/>
           <w:lang w:eastAsia="en-AU"/>
         </w:rPr>
-        <w:lastRenderedPageBreak/>
         <w:t xml:space="preserve">            </w:t>
       </w:r>
       <w:proofErr w:type="gramStart"/>
@@ -17279,6 +17379,7 @@
                 <w:szCs w:val="28"/>
                 <w:u w:val="single"/>
               </w:rPr>
+              <w:lastRenderedPageBreak/>
               <w:t>Input</w:t>
             </w:r>
           </w:p>
@@ -18260,7 +18361,6 @@
           <w:bdr w:val="none" w:sz="0" w:space="0" w:color="auto" w:frame="1"/>
           <w:lang w:eastAsia="en-AU"/>
         </w:rPr>
-        <w:lastRenderedPageBreak/>
         <w:t xml:space="preserve">             </w:t>
       </w:r>
     </w:p>
@@ -19947,6 +20047,7 @@
           <w:bdr w:val="none" w:sz="0" w:space="0" w:color="auto" w:frame="1"/>
           <w:lang w:eastAsia="en-AU"/>
         </w:rPr>
+        <w:lastRenderedPageBreak/>
         <w:t xml:space="preserve">        </w:t>
       </w:r>
     </w:p>
@@ -20341,7 +20442,6 @@
           <w:bdr w:val="none" w:sz="0" w:space="0" w:color="auto" w:frame="1"/>
           <w:lang w:eastAsia="en-AU"/>
         </w:rPr>
-        <w:lastRenderedPageBreak/>
         <w:t xml:space="preserve">    GET user WITH </w:t>
       </w:r>
       <w:proofErr w:type="spellStart"/>
@@ -22384,6 +22484,7 @@
           <w:bdr w:val="none" w:sz="0" w:space="0" w:color="auto" w:frame="1"/>
           <w:lang w:eastAsia="en-AU"/>
         </w:rPr>
+        <w:lastRenderedPageBreak/>
         <w:t xml:space="preserve">    IF </w:t>
       </w:r>
       <w:proofErr w:type="spellStart"/>
@@ -22899,11 +23000,7 @@
               </w:numPr>
             </w:pPr>
             <w:r>
-              <w:t xml:space="preserve">Store username, email and password hash in </w:t>
-            </w:r>
-            <w:r>
-              <w:lastRenderedPageBreak/>
-              <w:t>table user type  using user id</w:t>
+              <w:t>Store username, email and password hash in table user type  using user id</w:t>
             </w:r>
           </w:p>
         </w:tc>
@@ -22913,7 +23010,6 @@
           </w:tcPr>
           <w:p>
             <w:r>
-              <w:lastRenderedPageBreak/>
               <w:t>Updated user</w:t>
             </w:r>
           </w:p>
@@ -24643,6 +24739,7 @@
               </w:numPr>
             </w:pPr>
             <w:r>
+              <w:lastRenderedPageBreak/>
               <w:t>Count each class in list and display</w:t>
             </w:r>
           </w:p>
@@ -24653,6 +24750,7 @@
           </w:tcPr>
           <w:p>
             <w:r>
+              <w:lastRenderedPageBreak/>
               <w:t>List of classes</w:t>
             </w:r>
           </w:p>
@@ -25272,7 +25370,6 @@
               </w:numPr>
             </w:pPr>
             <w:r>
-              <w:lastRenderedPageBreak/>
               <w:t>Store all the classes in a list and send it to client</w:t>
             </w:r>
           </w:p>
@@ -25283,7 +25380,6 @@
           </w:tcPr>
           <w:p>
             <w:r>
-              <w:lastRenderedPageBreak/>
               <w:t>List of classes</w:t>
             </w:r>
           </w:p>
@@ -26961,6 +27057,7 @@
           <w:bdr w:val="none" w:sz="0" w:space="0" w:color="auto" w:frame="1"/>
           <w:lang w:eastAsia="en-AU"/>
         </w:rPr>
+        <w:lastRenderedPageBreak/>
         <w:t xml:space="preserve">    IF </w:t>
       </w:r>
       <w:proofErr w:type="spellStart"/>
@@ -28257,7 +28354,6 @@
           <w:bdr w:val="none" w:sz="0" w:space="0" w:color="auto" w:frame="1"/>
           <w:lang w:eastAsia="en-AU"/>
         </w:rPr>
-        <w:lastRenderedPageBreak/>
         <w:t xml:space="preserve">    END IF</w:t>
       </w:r>
     </w:p>
@@ -29220,6 +29316,7 @@
           <w:color w:val="333333"/>
           <w:bdr w:val="none" w:sz="0" w:space="0" w:color="auto" w:frame="1"/>
         </w:rPr>
+        <w:lastRenderedPageBreak/>
         <w:t xml:space="preserve">            RESPOND error</w:t>
       </w:r>
     </w:p>
@@ -29474,7 +29571,6 @@
               </w:numPr>
             </w:pPr>
             <w:r>
-              <w:lastRenderedPageBreak/>
               <w:t>If anything is modified by user, set state changed variable to true</w:t>
             </w:r>
           </w:p>
@@ -29497,7 +29593,6 @@
           </w:tcPr>
           <w:p>
             <w:r>
-              <w:lastRenderedPageBreak/>
               <w:t xml:space="preserve">Class </w:t>
             </w:r>
           </w:p>
@@ -30921,6 +31016,7 @@
           <w:color w:val="333333"/>
           <w:bdr w:val="none" w:sz="0" w:space="0" w:color="auto" w:frame="1"/>
         </w:rPr>
+        <w:lastRenderedPageBreak/>
         <w:t xml:space="preserve">        POST </w:t>
       </w:r>
       <w:proofErr w:type="spellStart"/>
@@ -31407,7 +31503,6 @@
           <w:p>
             <w:proofErr w:type="spellStart"/>
             <w:r>
-              <w:lastRenderedPageBreak/>
               <w:t>Json</w:t>
             </w:r>
             <w:proofErr w:type="spellEnd"/>
@@ -32153,6 +32248,7 @@
             </w:r>
             <w:proofErr w:type="spellStart"/>
             <w:r>
+              <w:lastRenderedPageBreak/>
               <w:t>student_class</w:t>
             </w:r>
             <w:proofErr w:type="spellEnd"/>
@@ -32179,6 +32275,7 @@
           </w:tcPr>
           <w:p>
             <w:r>
+              <w:lastRenderedPageBreak/>
               <w:t>Updated class</w:t>
             </w:r>
           </w:p>
@@ -32738,7 +32835,6 @@
           <w:color w:val="333333"/>
           <w:bdr w:val="none" w:sz="0" w:space="0" w:color="auto" w:frame="1"/>
         </w:rPr>
-        <w:lastRenderedPageBreak/>
         <w:t xml:space="preserve">            </w:t>
       </w:r>
       <w:proofErr w:type="gramStart"/>
@@ -33678,6 +33774,7 @@
           <w:color w:val="333333"/>
           <w:bdr w:val="none" w:sz="0" w:space="0" w:color="auto" w:frame="1"/>
         </w:rPr>
+        <w:lastRenderedPageBreak/>
         <w:t xml:space="preserve">    IF </w:t>
       </w:r>
       <w:proofErr w:type="spellStart"/>
@@ -34033,7 +34130,6 @@
       </w:pPr>
       <w:bookmarkStart w:id="16" w:name="_Toc5659683"/>
       <w:r>
-        <w:lastRenderedPageBreak/>
         <w:t>Teachers</w:t>
       </w:r>
       <w:bookmarkEnd w:id="16"/>
@@ -34944,7 +35040,11 @@
             </w:r>
             <w:proofErr w:type="spellEnd"/>
             <w:r>
-              <w:t xml:space="preserve"> web token, teacher id and the date</w:t>
+              <w:t xml:space="preserve"> web </w:t>
+            </w:r>
+            <w:r>
+              <w:lastRenderedPageBreak/>
+              <w:t>token, teacher id and the date</w:t>
             </w:r>
           </w:p>
           <w:p>
@@ -34978,6 +35078,7 @@
           </w:tcPr>
           <w:p>
             <w:r>
+              <w:lastRenderedPageBreak/>
               <w:t>Timetable</w:t>
             </w:r>
           </w:p>
@@ -35528,7 +35629,6 @@
           <w:color w:val="333333"/>
           <w:bdr w:val="none" w:sz="0" w:space="0" w:color="auto" w:frame="1"/>
         </w:rPr>
-        <w:lastRenderedPageBreak/>
         <w:t xml:space="preserve">            ELSE</w:t>
       </w:r>
     </w:p>
@@ -36045,6 +36145,7 @@
               </w:numPr>
             </w:pPr>
             <w:r>
+              <w:lastRenderedPageBreak/>
               <w:t xml:space="preserve">Else respond with the holiday it is </w:t>
             </w:r>
           </w:p>
@@ -36055,6 +36156,7 @@
           </w:tcPr>
           <w:p>
             <w:r>
+              <w:lastRenderedPageBreak/>
               <w:t>Periods in day or holiday</w:t>
             </w:r>
           </w:p>
@@ -36999,1502 +37101,1502 @@
           <w:color w:val="333333"/>
           <w:bdr w:val="none" w:sz="0" w:space="0" w:color="auto" w:frame="1"/>
         </w:rPr>
+        <w:t xml:space="preserve">                </w:t>
+      </w:r>
+      <w:proofErr w:type="gramStart"/>
+      <w:r>
+        <w:rPr>
+          <w:rStyle w:val="HTMLCode"/>
+          <w:rFonts w:ascii="Consolas" w:hAnsi="Consolas"/>
+          <w:color w:val="333333"/>
+          <w:bdr w:val="none" w:sz="0" w:space="0" w:color="auto" w:frame="1"/>
+        </w:rPr>
+        <w:t>term</w:t>
+      </w:r>
+      <w:proofErr w:type="gramEnd"/>
+      <w:r>
+        <w:rPr>
+          <w:rStyle w:val="HTMLCode"/>
+          <w:rFonts w:ascii="Consolas" w:hAnsi="Consolas"/>
+          <w:color w:val="333333"/>
+          <w:bdr w:val="none" w:sz="0" w:space="0" w:color="auto" w:frame="1"/>
+        </w:rPr>
+        <w:t xml:space="preserve"> = </w:t>
+      </w:r>
+      <w:proofErr w:type="spellStart"/>
+      <w:r>
+        <w:rPr>
+          <w:rStyle w:val="HTMLCode"/>
+          <w:rFonts w:ascii="Consolas" w:hAnsi="Consolas"/>
+          <w:color w:val="333333"/>
+          <w:bdr w:val="none" w:sz="0" w:space="0" w:color="auto" w:frame="1"/>
+        </w:rPr>
+        <w:t>term_one</w:t>
+      </w:r>
+      <w:proofErr w:type="spellEnd"/>
+    </w:p>
+    <w:p>
+      <w:pPr>
+        <w:pStyle w:val="HTMLPreformatted"/>
+        <w:shd w:val="clear" w:color="auto" w:fill="F7F7F7"/>
+        <w:rPr>
+          <w:rStyle w:val="HTMLCode"/>
+          <w:rFonts w:ascii="Consolas" w:hAnsi="Consolas"/>
+          <w:color w:val="333333"/>
+          <w:bdr w:val="none" w:sz="0" w:space="0" w:color="auto" w:frame="1"/>
+        </w:rPr>
+      </w:pPr>
+      <w:r>
+        <w:rPr>
+          <w:rStyle w:val="HTMLCode"/>
+          <w:rFonts w:ascii="Consolas" w:hAnsi="Consolas"/>
+          <w:color w:val="333333"/>
+          <w:bdr w:val="none" w:sz="0" w:space="0" w:color="auto" w:frame="1"/>
+        </w:rPr>
+        <w:t xml:space="preserve">                </w:t>
+      </w:r>
+      <w:proofErr w:type="spellStart"/>
+      <w:r>
+        <w:rPr>
+          <w:rStyle w:val="HTMLCode"/>
+          <w:rFonts w:ascii="Consolas" w:hAnsi="Consolas"/>
+          <w:color w:val="333333"/>
+          <w:bdr w:val="none" w:sz="0" w:space="0" w:color="auto" w:frame="1"/>
+        </w:rPr>
+        <w:t>BREAk</w:t>
+      </w:r>
+      <w:proofErr w:type="spellEnd"/>
+    </w:p>
+    <w:p>
+      <w:pPr>
+        <w:pStyle w:val="HTMLPreformatted"/>
+        <w:shd w:val="clear" w:color="auto" w:fill="F7F7F7"/>
+        <w:rPr>
+          <w:rStyle w:val="HTMLCode"/>
+          <w:rFonts w:ascii="Consolas" w:hAnsi="Consolas"/>
+          <w:color w:val="333333"/>
+          <w:bdr w:val="none" w:sz="0" w:space="0" w:color="auto" w:frame="1"/>
+        </w:rPr>
+      </w:pPr>
+      <w:r>
+        <w:rPr>
+          <w:rStyle w:val="HTMLCode"/>
+          <w:rFonts w:ascii="Consolas" w:hAnsi="Consolas"/>
+          <w:color w:val="333333"/>
+          <w:bdr w:val="none" w:sz="0" w:space="0" w:color="auto" w:frame="1"/>
+        </w:rPr>
+        <w:t xml:space="preserve">            CASE </w:t>
+      </w:r>
+      <w:proofErr w:type="spellStart"/>
+      <w:r>
+        <w:rPr>
+          <w:rStyle w:val="HTMLCode"/>
+          <w:rFonts w:ascii="Consolas" w:hAnsi="Consolas"/>
+          <w:color w:val="333333"/>
+          <w:bdr w:val="none" w:sz="0" w:space="0" w:color="auto" w:frame="1"/>
+        </w:rPr>
+        <w:t>term_</w:t>
+      </w:r>
+      <w:proofErr w:type="gramStart"/>
+      <w:r>
+        <w:rPr>
+          <w:rStyle w:val="HTMLCode"/>
+          <w:rFonts w:ascii="Consolas" w:hAnsi="Consolas"/>
+          <w:color w:val="333333"/>
+          <w:bdr w:val="none" w:sz="0" w:space="0" w:color="auto" w:frame="1"/>
+        </w:rPr>
+        <w:t>two</w:t>
+      </w:r>
+      <w:proofErr w:type="spellEnd"/>
+      <w:r>
+        <w:rPr>
+          <w:rStyle w:val="HTMLCode"/>
+          <w:rFonts w:ascii="Consolas" w:hAnsi="Consolas"/>
+          <w:color w:val="333333"/>
+          <w:bdr w:val="none" w:sz="0" w:space="0" w:color="auto" w:frame="1"/>
+        </w:rPr>
+        <w:t>[</w:t>
+      </w:r>
+      <w:proofErr w:type="gramEnd"/>
+      <w:r>
+        <w:rPr>
+          <w:rStyle w:val="HTMLCode"/>
+          <w:rFonts w:ascii="Consolas" w:hAnsi="Consolas"/>
+          <w:color w:val="333333"/>
+          <w:bdr w:val="none" w:sz="0" w:space="0" w:color="auto" w:frame="1"/>
+        </w:rPr>
+        <w:t xml:space="preserve">start] &gt; date AND </w:t>
+      </w:r>
+      <w:proofErr w:type="spellStart"/>
+      <w:r>
+        <w:rPr>
+          <w:rStyle w:val="HTMLCode"/>
+          <w:rFonts w:ascii="Consolas" w:hAnsi="Consolas"/>
+          <w:color w:val="333333"/>
+          <w:bdr w:val="none" w:sz="0" w:space="0" w:color="auto" w:frame="1"/>
+        </w:rPr>
+        <w:t>term_two</w:t>
+      </w:r>
+      <w:proofErr w:type="spellEnd"/>
+      <w:r>
+        <w:rPr>
+          <w:rStyle w:val="HTMLCode"/>
+          <w:rFonts w:ascii="Consolas" w:hAnsi="Consolas"/>
+          <w:color w:val="333333"/>
+          <w:bdr w:val="none" w:sz="0" w:space="0" w:color="auto" w:frame="1"/>
+        </w:rPr>
+        <w:t>[end] &lt; date</w:t>
+      </w:r>
+    </w:p>
+    <w:p>
+      <w:pPr>
+        <w:pStyle w:val="HTMLPreformatted"/>
+        <w:shd w:val="clear" w:color="auto" w:fill="F7F7F7"/>
+        <w:rPr>
+          <w:rStyle w:val="HTMLCode"/>
+          <w:rFonts w:ascii="Consolas" w:hAnsi="Consolas"/>
+          <w:color w:val="333333"/>
+          <w:bdr w:val="none" w:sz="0" w:space="0" w:color="auto" w:frame="1"/>
+        </w:rPr>
+      </w:pPr>
+      <w:r>
+        <w:rPr>
+          <w:rStyle w:val="HTMLCode"/>
+          <w:rFonts w:ascii="Consolas" w:hAnsi="Consolas"/>
+          <w:color w:val="333333"/>
+          <w:bdr w:val="none" w:sz="0" w:space="0" w:color="auto" w:frame="1"/>
+        </w:rPr>
+        <w:t xml:space="preserve">                </w:t>
+      </w:r>
+      <w:proofErr w:type="gramStart"/>
+      <w:r>
+        <w:rPr>
+          <w:rStyle w:val="HTMLCode"/>
+          <w:rFonts w:ascii="Consolas" w:hAnsi="Consolas"/>
+          <w:color w:val="333333"/>
+          <w:bdr w:val="none" w:sz="0" w:space="0" w:color="auto" w:frame="1"/>
+        </w:rPr>
+        <w:t>holiday</w:t>
+      </w:r>
+      <w:proofErr w:type="gramEnd"/>
+      <w:r>
+        <w:rPr>
+          <w:rStyle w:val="HTMLCode"/>
+          <w:rFonts w:ascii="Consolas" w:hAnsi="Consolas"/>
+          <w:color w:val="333333"/>
+          <w:bdr w:val="none" w:sz="0" w:space="0" w:color="auto" w:frame="1"/>
+        </w:rPr>
+        <w:t xml:space="preserve"> = false</w:t>
+      </w:r>
+    </w:p>
+    <w:p>
+      <w:pPr>
+        <w:pStyle w:val="HTMLPreformatted"/>
+        <w:shd w:val="clear" w:color="auto" w:fill="F7F7F7"/>
+        <w:rPr>
+          <w:rStyle w:val="HTMLCode"/>
+          <w:rFonts w:ascii="Consolas" w:hAnsi="Consolas"/>
+          <w:color w:val="333333"/>
+          <w:bdr w:val="none" w:sz="0" w:space="0" w:color="auto" w:frame="1"/>
+        </w:rPr>
+      </w:pPr>
+      <w:r>
+        <w:rPr>
+          <w:rStyle w:val="HTMLCode"/>
+          <w:rFonts w:ascii="Consolas" w:hAnsi="Consolas"/>
+          <w:color w:val="333333"/>
+          <w:bdr w:val="none" w:sz="0" w:space="0" w:color="auto" w:frame="1"/>
+        </w:rPr>
+        <w:t xml:space="preserve">                </w:t>
+      </w:r>
+      <w:proofErr w:type="gramStart"/>
+      <w:r>
+        <w:rPr>
+          <w:rStyle w:val="HTMLCode"/>
+          <w:rFonts w:ascii="Consolas" w:hAnsi="Consolas"/>
+          <w:color w:val="333333"/>
+          <w:bdr w:val="none" w:sz="0" w:space="0" w:color="auto" w:frame="1"/>
+        </w:rPr>
+        <w:t>term</w:t>
+      </w:r>
+      <w:proofErr w:type="gramEnd"/>
+      <w:r>
+        <w:rPr>
+          <w:rStyle w:val="HTMLCode"/>
+          <w:rFonts w:ascii="Consolas" w:hAnsi="Consolas"/>
+          <w:color w:val="333333"/>
+          <w:bdr w:val="none" w:sz="0" w:space="0" w:color="auto" w:frame="1"/>
+        </w:rPr>
+        <w:t xml:space="preserve"> = </w:t>
+      </w:r>
+      <w:proofErr w:type="spellStart"/>
+      <w:r>
+        <w:rPr>
+          <w:rStyle w:val="HTMLCode"/>
+          <w:rFonts w:ascii="Consolas" w:hAnsi="Consolas"/>
+          <w:color w:val="333333"/>
+          <w:bdr w:val="none" w:sz="0" w:space="0" w:color="auto" w:frame="1"/>
+        </w:rPr>
+        <w:t>term_two</w:t>
+      </w:r>
+      <w:proofErr w:type="spellEnd"/>
+    </w:p>
+    <w:p>
+      <w:pPr>
+        <w:pStyle w:val="HTMLPreformatted"/>
+        <w:shd w:val="clear" w:color="auto" w:fill="F7F7F7"/>
+        <w:rPr>
+          <w:rStyle w:val="HTMLCode"/>
+          <w:rFonts w:ascii="Consolas" w:hAnsi="Consolas"/>
+          <w:color w:val="333333"/>
+          <w:bdr w:val="none" w:sz="0" w:space="0" w:color="auto" w:frame="1"/>
+        </w:rPr>
+      </w:pPr>
+      <w:r>
+        <w:rPr>
+          <w:rStyle w:val="HTMLCode"/>
+          <w:rFonts w:ascii="Consolas" w:hAnsi="Consolas"/>
+          <w:color w:val="333333"/>
+          <w:bdr w:val="none" w:sz="0" w:space="0" w:color="auto" w:frame="1"/>
+        </w:rPr>
+        <w:t xml:space="preserve">                BREAK</w:t>
+      </w:r>
+    </w:p>
+    <w:p>
+      <w:pPr>
+        <w:pStyle w:val="HTMLPreformatted"/>
+        <w:shd w:val="clear" w:color="auto" w:fill="F7F7F7"/>
+        <w:rPr>
+          <w:rStyle w:val="HTMLCode"/>
+          <w:rFonts w:ascii="Consolas" w:hAnsi="Consolas"/>
+          <w:color w:val="333333"/>
+          <w:bdr w:val="none" w:sz="0" w:space="0" w:color="auto" w:frame="1"/>
+        </w:rPr>
+      </w:pPr>
+      <w:r>
+        <w:rPr>
+          <w:rStyle w:val="HTMLCode"/>
+          <w:rFonts w:ascii="Consolas" w:hAnsi="Consolas"/>
+          <w:color w:val="333333"/>
+          <w:bdr w:val="none" w:sz="0" w:space="0" w:color="auto" w:frame="1"/>
+        </w:rPr>
+        <w:t xml:space="preserve">            CASE </w:t>
+      </w:r>
+      <w:proofErr w:type="spellStart"/>
+      <w:r>
+        <w:rPr>
+          <w:rStyle w:val="HTMLCode"/>
+          <w:rFonts w:ascii="Consolas" w:hAnsi="Consolas"/>
+          <w:color w:val="333333"/>
+          <w:bdr w:val="none" w:sz="0" w:space="0" w:color="auto" w:frame="1"/>
+        </w:rPr>
+        <w:t>term_</w:t>
+      </w:r>
+      <w:proofErr w:type="gramStart"/>
+      <w:r>
+        <w:rPr>
+          <w:rStyle w:val="HTMLCode"/>
+          <w:rFonts w:ascii="Consolas" w:hAnsi="Consolas"/>
+          <w:color w:val="333333"/>
+          <w:bdr w:val="none" w:sz="0" w:space="0" w:color="auto" w:frame="1"/>
+        </w:rPr>
+        <w:t>three</w:t>
+      </w:r>
+      <w:proofErr w:type="spellEnd"/>
+      <w:r>
+        <w:rPr>
+          <w:rStyle w:val="HTMLCode"/>
+          <w:rFonts w:ascii="Consolas" w:hAnsi="Consolas"/>
+          <w:color w:val="333333"/>
+          <w:bdr w:val="none" w:sz="0" w:space="0" w:color="auto" w:frame="1"/>
+        </w:rPr>
+        <w:t>[</w:t>
+      </w:r>
+      <w:proofErr w:type="gramEnd"/>
+      <w:r>
+        <w:rPr>
+          <w:rStyle w:val="HTMLCode"/>
+          <w:rFonts w:ascii="Consolas" w:hAnsi="Consolas"/>
+          <w:color w:val="333333"/>
+          <w:bdr w:val="none" w:sz="0" w:space="0" w:color="auto" w:frame="1"/>
+        </w:rPr>
+        <w:t xml:space="preserve">start] &gt; date AND </w:t>
+      </w:r>
+      <w:proofErr w:type="spellStart"/>
+      <w:r>
+        <w:rPr>
+          <w:rStyle w:val="HTMLCode"/>
+          <w:rFonts w:ascii="Consolas" w:hAnsi="Consolas"/>
+          <w:color w:val="333333"/>
+          <w:bdr w:val="none" w:sz="0" w:space="0" w:color="auto" w:frame="1"/>
+        </w:rPr>
+        <w:t>term_three</w:t>
+      </w:r>
+      <w:proofErr w:type="spellEnd"/>
+      <w:r>
+        <w:rPr>
+          <w:rStyle w:val="HTMLCode"/>
+          <w:rFonts w:ascii="Consolas" w:hAnsi="Consolas"/>
+          <w:color w:val="333333"/>
+          <w:bdr w:val="none" w:sz="0" w:space="0" w:color="auto" w:frame="1"/>
+        </w:rPr>
+        <w:t>[end] &lt; date</w:t>
+      </w:r>
+    </w:p>
+    <w:p>
+      <w:pPr>
+        <w:pStyle w:val="HTMLPreformatted"/>
+        <w:shd w:val="clear" w:color="auto" w:fill="F7F7F7"/>
+        <w:rPr>
+          <w:rStyle w:val="HTMLCode"/>
+          <w:rFonts w:ascii="Consolas" w:hAnsi="Consolas"/>
+          <w:color w:val="333333"/>
+          <w:bdr w:val="none" w:sz="0" w:space="0" w:color="auto" w:frame="1"/>
+        </w:rPr>
+      </w:pPr>
+      <w:r>
+        <w:rPr>
+          <w:rStyle w:val="HTMLCode"/>
+          <w:rFonts w:ascii="Consolas" w:hAnsi="Consolas"/>
+          <w:color w:val="333333"/>
+          <w:bdr w:val="none" w:sz="0" w:space="0" w:color="auto" w:frame="1"/>
+        </w:rPr>
+        <w:t xml:space="preserve">                </w:t>
+      </w:r>
+      <w:proofErr w:type="gramStart"/>
+      <w:r>
+        <w:rPr>
+          <w:rStyle w:val="HTMLCode"/>
+          <w:rFonts w:ascii="Consolas" w:hAnsi="Consolas"/>
+          <w:color w:val="333333"/>
+          <w:bdr w:val="none" w:sz="0" w:space="0" w:color="auto" w:frame="1"/>
+        </w:rPr>
+        <w:t>holiday</w:t>
+      </w:r>
+      <w:proofErr w:type="gramEnd"/>
+      <w:r>
+        <w:rPr>
+          <w:rStyle w:val="HTMLCode"/>
+          <w:rFonts w:ascii="Consolas" w:hAnsi="Consolas"/>
+          <w:color w:val="333333"/>
+          <w:bdr w:val="none" w:sz="0" w:space="0" w:color="auto" w:frame="1"/>
+        </w:rPr>
+        <w:t xml:space="preserve"> = false</w:t>
+      </w:r>
+    </w:p>
+    <w:p>
+      <w:pPr>
+        <w:pStyle w:val="HTMLPreformatted"/>
+        <w:shd w:val="clear" w:color="auto" w:fill="F7F7F7"/>
+        <w:rPr>
+          <w:rStyle w:val="HTMLCode"/>
+          <w:rFonts w:ascii="Consolas" w:hAnsi="Consolas"/>
+          <w:color w:val="333333"/>
+          <w:bdr w:val="none" w:sz="0" w:space="0" w:color="auto" w:frame="1"/>
+        </w:rPr>
+      </w:pPr>
+      <w:r>
+        <w:rPr>
+          <w:rStyle w:val="HTMLCode"/>
+          <w:rFonts w:ascii="Consolas" w:hAnsi="Consolas"/>
+          <w:color w:val="333333"/>
+          <w:bdr w:val="none" w:sz="0" w:space="0" w:color="auto" w:frame="1"/>
+        </w:rPr>
+        <w:t xml:space="preserve">                </w:t>
+      </w:r>
+      <w:proofErr w:type="gramStart"/>
+      <w:r>
+        <w:rPr>
+          <w:rStyle w:val="HTMLCode"/>
+          <w:rFonts w:ascii="Consolas" w:hAnsi="Consolas"/>
+          <w:color w:val="333333"/>
+          <w:bdr w:val="none" w:sz="0" w:space="0" w:color="auto" w:frame="1"/>
+        </w:rPr>
+        <w:t>term</w:t>
+      </w:r>
+      <w:proofErr w:type="gramEnd"/>
+      <w:r>
+        <w:rPr>
+          <w:rStyle w:val="HTMLCode"/>
+          <w:rFonts w:ascii="Consolas" w:hAnsi="Consolas"/>
+          <w:color w:val="333333"/>
+          <w:bdr w:val="none" w:sz="0" w:space="0" w:color="auto" w:frame="1"/>
+        </w:rPr>
+        <w:t xml:space="preserve"> = </w:t>
+      </w:r>
+      <w:proofErr w:type="spellStart"/>
+      <w:r>
+        <w:rPr>
+          <w:rStyle w:val="HTMLCode"/>
+          <w:rFonts w:ascii="Consolas" w:hAnsi="Consolas"/>
+          <w:color w:val="333333"/>
+          <w:bdr w:val="none" w:sz="0" w:space="0" w:color="auto" w:frame="1"/>
+        </w:rPr>
+        <w:t>term_three</w:t>
+      </w:r>
+      <w:proofErr w:type="spellEnd"/>
+    </w:p>
+    <w:p>
+      <w:pPr>
+        <w:pStyle w:val="HTMLPreformatted"/>
+        <w:shd w:val="clear" w:color="auto" w:fill="F7F7F7"/>
+        <w:rPr>
+          <w:rStyle w:val="HTMLCode"/>
+          <w:rFonts w:ascii="Consolas" w:hAnsi="Consolas"/>
+          <w:color w:val="333333"/>
+          <w:bdr w:val="none" w:sz="0" w:space="0" w:color="auto" w:frame="1"/>
+        </w:rPr>
+      </w:pPr>
+      <w:r>
+        <w:rPr>
+          <w:rStyle w:val="HTMLCode"/>
+          <w:rFonts w:ascii="Consolas" w:hAnsi="Consolas"/>
+          <w:color w:val="333333"/>
+          <w:bdr w:val="none" w:sz="0" w:space="0" w:color="auto" w:frame="1"/>
+        </w:rPr>
+        <w:t xml:space="preserve">                BREAK</w:t>
+      </w:r>
+    </w:p>
+    <w:p>
+      <w:pPr>
+        <w:pStyle w:val="HTMLPreformatted"/>
+        <w:shd w:val="clear" w:color="auto" w:fill="F7F7F7"/>
+        <w:rPr>
+          <w:rStyle w:val="HTMLCode"/>
+          <w:rFonts w:ascii="Consolas" w:hAnsi="Consolas"/>
+          <w:color w:val="333333"/>
+          <w:bdr w:val="none" w:sz="0" w:space="0" w:color="auto" w:frame="1"/>
+        </w:rPr>
+      </w:pPr>
+      <w:r>
+        <w:rPr>
+          <w:rStyle w:val="HTMLCode"/>
+          <w:rFonts w:ascii="Consolas" w:hAnsi="Consolas"/>
+          <w:color w:val="333333"/>
+          <w:bdr w:val="none" w:sz="0" w:space="0" w:color="auto" w:frame="1"/>
+        </w:rPr>
+        <w:t xml:space="preserve">            CASE </w:t>
+      </w:r>
+      <w:proofErr w:type="spellStart"/>
+      <w:r>
+        <w:rPr>
+          <w:rStyle w:val="HTMLCode"/>
+          <w:rFonts w:ascii="Consolas" w:hAnsi="Consolas"/>
+          <w:color w:val="333333"/>
+          <w:bdr w:val="none" w:sz="0" w:space="0" w:color="auto" w:frame="1"/>
+        </w:rPr>
+        <w:t>term_</w:t>
+      </w:r>
+      <w:proofErr w:type="gramStart"/>
+      <w:r>
+        <w:rPr>
+          <w:rStyle w:val="HTMLCode"/>
+          <w:rFonts w:ascii="Consolas" w:hAnsi="Consolas"/>
+          <w:color w:val="333333"/>
+          <w:bdr w:val="none" w:sz="0" w:space="0" w:color="auto" w:frame="1"/>
+        </w:rPr>
+        <w:t>four</w:t>
+      </w:r>
+      <w:proofErr w:type="spellEnd"/>
+      <w:r>
+        <w:rPr>
+          <w:rStyle w:val="HTMLCode"/>
+          <w:rFonts w:ascii="Consolas" w:hAnsi="Consolas"/>
+          <w:color w:val="333333"/>
+          <w:bdr w:val="none" w:sz="0" w:space="0" w:color="auto" w:frame="1"/>
+        </w:rPr>
+        <w:t>[</w:t>
+      </w:r>
+      <w:proofErr w:type="gramEnd"/>
+      <w:r>
+        <w:rPr>
+          <w:rStyle w:val="HTMLCode"/>
+          <w:rFonts w:ascii="Consolas" w:hAnsi="Consolas"/>
+          <w:color w:val="333333"/>
+          <w:bdr w:val="none" w:sz="0" w:space="0" w:color="auto" w:frame="1"/>
+        </w:rPr>
+        <w:t xml:space="preserve">start] &gt; date AND </w:t>
+      </w:r>
+      <w:proofErr w:type="spellStart"/>
+      <w:r>
+        <w:rPr>
+          <w:rStyle w:val="HTMLCode"/>
+          <w:rFonts w:ascii="Consolas" w:hAnsi="Consolas"/>
+          <w:color w:val="333333"/>
+          <w:bdr w:val="none" w:sz="0" w:space="0" w:color="auto" w:frame="1"/>
+        </w:rPr>
+        <w:t>term_four</w:t>
+      </w:r>
+      <w:proofErr w:type="spellEnd"/>
+      <w:r>
+        <w:rPr>
+          <w:rStyle w:val="HTMLCode"/>
+          <w:rFonts w:ascii="Consolas" w:hAnsi="Consolas"/>
+          <w:color w:val="333333"/>
+          <w:bdr w:val="none" w:sz="0" w:space="0" w:color="auto" w:frame="1"/>
+        </w:rPr>
+        <w:t>[end] &lt; date</w:t>
+      </w:r>
+    </w:p>
+    <w:p>
+      <w:pPr>
+        <w:pStyle w:val="HTMLPreformatted"/>
+        <w:shd w:val="clear" w:color="auto" w:fill="F7F7F7"/>
+        <w:rPr>
+          <w:rStyle w:val="HTMLCode"/>
+          <w:rFonts w:ascii="Consolas" w:hAnsi="Consolas"/>
+          <w:color w:val="333333"/>
+          <w:bdr w:val="none" w:sz="0" w:space="0" w:color="auto" w:frame="1"/>
+        </w:rPr>
+      </w:pPr>
+      <w:r>
+        <w:rPr>
+          <w:rStyle w:val="HTMLCode"/>
+          <w:rFonts w:ascii="Consolas" w:hAnsi="Consolas"/>
+          <w:color w:val="333333"/>
+          <w:bdr w:val="none" w:sz="0" w:space="0" w:color="auto" w:frame="1"/>
+        </w:rPr>
+        <w:t xml:space="preserve">                </w:t>
+      </w:r>
+      <w:proofErr w:type="gramStart"/>
+      <w:r>
+        <w:rPr>
+          <w:rStyle w:val="HTMLCode"/>
+          <w:rFonts w:ascii="Consolas" w:hAnsi="Consolas"/>
+          <w:color w:val="333333"/>
+          <w:bdr w:val="none" w:sz="0" w:space="0" w:color="auto" w:frame="1"/>
+        </w:rPr>
+        <w:t>holiday</w:t>
+      </w:r>
+      <w:proofErr w:type="gramEnd"/>
+      <w:r>
+        <w:rPr>
+          <w:rStyle w:val="HTMLCode"/>
+          <w:rFonts w:ascii="Consolas" w:hAnsi="Consolas"/>
+          <w:color w:val="333333"/>
+          <w:bdr w:val="none" w:sz="0" w:space="0" w:color="auto" w:frame="1"/>
+        </w:rPr>
+        <w:t xml:space="preserve"> = false</w:t>
+      </w:r>
+    </w:p>
+    <w:p>
+      <w:pPr>
+        <w:pStyle w:val="HTMLPreformatted"/>
+        <w:shd w:val="clear" w:color="auto" w:fill="F7F7F7"/>
+        <w:rPr>
+          <w:rStyle w:val="HTMLCode"/>
+          <w:rFonts w:ascii="Consolas" w:hAnsi="Consolas"/>
+          <w:color w:val="333333"/>
+          <w:bdr w:val="none" w:sz="0" w:space="0" w:color="auto" w:frame="1"/>
+        </w:rPr>
+      </w:pPr>
+      <w:r>
+        <w:rPr>
+          <w:rStyle w:val="HTMLCode"/>
+          <w:rFonts w:ascii="Consolas" w:hAnsi="Consolas"/>
+          <w:color w:val="333333"/>
+          <w:bdr w:val="none" w:sz="0" w:space="0" w:color="auto" w:frame="1"/>
+        </w:rPr>
+        <w:t xml:space="preserve">                </w:t>
+      </w:r>
+      <w:proofErr w:type="gramStart"/>
+      <w:r>
+        <w:rPr>
+          <w:rStyle w:val="HTMLCode"/>
+          <w:rFonts w:ascii="Consolas" w:hAnsi="Consolas"/>
+          <w:color w:val="333333"/>
+          <w:bdr w:val="none" w:sz="0" w:space="0" w:color="auto" w:frame="1"/>
+        </w:rPr>
+        <w:t>term</w:t>
+      </w:r>
+      <w:proofErr w:type="gramEnd"/>
+      <w:r>
+        <w:rPr>
+          <w:rStyle w:val="HTMLCode"/>
+          <w:rFonts w:ascii="Consolas" w:hAnsi="Consolas"/>
+          <w:color w:val="333333"/>
+          <w:bdr w:val="none" w:sz="0" w:space="0" w:color="auto" w:frame="1"/>
+        </w:rPr>
+        <w:t xml:space="preserve"> = </w:t>
+      </w:r>
+      <w:proofErr w:type="spellStart"/>
+      <w:r>
+        <w:rPr>
+          <w:rStyle w:val="HTMLCode"/>
+          <w:rFonts w:ascii="Consolas" w:hAnsi="Consolas"/>
+          <w:color w:val="333333"/>
+          <w:bdr w:val="none" w:sz="0" w:space="0" w:color="auto" w:frame="1"/>
+        </w:rPr>
+        <w:t>term_four</w:t>
+      </w:r>
+      <w:proofErr w:type="spellEnd"/>
+    </w:p>
+    <w:p>
+      <w:pPr>
+        <w:pStyle w:val="HTMLPreformatted"/>
+        <w:shd w:val="clear" w:color="auto" w:fill="F7F7F7"/>
+        <w:rPr>
+          <w:rStyle w:val="HTMLCode"/>
+          <w:rFonts w:ascii="Consolas" w:hAnsi="Consolas"/>
+          <w:color w:val="333333"/>
+          <w:bdr w:val="none" w:sz="0" w:space="0" w:color="auto" w:frame="1"/>
+        </w:rPr>
+      </w:pPr>
+      <w:r>
+        <w:rPr>
+          <w:rStyle w:val="HTMLCode"/>
+          <w:rFonts w:ascii="Consolas" w:hAnsi="Consolas"/>
+          <w:color w:val="333333"/>
+          <w:bdr w:val="none" w:sz="0" w:space="0" w:color="auto" w:frame="1"/>
+        </w:rPr>
+        <w:t xml:space="preserve">                BREAK</w:t>
+      </w:r>
+    </w:p>
+    <w:p>
+      <w:pPr>
+        <w:pStyle w:val="HTMLPreformatted"/>
+        <w:shd w:val="clear" w:color="auto" w:fill="F7F7F7"/>
+        <w:rPr>
+          <w:rStyle w:val="HTMLCode"/>
+          <w:rFonts w:ascii="Consolas" w:hAnsi="Consolas"/>
+          <w:color w:val="333333"/>
+          <w:bdr w:val="none" w:sz="0" w:space="0" w:color="auto" w:frame="1"/>
+        </w:rPr>
+      </w:pPr>
+      <w:r>
+        <w:rPr>
+          <w:rStyle w:val="HTMLCode"/>
+          <w:rFonts w:ascii="Consolas" w:hAnsi="Consolas"/>
+          <w:color w:val="333333"/>
+          <w:bdr w:val="none" w:sz="0" w:space="0" w:color="auto" w:frame="1"/>
+        </w:rPr>
+        <w:t xml:space="preserve">            ELSE</w:t>
+      </w:r>
+    </w:p>
+    <w:p>
+      <w:pPr>
+        <w:pStyle w:val="HTMLPreformatted"/>
+        <w:shd w:val="clear" w:color="auto" w:fill="F7F7F7"/>
+        <w:rPr>
+          <w:rStyle w:val="HTMLCode"/>
+          <w:rFonts w:ascii="Consolas" w:hAnsi="Consolas"/>
+          <w:color w:val="333333"/>
+          <w:bdr w:val="none" w:sz="0" w:space="0" w:color="auto" w:frame="1"/>
+        </w:rPr>
+      </w:pPr>
+      <w:r>
+        <w:rPr>
+          <w:rStyle w:val="HTMLCode"/>
+          <w:rFonts w:ascii="Consolas" w:hAnsi="Consolas"/>
+          <w:color w:val="333333"/>
+          <w:bdr w:val="none" w:sz="0" w:space="0" w:color="auto" w:frame="1"/>
+        </w:rPr>
+        <w:t xml:space="preserve">                </w:t>
+      </w:r>
+      <w:proofErr w:type="gramStart"/>
+      <w:r>
+        <w:rPr>
+          <w:rStyle w:val="HTMLCode"/>
+          <w:rFonts w:ascii="Consolas" w:hAnsi="Consolas"/>
+          <w:color w:val="333333"/>
+          <w:bdr w:val="none" w:sz="0" w:space="0" w:color="auto" w:frame="1"/>
+        </w:rPr>
+        <w:t>holiday</w:t>
+      </w:r>
+      <w:proofErr w:type="gramEnd"/>
+      <w:r>
+        <w:rPr>
+          <w:rStyle w:val="HTMLCode"/>
+          <w:rFonts w:ascii="Consolas" w:hAnsi="Consolas"/>
+          <w:color w:val="333333"/>
+          <w:bdr w:val="none" w:sz="0" w:space="0" w:color="auto" w:frame="1"/>
+        </w:rPr>
+        <w:t xml:space="preserve"> = true</w:t>
+      </w:r>
+    </w:p>
+    <w:p>
+      <w:pPr>
+        <w:pStyle w:val="HTMLPreformatted"/>
+        <w:shd w:val="clear" w:color="auto" w:fill="F7F7F7"/>
+        <w:rPr>
+          <w:rStyle w:val="HTMLCode"/>
+          <w:rFonts w:ascii="Consolas" w:hAnsi="Consolas"/>
+          <w:color w:val="333333"/>
+          <w:bdr w:val="none" w:sz="0" w:space="0" w:color="auto" w:frame="1"/>
+        </w:rPr>
+      </w:pPr>
+      <w:r>
+        <w:rPr>
+          <w:rStyle w:val="HTMLCode"/>
+          <w:rFonts w:ascii="Consolas" w:hAnsi="Consolas"/>
+          <w:color w:val="333333"/>
+          <w:bdr w:val="none" w:sz="0" w:space="0" w:color="auto" w:frame="1"/>
+        </w:rPr>
+        <w:t xml:space="preserve">                </w:t>
+      </w:r>
+      <w:proofErr w:type="gramStart"/>
+      <w:r>
+        <w:rPr>
+          <w:rStyle w:val="HTMLCode"/>
+          <w:rFonts w:ascii="Consolas" w:hAnsi="Consolas"/>
+          <w:color w:val="333333"/>
+          <w:bdr w:val="none" w:sz="0" w:space="0" w:color="auto" w:frame="1"/>
+        </w:rPr>
+        <w:t>term</w:t>
+      </w:r>
+      <w:proofErr w:type="gramEnd"/>
+      <w:r>
+        <w:rPr>
+          <w:rStyle w:val="HTMLCode"/>
+          <w:rFonts w:ascii="Consolas" w:hAnsi="Consolas"/>
+          <w:color w:val="333333"/>
+          <w:bdr w:val="none" w:sz="0" w:space="0" w:color="auto" w:frame="1"/>
+        </w:rPr>
+        <w:t xml:space="preserve"> = holidays</w:t>
+      </w:r>
+    </w:p>
+    <w:p>
+      <w:pPr>
+        <w:pStyle w:val="HTMLPreformatted"/>
+        <w:shd w:val="clear" w:color="auto" w:fill="F7F7F7"/>
+        <w:rPr>
+          <w:rStyle w:val="HTMLCode"/>
+          <w:rFonts w:ascii="Consolas" w:hAnsi="Consolas"/>
+          <w:color w:val="333333"/>
+          <w:bdr w:val="none" w:sz="0" w:space="0" w:color="auto" w:frame="1"/>
+        </w:rPr>
+      </w:pPr>
+      <w:r>
+        <w:rPr>
+          <w:rStyle w:val="HTMLCode"/>
+          <w:rFonts w:ascii="Consolas" w:hAnsi="Consolas"/>
+          <w:color w:val="333333"/>
+          <w:bdr w:val="none" w:sz="0" w:space="0" w:color="auto" w:frame="1"/>
+        </w:rPr>
+        <w:t xml:space="preserve">        END MATCH</w:t>
+      </w:r>
+    </w:p>
+    <w:p>
+      <w:pPr>
+        <w:pStyle w:val="HTMLPreformatted"/>
+        <w:shd w:val="clear" w:color="auto" w:fill="F7F7F7"/>
+        <w:rPr>
+          <w:rStyle w:val="HTMLCode"/>
+          <w:rFonts w:ascii="Consolas" w:hAnsi="Consolas"/>
+          <w:color w:val="333333"/>
+          <w:bdr w:val="none" w:sz="0" w:space="0" w:color="auto" w:frame="1"/>
+        </w:rPr>
+      </w:pPr>
+      <w:r>
+        <w:rPr>
+          <w:rStyle w:val="HTMLCode"/>
+          <w:rFonts w:ascii="Consolas" w:hAnsi="Consolas"/>
+          <w:color w:val="333333"/>
+          <w:bdr w:val="none" w:sz="0" w:space="0" w:color="auto" w:frame="1"/>
+        </w:rPr>
+        <w:t xml:space="preserve">        </w:t>
+      </w:r>
+    </w:p>
+    <w:p>
+      <w:pPr>
+        <w:pStyle w:val="HTMLPreformatted"/>
+        <w:shd w:val="clear" w:color="auto" w:fill="F7F7F7"/>
+        <w:rPr>
+          <w:rStyle w:val="HTMLCode"/>
+          <w:rFonts w:ascii="Consolas" w:hAnsi="Consolas"/>
+          <w:color w:val="333333"/>
+          <w:bdr w:val="none" w:sz="0" w:space="0" w:color="auto" w:frame="1"/>
+        </w:rPr>
+      </w:pPr>
+      <w:r>
+        <w:rPr>
+          <w:rStyle w:val="HTMLCode"/>
+          <w:rFonts w:ascii="Consolas" w:hAnsi="Consolas"/>
+          <w:color w:val="333333"/>
+          <w:bdr w:val="none" w:sz="0" w:space="0" w:color="auto" w:frame="1"/>
+        </w:rPr>
+        <w:t xml:space="preserve">        IF NOT holiday AND date IN holidays</w:t>
+      </w:r>
+    </w:p>
+    <w:p>
+      <w:pPr>
+        <w:pStyle w:val="HTMLPreformatted"/>
+        <w:shd w:val="clear" w:color="auto" w:fill="F7F7F7"/>
+        <w:rPr>
+          <w:rStyle w:val="HTMLCode"/>
+          <w:rFonts w:ascii="Consolas" w:hAnsi="Consolas"/>
+          <w:color w:val="333333"/>
+          <w:bdr w:val="none" w:sz="0" w:space="0" w:color="auto" w:frame="1"/>
+        </w:rPr>
+      </w:pPr>
+      <w:r>
+        <w:rPr>
+          <w:rStyle w:val="HTMLCode"/>
+          <w:rFonts w:ascii="Consolas" w:hAnsi="Consolas"/>
+          <w:color w:val="333333"/>
+          <w:bdr w:val="none" w:sz="0" w:space="0" w:color="auto" w:frame="1"/>
+        </w:rPr>
+        <w:t xml:space="preserve">            </w:t>
+      </w:r>
+      <w:proofErr w:type="gramStart"/>
+      <w:r>
+        <w:rPr>
+          <w:rStyle w:val="HTMLCode"/>
+          <w:rFonts w:ascii="Consolas" w:hAnsi="Consolas"/>
+          <w:color w:val="333333"/>
+          <w:bdr w:val="none" w:sz="0" w:space="0" w:color="auto" w:frame="1"/>
+        </w:rPr>
+        <w:t>holiday</w:t>
+      </w:r>
+      <w:proofErr w:type="gramEnd"/>
+      <w:r>
+        <w:rPr>
+          <w:rStyle w:val="HTMLCode"/>
+          <w:rFonts w:ascii="Consolas" w:hAnsi="Consolas"/>
+          <w:color w:val="333333"/>
+          <w:bdr w:val="none" w:sz="0" w:space="0" w:color="auto" w:frame="1"/>
+        </w:rPr>
+        <w:t xml:space="preserve"> = true</w:t>
+      </w:r>
+    </w:p>
+    <w:p>
+      <w:pPr>
+        <w:pStyle w:val="HTMLPreformatted"/>
+        <w:shd w:val="clear" w:color="auto" w:fill="F7F7F7"/>
+        <w:rPr>
+          <w:rStyle w:val="HTMLCode"/>
+          <w:rFonts w:ascii="Consolas" w:hAnsi="Consolas"/>
+          <w:color w:val="333333"/>
+          <w:bdr w:val="none" w:sz="0" w:space="0" w:color="auto" w:frame="1"/>
+        </w:rPr>
+      </w:pPr>
+      <w:r>
+        <w:rPr>
+          <w:rStyle w:val="HTMLCode"/>
+          <w:rFonts w:ascii="Consolas" w:hAnsi="Consolas"/>
+          <w:color w:val="333333"/>
+          <w:bdr w:val="none" w:sz="0" w:space="0" w:color="auto" w:frame="1"/>
+        </w:rPr>
+        <w:t xml:space="preserve">        END IF</w:t>
+      </w:r>
+    </w:p>
+    <w:p>
+      <w:pPr>
+        <w:pStyle w:val="HTMLPreformatted"/>
+        <w:shd w:val="clear" w:color="auto" w:fill="F7F7F7"/>
+        <w:rPr>
+          <w:rStyle w:val="HTMLCode"/>
+          <w:rFonts w:ascii="Consolas" w:hAnsi="Consolas"/>
+          <w:color w:val="333333"/>
+          <w:bdr w:val="none" w:sz="0" w:space="0" w:color="auto" w:frame="1"/>
+        </w:rPr>
+      </w:pPr>
+      <w:r>
+        <w:rPr>
+          <w:rStyle w:val="HTMLCode"/>
+          <w:rFonts w:ascii="Consolas" w:hAnsi="Consolas"/>
+          <w:color w:val="333333"/>
+          <w:bdr w:val="none" w:sz="0" w:space="0" w:color="auto" w:frame="1"/>
+        </w:rPr>
+        <w:t xml:space="preserve">        </w:t>
+      </w:r>
+    </w:p>
+    <w:p>
+      <w:pPr>
+        <w:pStyle w:val="HTMLPreformatted"/>
+        <w:shd w:val="clear" w:color="auto" w:fill="F7F7F7"/>
+        <w:rPr>
+          <w:rStyle w:val="HTMLCode"/>
+          <w:rFonts w:ascii="Consolas" w:hAnsi="Consolas"/>
+          <w:color w:val="333333"/>
+          <w:bdr w:val="none" w:sz="0" w:space="0" w:color="auto" w:frame="1"/>
+        </w:rPr>
+      </w:pPr>
+      <w:r>
+        <w:rPr>
+          <w:rStyle w:val="HTMLCode"/>
+          <w:rFonts w:ascii="Consolas" w:hAnsi="Consolas"/>
+          <w:color w:val="333333"/>
+          <w:bdr w:val="none" w:sz="0" w:space="0" w:color="auto" w:frame="1"/>
+        </w:rPr>
+        <w:t xml:space="preserve">        IF NOT holiday</w:t>
+      </w:r>
+    </w:p>
+    <w:p>
+      <w:pPr>
+        <w:pStyle w:val="HTMLPreformatted"/>
+        <w:shd w:val="clear" w:color="auto" w:fill="F7F7F7"/>
+        <w:rPr>
+          <w:rStyle w:val="HTMLCode"/>
+          <w:rFonts w:ascii="Consolas" w:hAnsi="Consolas"/>
+          <w:color w:val="333333"/>
+          <w:bdr w:val="none" w:sz="0" w:space="0" w:color="auto" w:frame="1"/>
+        </w:rPr>
+      </w:pPr>
+      <w:r>
+        <w:rPr>
+          <w:rStyle w:val="HTMLCode"/>
+          <w:rFonts w:ascii="Consolas" w:hAnsi="Consolas"/>
+          <w:color w:val="333333"/>
+          <w:bdr w:val="none" w:sz="0" w:space="0" w:color="auto" w:frame="1"/>
+        </w:rPr>
+        <w:t xml:space="preserve">            RESPOND NOT holiday</w:t>
+      </w:r>
+    </w:p>
+    <w:p>
+      <w:pPr>
+        <w:pStyle w:val="HTMLPreformatted"/>
+        <w:shd w:val="clear" w:color="auto" w:fill="F7F7F7"/>
+        <w:rPr>
+          <w:rStyle w:val="HTMLCode"/>
+          <w:rFonts w:ascii="Consolas" w:hAnsi="Consolas"/>
+          <w:color w:val="333333"/>
+          <w:bdr w:val="none" w:sz="0" w:space="0" w:color="auto" w:frame="1"/>
+        </w:rPr>
+      </w:pPr>
+      <w:r>
+        <w:rPr>
+          <w:rStyle w:val="HTMLCode"/>
+          <w:rFonts w:ascii="Consolas" w:hAnsi="Consolas"/>
+          <w:color w:val="333333"/>
+          <w:bdr w:val="none" w:sz="0" w:space="0" w:color="auto" w:frame="1"/>
+        </w:rPr>
+        <w:t xml:space="preserve">            </w:t>
+      </w:r>
+      <w:proofErr w:type="gramStart"/>
+      <w:r>
+        <w:rPr>
+          <w:rStyle w:val="HTMLCode"/>
+          <w:rFonts w:ascii="Consolas" w:hAnsi="Consolas"/>
+          <w:color w:val="333333"/>
+          <w:bdr w:val="none" w:sz="0" w:space="0" w:color="auto" w:frame="1"/>
+        </w:rPr>
+        <w:t>let</w:t>
+      </w:r>
+      <w:proofErr w:type="gramEnd"/>
+      <w:r>
+        <w:rPr>
+          <w:rStyle w:val="HTMLCode"/>
+          <w:rFonts w:ascii="Consolas" w:hAnsi="Consolas"/>
+          <w:color w:val="333333"/>
+          <w:bdr w:val="none" w:sz="0" w:space="0" w:color="auto" w:frame="1"/>
+        </w:rPr>
+        <w:t xml:space="preserve"> </w:t>
+      </w:r>
+      <w:proofErr w:type="spellStart"/>
+      <w:r>
+        <w:rPr>
+          <w:rStyle w:val="HTMLCode"/>
+          <w:rFonts w:ascii="Consolas" w:hAnsi="Consolas"/>
+          <w:color w:val="333333"/>
+          <w:bdr w:val="none" w:sz="0" w:space="0" w:color="auto" w:frame="1"/>
+        </w:rPr>
+        <w:t>week_rotation</w:t>
+      </w:r>
+      <w:proofErr w:type="spellEnd"/>
+      <w:r>
+        <w:rPr>
+          <w:rStyle w:val="HTMLCode"/>
+          <w:rFonts w:ascii="Consolas" w:hAnsi="Consolas"/>
+          <w:color w:val="333333"/>
+          <w:bdr w:val="none" w:sz="0" w:space="0" w:color="auto" w:frame="1"/>
+        </w:rPr>
+        <w:t xml:space="preserve"> = </w:t>
+      </w:r>
+      <w:proofErr w:type="spellStart"/>
+      <w:r>
+        <w:rPr>
+          <w:rStyle w:val="HTMLCode"/>
+          <w:rFonts w:ascii="Consolas" w:hAnsi="Consolas"/>
+          <w:color w:val="333333"/>
+          <w:bdr w:val="none" w:sz="0" w:space="0" w:color="auto" w:frame="1"/>
+        </w:rPr>
+        <w:t>AccessPersistantConstant</w:t>
+      </w:r>
+      <w:proofErr w:type="spellEnd"/>
+      <w:r>
+        <w:rPr>
+          <w:rStyle w:val="HTMLCode"/>
+          <w:rFonts w:ascii="Consolas" w:hAnsi="Consolas"/>
+          <w:color w:val="333333"/>
+          <w:bdr w:val="none" w:sz="0" w:space="0" w:color="auto" w:frame="1"/>
+        </w:rPr>
+        <w:t>(weeks)</w:t>
+      </w:r>
+    </w:p>
+    <w:p>
+      <w:pPr>
+        <w:pStyle w:val="HTMLPreformatted"/>
+        <w:shd w:val="clear" w:color="auto" w:fill="F7F7F7"/>
+        <w:rPr>
+          <w:rStyle w:val="HTMLCode"/>
+          <w:rFonts w:ascii="Consolas" w:hAnsi="Consolas"/>
+          <w:color w:val="333333"/>
+          <w:bdr w:val="none" w:sz="0" w:space="0" w:color="auto" w:frame="1"/>
+        </w:rPr>
+      </w:pPr>
+      <w:r>
+        <w:rPr>
+          <w:rStyle w:val="HTMLCode"/>
+          <w:rFonts w:ascii="Consolas" w:hAnsi="Consolas"/>
+          <w:color w:val="333333"/>
+          <w:bdr w:val="none" w:sz="0" w:space="0" w:color="auto" w:frame="1"/>
+        </w:rPr>
+        <w:t xml:space="preserve">            </w:t>
+      </w:r>
+      <w:proofErr w:type="gramStart"/>
+      <w:r>
+        <w:rPr>
+          <w:rStyle w:val="HTMLCode"/>
+          <w:rFonts w:ascii="Consolas" w:hAnsi="Consolas"/>
+          <w:color w:val="333333"/>
+          <w:bdr w:val="none" w:sz="0" w:space="0" w:color="auto" w:frame="1"/>
+        </w:rPr>
+        <w:t>let</w:t>
+      </w:r>
+      <w:proofErr w:type="gramEnd"/>
+      <w:r>
+        <w:rPr>
+          <w:rStyle w:val="HTMLCode"/>
+          <w:rFonts w:ascii="Consolas" w:hAnsi="Consolas"/>
+          <w:color w:val="333333"/>
+          <w:bdr w:val="none" w:sz="0" w:space="0" w:color="auto" w:frame="1"/>
+        </w:rPr>
+        <w:t xml:space="preserve"> day = 0</w:t>
+      </w:r>
+    </w:p>
+    <w:p>
+      <w:pPr>
+        <w:pStyle w:val="HTMLPreformatted"/>
+        <w:shd w:val="clear" w:color="auto" w:fill="F7F7F7"/>
+        <w:rPr>
+          <w:rStyle w:val="HTMLCode"/>
+          <w:rFonts w:ascii="Consolas" w:hAnsi="Consolas"/>
+          <w:color w:val="333333"/>
+          <w:bdr w:val="none" w:sz="0" w:space="0" w:color="auto" w:frame="1"/>
+        </w:rPr>
+      </w:pPr>
+      <w:r>
+        <w:rPr>
+          <w:rStyle w:val="HTMLCode"/>
+          <w:rFonts w:ascii="Consolas" w:hAnsi="Consolas"/>
+          <w:color w:val="333333"/>
+          <w:bdr w:val="none" w:sz="0" w:space="0" w:color="auto" w:frame="1"/>
+        </w:rPr>
+        <w:t xml:space="preserve">            COUNT d = </w:t>
+      </w:r>
+      <w:proofErr w:type="spellStart"/>
+      <w:r>
+        <w:rPr>
+          <w:rStyle w:val="HTMLCode"/>
+          <w:rFonts w:ascii="Consolas" w:hAnsi="Consolas"/>
+          <w:color w:val="333333"/>
+          <w:bdr w:val="none" w:sz="0" w:space="0" w:color="auto" w:frame="1"/>
+        </w:rPr>
+        <w:t>term.start_day</w:t>
+      </w:r>
+      <w:proofErr w:type="spellEnd"/>
+      <w:r>
+        <w:rPr>
+          <w:rStyle w:val="HTMLCode"/>
+          <w:rFonts w:ascii="Consolas" w:hAnsi="Consolas"/>
+          <w:color w:val="333333"/>
+          <w:bdr w:val="none" w:sz="0" w:space="0" w:color="auto" w:frame="1"/>
+        </w:rPr>
+        <w:t>, d == date, d += 1</w:t>
+      </w:r>
+    </w:p>
+    <w:p>
+      <w:pPr>
+        <w:pStyle w:val="HTMLPreformatted"/>
+        <w:shd w:val="clear" w:color="auto" w:fill="F7F7F7"/>
+        <w:rPr>
+          <w:rStyle w:val="HTMLCode"/>
+          <w:rFonts w:ascii="Consolas" w:hAnsi="Consolas"/>
+          <w:color w:val="333333"/>
+          <w:bdr w:val="none" w:sz="0" w:space="0" w:color="auto" w:frame="1"/>
+        </w:rPr>
+      </w:pPr>
+      <w:r>
+        <w:rPr>
+          <w:rStyle w:val="HTMLCode"/>
+          <w:rFonts w:ascii="Consolas" w:hAnsi="Consolas"/>
+          <w:color w:val="333333"/>
+          <w:bdr w:val="none" w:sz="0" w:space="0" w:color="auto" w:frame="1"/>
+        </w:rPr>
+        <w:t xml:space="preserve">                IF </w:t>
+      </w:r>
+      <w:proofErr w:type="spellStart"/>
+      <w:r>
+        <w:rPr>
+          <w:rStyle w:val="HTMLCode"/>
+          <w:rFonts w:ascii="Consolas" w:hAnsi="Consolas"/>
+          <w:color w:val="333333"/>
+          <w:bdr w:val="none" w:sz="0" w:space="0" w:color="auto" w:frame="1"/>
+        </w:rPr>
+        <w:t>week_rotation</w:t>
+      </w:r>
+      <w:proofErr w:type="spellEnd"/>
+      <w:r>
+        <w:rPr>
+          <w:rStyle w:val="HTMLCode"/>
+          <w:rFonts w:ascii="Consolas" w:hAnsi="Consolas"/>
+          <w:color w:val="333333"/>
+          <w:bdr w:val="none" w:sz="0" w:space="0" w:color="auto" w:frame="1"/>
+        </w:rPr>
+        <w:t xml:space="preserve"> == biweekly</w:t>
+      </w:r>
+    </w:p>
+    <w:p>
+      <w:pPr>
+        <w:pStyle w:val="HTMLPreformatted"/>
+        <w:shd w:val="clear" w:color="auto" w:fill="F7F7F7"/>
+        <w:rPr>
+          <w:rStyle w:val="HTMLCode"/>
+          <w:rFonts w:ascii="Consolas" w:hAnsi="Consolas"/>
+          <w:color w:val="333333"/>
+          <w:bdr w:val="none" w:sz="0" w:space="0" w:color="auto" w:frame="1"/>
+        </w:rPr>
+      </w:pPr>
+      <w:r>
+        <w:rPr>
+          <w:rStyle w:val="HTMLCode"/>
+          <w:rFonts w:ascii="Consolas" w:hAnsi="Consolas"/>
+          <w:color w:val="333333"/>
+          <w:bdr w:val="none" w:sz="0" w:space="0" w:color="auto" w:frame="1"/>
+        </w:rPr>
+        <w:t xml:space="preserve">                    IF day &gt;= 14</w:t>
+      </w:r>
+    </w:p>
+    <w:p>
+      <w:pPr>
+        <w:pStyle w:val="HTMLPreformatted"/>
+        <w:shd w:val="clear" w:color="auto" w:fill="F7F7F7"/>
+        <w:rPr>
+          <w:rStyle w:val="HTMLCode"/>
+          <w:rFonts w:ascii="Consolas" w:hAnsi="Consolas"/>
+          <w:color w:val="333333"/>
+          <w:bdr w:val="none" w:sz="0" w:space="0" w:color="auto" w:frame="1"/>
+        </w:rPr>
+      </w:pPr>
+      <w:r>
+        <w:rPr>
+          <w:rStyle w:val="HTMLCode"/>
+          <w:rFonts w:ascii="Consolas" w:hAnsi="Consolas"/>
+          <w:color w:val="333333"/>
+          <w:bdr w:val="none" w:sz="0" w:space="0" w:color="auto" w:frame="1"/>
+        </w:rPr>
+        <w:t xml:space="preserve">                        </w:t>
+      </w:r>
+      <w:proofErr w:type="gramStart"/>
+      <w:r>
+        <w:rPr>
+          <w:rStyle w:val="HTMLCode"/>
+          <w:rFonts w:ascii="Consolas" w:hAnsi="Consolas"/>
+          <w:color w:val="333333"/>
+          <w:bdr w:val="none" w:sz="0" w:space="0" w:color="auto" w:frame="1"/>
+        </w:rPr>
+        <w:t>day</w:t>
+      </w:r>
+      <w:proofErr w:type="gramEnd"/>
+      <w:r>
+        <w:rPr>
+          <w:rStyle w:val="HTMLCode"/>
+          <w:rFonts w:ascii="Consolas" w:hAnsi="Consolas"/>
+          <w:color w:val="333333"/>
+          <w:bdr w:val="none" w:sz="0" w:space="0" w:color="auto" w:frame="1"/>
+        </w:rPr>
+        <w:t xml:space="preserve"> = 1</w:t>
+      </w:r>
+    </w:p>
+    <w:p>
+      <w:pPr>
+        <w:pStyle w:val="HTMLPreformatted"/>
+        <w:shd w:val="clear" w:color="auto" w:fill="F7F7F7"/>
+        <w:rPr>
+          <w:rStyle w:val="HTMLCode"/>
+          <w:rFonts w:ascii="Consolas" w:hAnsi="Consolas"/>
+          <w:color w:val="333333"/>
+          <w:bdr w:val="none" w:sz="0" w:space="0" w:color="auto" w:frame="1"/>
+        </w:rPr>
+      </w:pPr>
+      <w:r>
+        <w:rPr>
+          <w:rStyle w:val="HTMLCode"/>
+          <w:rFonts w:ascii="Consolas" w:hAnsi="Consolas"/>
+          <w:color w:val="333333"/>
+          <w:bdr w:val="none" w:sz="0" w:space="0" w:color="auto" w:frame="1"/>
+        </w:rPr>
+        <w:t xml:space="preserve">                    END IF</w:t>
+      </w:r>
+    </w:p>
+    <w:p>
+      <w:pPr>
+        <w:pStyle w:val="HTMLPreformatted"/>
+        <w:shd w:val="clear" w:color="auto" w:fill="F7F7F7"/>
+        <w:rPr>
+          <w:rStyle w:val="HTMLCode"/>
+          <w:rFonts w:ascii="Consolas" w:hAnsi="Consolas"/>
+          <w:color w:val="333333"/>
+          <w:bdr w:val="none" w:sz="0" w:space="0" w:color="auto" w:frame="1"/>
+        </w:rPr>
+      </w:pPr>
+      <w:r>
+        <w:rPr>
+          <w:rStyle w:val="HTMLCode"/>
+          <w:rFonts w:ascii="Consolas" w:hAnsi="Consolas"/>
+          <w:color w:val="333333"/>
+          <w:bdr w:val="none" w:sz="0" w:space="0" w:color="auto" w:frame="1"/>
+        </w:rPr>
+        <w:t xml:space="preserve">                    </w:t>
+      </w:r>
+      <w:proofErr w:type="gramStart"/>
+      <w:r>
+        <w:rPr>
+          <w:rStyle w:val="HTMLCode"/>
+          <w:rFonts w:ascii="Consolas" w:hAnsi="Consolas"/>
+          <w:color w:val="333333"/>
+          <w:bdr w:val="none" w:sz="0" w:space="0" w:color="auto" w:frame="1"/>
+        </w:rPr>
+        <w:t>day</w:t>
+      </w:r>
+      <w:proofErr w:type="gramEnd"/>
+      <w:r>
+        <w:rPr>
+          <w:rStyle w:val="HTMLCode"/>
+          <w:rFonts w:ascii="Consolas" w:hAnsi="Consolas"/>
+          <w:color w:val="333333"/>
+          <w:bdr w:val="none" w:sz="0" w:space="0" w:color="auto" w:frame="1"/>
+        </w:rPr>
+        <w:t xml:space="preserve"> += 1</w:t>
+      </w:r>
+    </w:p>
+    <w:p>
+      <w:pPr>
+        <w:pStyle w:val="HTMLPreformatted"/>
+        <w:shd w:val="clear" w:color="auto" w:fill="F7F7F7"/>
+        <w:rPr>
+          <w:rStyle w:val="HTMLCode"/>
+          <w:rFonts w:ascii="Consolas" w:hAnsi="Consolas"/>
+          <w:color w:val="333333"/>
+          <w:bdr w:val="none" w:sz="0" w:space="0" w:color="auto" w:frame="1"/>
+        </w:rPr>
+      </w:pPr>
+      <w:r>
+        <w:rPr>
+          <w:rStyle w:val="HTMLCode"/>
+          <w:rFonts w:ascii="Consolas" w:hAnsi="Consolas"/>
+          <w:color w:val="333333"/>
+          <w:bdr w:val="none" w:sz="0" w:space="0" w:color="auto" w:frame="1"/>
+        </w:rPr>
+        <w:t xml:space="preserve">               </w:t>
+      </w:r>
+    </w:p>
+    <w:p>
+      <w:pPr>
+        <w:pStyle w:val="HTMLPreformatted"/>
+        <w:shd w:val="clear" w:color="auto" w:fill="F7F7F7"/>
+        <w:rPr>
+          <w:rStyle w:val="HTMLCode"/>
+          <w:rFonts w:ascii="Consolas" w:hAnsi="Consolas"/>
+          <w:color w:val="333333"/>
+          <w:bdr w:val="none" w:sz="0" w:space="0" w:color="auto" w:frame="1"/>
+        </w:rPr>
+      </w:pPr>
+      <w:r>
+        <w:rPr>
+          <w:rStyle w:val="HTMLCode"/>
+          <w:rFonts w:ascii="Consolas" w:hAnsi="Consolas"/>
+          <w:color w:val="333333"/>
+          <w:bdr w:val="none" w:sz="0" w:space="0" w:color="auto" w:frame="1"/>
+        </w:rPr>
+        <w:t xml:space="preserve">                ELSE IF </w:t>
+      </w:r>
+      <w:proofErr w:type="spellStart"/>
+      <w:r>
+        <w:rPr>
+          <w:rStyle w:val="HTMLCode"/>
+          <w:rFonts w:ascii="Consolas" w:hAnsi="Consolas"/>
+          <w:color w:val="333333"/>
+          <w:bdr w:val="none" w:sz="0" w:space="0" w:color="auto" w:frame="1"/>
+        </w:rPr>
+        <w:t>week_rotation</w:t>
+      </w:r>
+      <w:proofErr w:type="spellEnd"/>
+      <w:r>
+        <w:rPr>
+          <w:rStyle w:val="HTMLCode"/>
+          <w:rFonts w:ascii="Consolas" w:hAnsi="Consolas"/>
+          <w:color w:val="333333"/>
+          <w:bdr w:val="none" w:sz="0" w:space="0" w:color="auto" w:frame="1"/>
+        </w:rPr>
+        <w:t xml:space="preserve"> == weekly</w:t>
+      </w:r>
+    </w:p>
+    <w:p>
+      <w:pPr>
+        <w:pStyle w:val="HTMLPreformatted"/>
+        <w:shd w:val="clear" w:color="auto" w:fill="F7F7F7"/>
+        <w:rPr>
+          <w:rStyle w:val="HTMLCode"/>
+          <w:rFonts w:ascii="Consolas" w:hAnsi="Consolas"/>
+          <w:color w:val="333333"/>
+          <w:bdr w:val="none" w:sz="0" w:space="0" w:color="auto" w:frame="1"/>
+        </w:rPr>
+      </w:pPr>
+      <w:r>
+        <w:rPr>
+          <w:rStyle w:val="HTMLCode"/>
+          <w:rFonts w:ascii="Consolas" w:hAnsi="Consolas"/>
+          <w:color w:val="333333"/>
+          <w:bdr w:val="none" w:sz="0" w:space="0" w:color="auto" w:frame="1"/>
+        </w:rPr>
+        <w:t xml:space="preserve">                    IF day &gt;= 7</w:t>
+      </w:r>
+    </w:p>
+    <w:p>
+      <w:pPr>
+        <w:pStyle w:val="HTMLPreformatted"/>
+        <w:shd w:val="clear" w:color="auto" w:fill="F7F7F7"/>
+        <w:rPr>
+          <w:rStyle w:val="HTMLCode"/>
+          <w:rFonts w:ascii="Consolas" w:hAnsi="Consolas"/>
+          <w:color w:val="333333"/>
+          <w:bdr w:val="none" w:sz="0" w:space="0" w:color="auto" w:frame="1"/>
+        </w:rPr>
+      </w:pPr>
+      <w:r>
+        <w:rPr>
+          <w:rStyle w:val="HTMLCode"/>
+          <w:rFonts w:ascii="Consolas" w:hAnsi="Consolas"/>
+          <w:color w:val="333333"/>
+          <w:bdr w:val="none" w:sz="0" w:space="0" w:color="auto" w:frame="1"/>
+        </w:rPr>
+        <w:t xml:space="preserve">                        </w:t>
+      </w:r>
+      <w:proofErr w:type="gramStart"/>
+      <w:r>
+        <w:rPr>
+          <w:rStyle w:val="HTMLCode"/>
+          <w:rFonts w:ascii="Consolas" w:hAnsi="Consolas"/>
+          <w:color w:val="333333"/>
+          <w:bdr w:val="none" w:sz="0" w:space="0" w:color="auto" w:frame="1"/>
+        </w:rPr>
+        <w:t>day</w:t>
+      </w:r>
+      <w:proofErr w:type="gramEnd"/>
+      <w:r>
+        <w:rPr>
+          <w:rStyle w:val="HTMLCode"/>
+          <w:rFonts w:ascii="Consolas" w:hAnsi="Consolas"/>
+          <w:color w:val="333333"/>
+          <w:bdr w:val="none" w:sz="0" w:space="0" w:color="auto" w:frame="1"/>
+        </w:rPr>
+        <w:t xml:space="preserve"> = 1</w:t>
+      </w:r>
+    </w:p>
+    <w:p>
+      <w:pPr>
+        <w:pStyle w:val="HTMLPreformatted"/>
+        <w:shd w:val="clear" w:color="auto" w:fill="F7F7F7"/>
+        <w:rPr>
+          <w:rStyle w:val="HTMLCode"/>
+          <w:rFonts w:ascii="Consolas" w:hAnsi="Consolas"/>
+          <w:color w:val="333333"/>
+          <w:bdr w:val="none" w:sz="0" w:space="0" w:color="auto" w:frame="1"/>
+        </w:rPr>
+      </w:pPr>
+      <w:r>
+        <w:rPr>
+          <w:rStyle w:val="HTMLCode"/>
+          <w:rFonts w:ascii="Consolas" w:hAnsi="Consolas"/>
+          <w:color w:val="333333"/>
+          <w:bdr w:val="none" w:sz="0" w:space="0" w:color="auto" w:frame="1"/>
+        </w:rPr>
+        <w:t xml:space="preserve">                    END IF</w:t>
+      </w:r>
+    </w:p>
+    <w:p>
+      <w:pPr>
+        <w:pStyle w:val="HTMLPreformatted"/>
+        <w:shd w:val="clear" w:color="auto" w:fill="F7F7F7"/>
+        <w:rPr>
+          <w:rStyle w:val="HTMLCode"/>
+          <w:rFonts w:ascii="Consolas" w:hAnsi="Consolas"/>
+          <w:color w:val="333333"/>
+          <w:bdr w:val="none" w:sz="0" w:space="0" w:color="auto" w:frame="1"/>
+        </w:rPr>
+      </w:pPr>
+      <w:r>
+        <w:rPr>
+          <w:rStyle w:val="HTMLCode"/>
+          <w:rFonts w:ascii="Consolas" w:hAnsi="Consolas"/>
+          <w:color w:val="333333"/>
+          <w:bdr w:val="none" w:sz="0" w:space="0" w:color="auto" w:frame="1"/>
+        </w:rPr>
+        <w:t xml:space="preserve">                    </w:t>
+      </w:r>
+      <w:proofErr w:type="gramStart"/>
+      <w:r>
+        <w:rPr>
+          <w:rStyle w:val="HTMLCode"/>
+          <w:rFonts w:ascii="Consolas" w:hAnsi="Consolas"/>
+          <w:color w:val="333333"/>
+          <w:bdr w:val="none" w:sz="0" w:space="0" w:color="auto" w:frame="1"/>
+        </w:rPr>
+        <w:t>day</w:t>
+      </w:r>
+      <w:proofErr w:type="gramEnd"/>
+      <w:r>
+        <w:rPr>
+          <w:rStyle w:val="HTMLCode"/>
+          <w:rFonts w:ascii="Consolas" w:hAnsi="Consolas"/>
+          <w:color w:val="333333"/>
+          <w:bdr w:val="none" w:sz="0" w:space="0" w:color="auto" w:frame="1"/>
+        </w:rPr>
+        <w:t xml:space="preserve"> +=1</w:t>
+      </w:r>
+    </w:p>
+    <w:p>
+      <w:pPr>
+        <w:pStyle w:val="HTMLPreformatted"/>
+        <w:shd w:val="clear" w:color="auto" w:fill="F7F7F7"/>
+        <w:rPr>
+          <w:rStyle w:val="HTMLCode"/>
+          <w:rFonts w:ascii="Consolas" w:hAnsi="Consolas"/>
+          <w:color w:val="333333"/>
+          <w:bdr w:val="none" w:sz="0" w:space="0" w:color="auto" w:frame="1"/>
+        </w:rPr>
+      </w:pPr>
+      <w:r>
+        <w:rPr>
+          <w:rStyle w:val="HTMLCode"/>
+          <w:rFonts w:ascii="Consolas" w:hAnsi="Consolas"/>
+          <w:color w:val="333333"/>
+          <w:bdr w:val="none" w:sz="0" w:space="0" w:color="auto" w:frame="1"/>
+        </w:rPr>
+        <w:t xml:space="preserve">               </w:t>
+      </w:r>
+    </w:p>
+    <w:p>
+      <w:pPr>
+        <w:pStyle w:val="HTMLPreformatted"/>
+        <w:shd w:val="clear" w:color="auto" w:fill="F7F7F7"/>
+        <w:rPr>
+          <w:rStyle w:val="HTMLCode"/>
+          <w:rFonts w:ascii="Consolas" w:hAnsi="Consolas"/>
+          <w:color w:val="333333"/>
+          <w:bdr w:val="none" w:sz="0" w:space="0" w:color="auto" w:frame="1"/>
+        </w:rPr>
+      </w:pPr>
+      <w:r>
+        <w:rPr>
+          <w:rStyle w:val="HTMLCode"/>
+          <w:rFonts w:ascii="Consolas" w:hAnsi="Consolas"/>
+          <w:color w:val="333333"/>
+          <w:bdr w:val="none" w:sz="0" w:space="0" w:color="auto" w:frame="1"/>
+        </w:rPr>
         <w:lastRenderedPageBreak/>
-        <w:t xml:space="preserve">                </w:t>
-      </w:r>
-      <w:proofErr w:type="gramStart"/>
-      <w:r>
-        <w:rPr>
-          <w:rStyle w:val="HTMLCode"/>
-          <w:rFonts w:ascii="Consolas" w:hAnsi="Consolas"/>
-          <w:color w:val="333333"/>
-          <w:bdr w:val="none" w:sz="0" w:space="0" w:color="auto" w:frame="1"/>
-        </w:rPr>
-        <w:t>term</w:t>
-      </w:r>
-      <w:proofErr w:type="gramEnd"/>
-      <w:r>
-        <w:rPr>
-          <w:rStyle w:val="HTMLCode"/>
-          <w:rFonts w:ascii="Consolas" w:hAnsi="Consolas"/>
-          <w:color w:val="333333"/>
-          <w:bdr w:val="none" w:sz="0" w:space="0" w:color="auto" w:frame="1"/>
-        </w:rPr>
-        <w:t xml:space="preserve"> = </w:t>
-      </w:r>
-      <w:proofErr w:type="spellStart"/>
-      <w:r>
-        <w:rPr>
-          <w:rStyle w:val="HTMLCode"/>
-          <w:rFonts w:ascii="Consolas" w:hAnsi="Consolas"/>
-          <w:color w:val="333333"/>
-          <w:bdr w:val="none" w:sz="0" w:space="0" w:color="auto" w:frame="1"/>
-        </w:rPr>
-        <w:t>term_one</w:t>
-      </w:r>
-      <w:proofErr w:type="spellEnd"/>
-    </w:p>
-    <w:p>
-      <w:pPr>
-        <w:pStyle w:val="HTMLPreformatted"/>
-        <w:shd w:val="clear" w:color="auto" w:fill="F7F7F7"/>
-        <w:rPr>
-          <w:rStyle w:val="HTMLCode"/>
-          <w:rFonts w:ascii="Consolas" w:hAnsi="Consolas"/>
-          <w:color w:val="333333"/>
-          <w:bdr w:val="none" w:sz="0" w:space="0" w:color="auto" w:frame="1"/>
-        </w:rPr>
-      </w:pPr>
-      <w:r>
-        <w:rPr>
-          <w:rStyle w:val="HTMLCode"/>
-          <w:rFonts w:ascii="Consolas" w:hAnsi="Consolas"/>
-          <w:color w:val="333333"/>
-          <w:bdr w:val="none" w:sz="0" w:space="0" w:color="auto" w:frame="1"/>
-        </w:rPr>
-        <w:t xml:space="preserve">                </w:t>
-      </w:r>
-      <w:proofErr w:type="spellStart"/>
-      <w:r>
-        <w:rPr>
-          <w:rStyle w:val="HTMLCode"/>
-          <w:rFonts w:ascii="Consolas" w:hAnsi="Consolas"/>
-          <w:color w:val="333333"/>
-          <w:bdr w:val="none" w:sz="0" w:space="0" w:color="auto" w:frame="1"/>
-        </w:rPr>
-        <w:t>BREAk</w:t>
-      </w:r>
-      <w:proofErr w:type="spellEnd"/>
-    </w:p>
-    <w:p>
-      <w:pPr>
-        <w:pStyle w:val="HTMLPreformatted"/>
-        <w:shd w:val="clear" w:color="auto" w:fill="F7F7F7"/>
-        <w:rPr>
-          <w:rStyle w:val="HTMLCode"/>
-          <w:rFonts w:ascii="Consolas" w:hAnsi="Consolas"/>
-          <w:color w:val="333333"/>
-          <w:bdr w:val="none" w:sz="0" w:space="0" w:color="auto" w:frame="1"/>
-        </w:rPr>
-      </w:pPr>
-      <w:r>
-        <w:rPr>
-          <w:rStyle w:val="HTMLCode"/>
-          <w:rFonts w:ascii="Consolas" w:hAnsi="Consolas"/>
-          <w:color w:val="333333"/>
-          <w:bdr w:val="none" w:sz="0" w:space="0" w:color="auto" w:frame="1"/>
-        </w:rPr>
-        <w:t xml:space="preserve">            CASE </w:t>
-      </w:r>
-      <w:proofErr w:type="spellStart"/>
-      <w:r>
-        <w:rPr>
-          <w:rStyle w:val="HTMLCode"/>
-          <w:rFonts w:ascii="Consolas" w:hAnsi="Consolas"/>
-          <w:color w:val="333333"/>
-          <w:bdr w:val="none" w:sz="0" w:space="0" w:color="auto" w:frame="1"/>
-        </w:rPr>
-        <w:t>term_</w:t>
-      </w:r>
-      <w:proofErr w:type="gramStart"/>
-      <w:r>
-        <w:rPr>
-          <w:rStyle w:val="HTMLCode"/>
-          <w:rFonts w:ascii="Consolas" w:hAnsi="Consolas"/>
-          <w:color w:val="333333"/>
-          <w:bdr w:val="none" w:sz="0" w:space="0" w:color="auto" w:frame="1"/>
-        </w:rPr>
-        <w:t>two</w:t>
-      </w:r>
-      <w:proofErr w:type="spellEnd"/>
-      <w:r>
-        <w:rPr>
-          <w:rStyle w:val="HTMLCode"/>
-          <w:rFonts w:ascii="Consolas" w:hAnsi="Consolas"/>
-          <w:color w:val="333333"/>
-          <w:bdr w:val="none" w:sz="0" w:space="0" w:color="auto" w:frame="1"/>
-        </w:rPr>
-        <w:t>[</w:t>
-      </w:r>
-      <w:proofErr w:type="gramEnd"/>
-      <w:r>
-        <w:rPr>
-          <w:rStyle w:val="HTMLCode"/>
-          <w:rFonts w:ascii="Consolas" w:hAnsi="Consolas"/>
-          <w:color w:val="333333"/>
-          <w:bdr w:val="none" w:sz="0" w:space="0" w:color="auto" w:frame="1"/>
-        </w:rPr>
-        <w:t xml:space="preserve">start] &gt; date AND </w:t>
-      </w:r>
-      <w:proofErr w:type="spellStart"/>
-      <w:r>
-        <w:rPr>
-          <w:rStyle w:val="HTMLCode"/>
-          <w:rFonts w:ascii="Consolas" w:hAnsi="Consolas"/>
-          <w:color w:val="333333"/>
-          <w:bdr w:val="none" w:sz="0" w:space="0" w:color="auto" w:frame="1"/>
-        </w:rPr>
-        <w:t>term_two</w:t>
-      </w:r>
-      <w:proofErr w:type="spellEnd"/>
-      <w:r>
-        <w:rPr>
-          <w:rStyle w:val="HTMLCode"/>
-          <w:rFonts w:ascii="Consolas" w:hAnsi="Consolas"/>
-          <w:color w:val="333333"/>
-          <w:bdr w:val="none" w:sz="0" w:space="0" w:color="auto" w:frame="1"/>
-        </w:rPr>
-        <w:t>[end] &lt; date</w:t>
-      </w:r>
-    </w:p>
-    <w:p>
-      <w:pPr>
-        <w:pStyle w:val="HTMLPreformatted"/>
-        <w:shd w:val="clear" w:color="auto" w:fill="F7F7F7"/>
-        <w:rPr>
-          <w:rStyle w:val="HTMLCode"/>
-          <w:rFonts w:ascii="Consolas" w:hAnsi="Consolas"/>
-          <w:color w:val="333333"/>
-          <w:bdr w:val="none" w:sz="0" w:space="0" w:color="auto" w:frame="1"/>
-        </w:rPr>
-      </w:pPr>
-      <w:r>
-        <w:rPr>
-          <w:rStyle w:val="HTMLCode"/>
-          <w:rFonts w:ascii="Consolas" w:hAnsi="Consolas"/>
-          <w:color w:val="333333"/>
-          <w:bdr w:val="none" w:sz="0" w:space="0" w:color="auto" w:frame="1"/>
-        </w:rPr>
-        <w:t xml:space="preserve">                </w:t>
-      </w:r>
-      <w:proofErr w:type="gramStart"/>
-      <w:r>
-        <w:rPr>
-          <w:rStyle w:val="HTMLCode"/>
-          <w:rFonts w:ascii="Consolas" w:hAnsi="Consolas"/>
-          <w:color w:val="333333"/>
-          <w:bdr w:val="none" w:sz="0" w:space="0" w:color="auto" w:frame="1"/>
-        </w:rPr>
-        <w:t>holiday</w:t>
-      </w:r>
-      <w:proofErr w:type="gramEnd"/>
-      <w:r>
-        <w:rPr>
-          <w:rStyle w:val="HTMLCode"/>
-          <w:rFonts w:ascii="Consolas" w:hAnsi="Consolas"/>
-          <w:color w:val="333333"/>
-          <w:bdr w:val="none" w:sz="0" w:space="0" w:color="auto" w:frame="1"/>
-        </w:rPr>
-        <w:t xml:space="preserve"> = false</w:t>
-      </w:r>
-    </w:p>
-    <w:p>
-      <w:pPr>
-        <w:pStyle w:val="HTMLPreformatted"/>
-        <w:shd w:val="clear" w:color="auto" w:fill="F7F7F7"/>
-        <w:rPr>
-          <w:rStyle w:val="HTMLCode"/>
-          <w:rFonts w:ascii="Consolas" w:hAnsi="Consolas"/>
-          <w:color w:val="333333"/>
-          <w:bdr w:val="none" w:sz="0" w:space="0" w:color="auto" w:frame="1"/>
-        </w:rPr>
-      </w:pPr>
-      <w:r>
-        <w:rPr>
-          <w:rStyle w:val="HTMLCode"/>
-          <w:rFonts w:ascii="Consolas" w:hAnsi="Consolas"/>
-          <w:color w:val="333333"/>
-          <w:bdr w:val="none" w:sz="0" w:space="0" w:color="auto" w:frame="1"/>
-        </w:rPr>
-        <w:t xml:space="preserve">                </w:t>
-      </w:r>
-      <w:proofErr w:type="gramStart"/>
-      <w:r>
-        <w:rPr>
-          <w:rStyle w:val="HTMLCode"/>
-          <w:rFonts w:ascii="Consolas" w:hAnsi="Consolas"/>
-          <w:color w:val="333333"/>
-          <w:bdr w:val="none" w:sz="0" w:space="0" w:color="auto" w:frame="1"/>
-        </w:rPr>
-        <w:t>term</w:t>
-      </w:r>
-      <w:proofErr w:type="gramEnd"/>
-      <w:r>
-        <w:rPr>
-          <w:rStyle w:val="HTMLCode"/>
-          <w:rFonts w:ascii="Consolas" w:hAnsi="Consolas"/>
-          <w:color w:val="333333"/>
-          <w:bdr w:val="none" w:sz="0" w:space="0" w:color="auto" w:frame="1"/>
-        </w:rPr>
-        <w:t xml:space="preserve"> = </w:t>
-      </w:r>
-      <w:proofErr w:type="spellStart"/>
-      <w:r>
-        <w:rPr>
-          <w:rStyle w:val="HTMLCode"/>
-          <w:rFonts w:ascii="Consolas" w:hAnsi="Consolas"/>
-          <w:color w:val="333333"/>
-          <w:bdr w:val="none" w:sz="0" w:space="0" w:color="auto" w:frame="1"/>
-        </w:rPr>
-        <w:t>term_two</w:t>
-      </w:r>
-      <w:proofErr w:type="spellEnd"/>
-    </w:p>
-    <w:p>
-      <w:pPr>
-        <w:pStyle w:val="HTMLPreformatted"/>
-        <w:shd w:val="clear" w:color="auto" w:fill="F7F7F7"/>
-        <w:rPr>
-          <w:rStyle w:val="HTMLCode"/>
-          <w:rFonts w:ascii="Consolas" w:hAnsi="Consolas"/>
-          <w:color w:val="333333"/>
-          <w:bdr w:val="none" w:sz="0" w:space="0" w:color="auto" w:frame="1"/>
-        </w:rPr>
-      </w:pPr>
-      <w:r>
-        <w:rPr>
-          <w:rStyle w:val="HTMLCode"/>
-          <w:rFonts w:ascii="Consolas" w:hAnsi="Consolas"/>
-          <w:color w:val="333333"/>
-          <w:bdr w:val="none" w:sz="0" w:space="0" w:color="auto" w:frame="1"/>
-        </w:rPr>
-        <w:t xml:space="preserve">                BREAK</w:t>
-      </w:r>
-    </w:p>
-    <w:p>
-      <w:pPr>
-        <w:pStyle w:val="HTMLPreformatted"/>
-        <w:shd w:val="clear" w:color="auto" w:fill="F7F7F7"/>
-        <w:rPr>
-          <w:rStyle w:val="HTMLCode"/>
-          <w:rFonts w:ascii="Consolas" w:hAnsi="Consolas"/>
-          <w:color w:val="333333"/>
-          <w:bdr w:val="none" w:sz="0" w:space="0" w:color="auto" w:frame="1"/>
-        </w:rPr>
-      </w:pPr>
-      <w:r>
-        <w:rPr>
-          <w:rStyle w:val="HTMLCode"/>
-          <w:rFonts w:ascii="Consolas" w:hAnsi="Consolas"/>
-          <w:color w:val="333333"/>
-          <w:bdr w:val="none" w:sz="0" w:space="0" w:color="auto" w:frame="1"/>
-        </w:rPr>
-        <w:t xml:space="preserve">            CASE </w:t>
-      </w:r>
-      <w:proofErr w:type="spellStart"/>
-      <w:r>
-        <w:rPr>
-          <w:rStyle w:val="HTMLCode"/>
-          <w:rFonts w:ascii="Consolas" w:hAnsi="Consolas"/>
-          <w:color w:val="333333"/>
-          <w:bdr w:val="none" w:sz="0" w:space="0" w:color="auto" w:frame="1"/>
-        </w:rPr>
-        <w:t>term_</w:t>
-      </w:r>
-      <w:proofErr w:type="gramStart"/>
-      <w:r>
-        <w:rPr>
-          <w:rStyle w:val="HTMLCode"/>
-          <w:rFonts w:ascii="Consolas" w:hAnsi="Consolas"/>
-          <w:color w:val="333333"/>
-          <w:bdr w:val="none" w:sz="0" w:space="0" w:color="auto" w:frame="1"/>
-        </w:rPr>
-        <w:t>three</w:t>
-      </w:r>
-      <w:proofErr w:type="spellEnd"/>
-      <w:r>
-        <w:rPr>
-          <w:rStyle w:val="HTMLCode"/>
-          <w:rFonts w:ascii="Consolas" w:hAnsi="Consolas"/>
-          <w:color w:val="333333"/>
-          <w:bdr w:val="none" w:sz="0" w:space="0" w:color="auto" w:frame="1"/>
-        </w:rPr>
-        <w:t>[</w:t>
-      </w:r>
-      <w:proofErr w:type="gramEnd"/>
-      <w:r>
-        <w:rPr>
-          <w:rStyle w:val="HTMLCode"/>
-          <w:rFonts w:ascii="Consolas" w:hAnsi="Consolas"/>
-          <w:color w:val="333333"/>
-          <w:bdr w:val="none" w:sz="0" w:space="0" w:color="auto" w:frame="1"/>
-        </w:rPr>
-        <w:t xml:space="preserve">start] &gt; date AND </w:t>
-      </w:r>
-      <w:proofErr w:type="spellStart"/>
-      <w:r>
-        <w:rPr>
-          <w:rStyle w:val="HTMLCode"/>
-          <w:rFonts w:ascii="Consolas" w:hAnsi="Consolas"/>
-          <w:color w:val="333333"/>
-          <w:bdr w:val="none" w:sz="0" w:space="0" w:color="auto" w:frame="1"/>
-        </w:rPr>
-        <w:t>term_three</w:t>
-      </w:r>
-      <w:proofErr w:type="spellEnd"/>
-      <w:r>
-        <w:rPr>
-          <w:rStyle w:val="HTMLCode"/>
-          <w:rFonts w:ascii="Consolas" w:hAnsi="Consolas"/>
-          <w:color w:val="333333"/>
-          <w:bdr w:val="none" w:sz="0" w:space="0" w:color="auto" w:frame="1"/>
-        </w:rPr>
-        <w:t>[end] &lt; date</w:t>
-      </w:r>
-    </w:p>
-    <w:p>
-      <w:pPr>
-        <w:pStyle w:val="HTMLPreformatted"/>
-        <w:shd w:val="clear" w:color="auto" w:fill="F7F7F7"/>
-        <w:rPr>
-          <w:rStyle w:val="HTMLCode"/>
-          <w:rFonts w:ascii="Consolas" w:hAnsi="Consolas"/>
-          <w:color w:val="333333"/>
-          <w:bdr w:val="none" w:sz="0" w:space="0" w:color="auto" w:frame="1"/>
-        </w:rPr>
-      </w:pPr>
-      <w:r>
-        <w:rPr>
-          <w:rStyle w:val="HTMLCode"/>
-          <w:rFonts w:ascii="Consolas" w:hAnsi="Consolas"/>
-          <w:color w:val="333333"/>
-          <w:bdr w:val="none" w:sz="0" w:space="0" w:color="auto" w:frame="1"/>
-        </w:rPr>
-        <w:t xml:space="preserve">                </w:t>
-      </w:r>
-      <w:proofErr w:type="gramStart"/>
-      <w:r>
-        <w:rPr>
-          <w:rStyle w:val="HTMLCode"/>
-          <w:rFonts w:ascii="Consolas" w:hAnsi="Consolas"/>
-          <w:color w:val="333333"/>
-          <w:bdr w:val="none" w:sz="0" w:space="0" w:color="auto" w:frame="1"/>
-        </w:rPr>
-        <w:t>holiday</w:t>
-      </w:r>
-      <w:proofErr w:type="gramEnd"/>
-      <w:r>
-        <w:rPr>
-          <w:rStyle w:val="HTMLCode"/>
-          <w:rFonts w:ascii="Consolas" w:hAnsi="Consolas"/>
-          <w:color w:val="333333"/>
-          <w:bdr w:val="none" w:sz="0" w:space="0" w:color="auto" w:frame="1"/>
-        </w:rPr>
-        <w:t xml:space="preserve"> = false</w:t>
-      </w:r>
-    </w:p>
-    <w:p>
-      <w:pPr>
-        <w:pStyle w:val="HTMLPreformatted"/>
-        <w:shd w:val="clear" w:color="auto" w:fill="F7F7F7"/>
-        <w:rPr>
-          <w:rStyle w:val="HTMLCode"/>
-          <w:rFonts w:ascii="Consolas" w:hAnsi="Consolas"/>
-          <w:color w:val="333333"/>
-          <w:bdr w:val="none" w:sz="0" w:space="0" w:color="auto" w:frame="1"/>
-        </w:rPr>
-      </w:pPr>
-      <w:r>
-        <w:rPr>
-          <w:rStyle w:val="HTMLCode"/>
-          <w:rFonts w:ascii="Consolas" w:hAnsi="Consolas"/>
-          <w:color w:val="333333"/>
-          <w:bdr w:val="none" w:sz="0" w:space="0" w:color="auto" w:frame="1"/>
-        </w:rPr>
-        <w:t xml:space="preserve">                </w:t>
-      </w:r>
-      <w:proofErr w:type="gramStart"/>
-      <w:r>
-        <w:rPr>
-          <w:rStyle w:val="HTMLCode"/>
-          <w:rFonts w:ascii="Consolas" w:hAnsi="Consolas"/>
-          <w:color w:val="333333"/>
-          <w:bdr w:val="none" w:sz="0" w:space="0" w:color="auto" w:frame="1"/>
-        </w:rPr>
-        <w:t>term</w:t>
-      </w:r>
-      <w:proofErr w:type="gramEnd"/>
-      <w:r>
-        <w:rPr>
-          <w:rStyle w:val="HTMLCode"/>
-          <w:rFonts w:ascii="Consolas" w:hAnsi="Consolas"/>
-          <w:color w:val="333333"/>
-          <w:bdr w:val="none" w:sz="0" w:space="0" w:color="auto" w:frame="1"/>
-        </w:rPr>
-        <w:t xml:space="preserve"> = </w:t>
-      </w:r>
-      <w:proofErr w:type="spellStart"/>
-      <w:r>
-        <w:rPr>
-          <w:rStyle w:val="HTMLCode"/>
-          <w:rFonts w:ascii="Consolas" w:hAnsi="Consolas"/>
-          <w:color w:val="333333"/>
-          <w:bdr w:val="none" w:sz="0" w:space="0" w:color="auto" w:frame="1"/>
-        </w:rPr>
-        <w:t>term_three</w:t>
-      </w:r>
-      <w:proofErr w:type="spellEnd"/>
-    </w:p>
-    <w:p>
-      <w:pPr>
-        <w:pStyle w:val="HTMLPreformatted"/>
-        <w:shd w:val="clear" w:color="auto" w:fill="F7F7F7"/>
-        <w:rPr>
-          <w:rStyle w:val="HTMLCode"/>
-          <w:rFonts w:ascii="Consolas" w:hAnsi="Consolas"/>
-          <w:color w:val="333333"/>
-          <w:bdr w:val="none" w:sz="0" w:space="0" w:color="auto" w:frame="1"/>
-        </w:rPr>
-      </w:pPr>
-      <w:r>
-        <w:rPr>
-          <w:rStyle w:val="HTMLCode"/>
-          <w:rFonts w:ascii="Consolas" w:hAnsi="Consolas"/>
-          <w:color w:val="333333"/>
-          <w:bdr w:val="none" w:sz="0" w:space="0" w:color="auto" w:frame="1"/>
-        </w:rPr>
-        <w:t xml:space="preserve">                BREAK</w:t>
-      </w:r>
-    </w:p>
-    <w:p>
-      <w:pPr>
-        <w:pStyle w:val="HTMLPreformatted"/>
-        <w:shd w:val="clear" w:color="auto" w:fill="F7F7F7"/>
-        <w:rPr>
-          <w:rStyle w:val="HTMLCode"/>
-          <w:rFonts w:ascii="Consolas" w:hAnsi="Consolas"/>
-          <w:color w:val="333333"/>
-          <w:bdr w:val="none" w:sz="0" w:space="0" w:color="auto" w:frame="1"/>
-        </w:rPr>
-      </w:pPr>
-      <w:r>
-        <w:rPr>
-          <w:rStyle w:val="HTMLCode"/>
-          <w:rFonts w:ascii="Consolas" w:hAnsi="Consolas"/>
-          <w:color w:val="333333"/>
-          <w:bdr w:val="none" w:sz="0" w:space="0" w:color="auto" w:frame="1"/>
-        </w:rPr>
-        <w:t xml:space="preserve">            CASE </w:t>
-      </w:r>
-      <w:proofErr w:type="spellStart"/>
-      <w:r>
-        <w:rPr>
-          <w:rStyle w:val="HTMLCode"/>
-          <w:rFonts w:ascii="Consolas" w:hAnsi="Consolas"/>
-          <w:color w:val="333333"/>
-          <w:bdr w:val="none" w:sz="0" w:space="0" w:color="auto" w:frame="1"/>
-        </w:rPr>
-        <w:t>term_</w:t>
-      </w:r>
-      <w:proofErr w:type="gramStart"/>
-      <w:r>
-        <w:rPr>
-          <w:rStyle w:val="HTMLCode"/>
-          <w:rFonts w:ascii="Consolas" w:hAnsi="Consolas"/>
-          <w:color w:val="333333"/>
-          <w:bdr w:val="none" w:sz="0" w:space="0" w:color="auto" w:frame="1"/>
-        </w:rPr>
-        <w:t>four</w:t>
-      </w:r>
-      <w:proofErr w:type="spellEnd"/>
-      <w:r>
-        <w:rPr>
-          <w:rStyle w:val="HTMLCode"/>
-          <w:rFonts w:ascii="Consolas" w:hAnsi="Consolas"/>
-          <w:color w:val="333333"/>
-          <w:bdr w:val="none" w:sz="0" w:space="0" w:color="auto" w:frame="1"/>
-        </w:rPr>
-        <w:t>[</w:t>
-      </w:r>
-      <w:proofErr w:type="gramEnd"/>
-      <w:r>
-        <w:rPr>
-          <w:rStyle w:val="HTMLCode"/>
-          <w:rFonts w:ascii="Consolas" w:hAnsi="Consolas"/>
-          <w:color w:val="333333"/>
-          <w:bdr w:val="none" w:sz="0" w:space="0" w:color="auto" w:frame="1"/>
-        </w:rPr>
-        <w:t xml:space="preserve">start] &gt; date AND </w:t>
-      </w:r>
-      <w:proofErr w:type="spellStart"/>
-      <w:r>
-        <w:rPr>
-          <w:rStyle w:val="HTMLCode"/>
-          <w:rFonts w:ascii="Consolas" w:hAnsi="Consolas"/>
-          <w:color w:val="333333"/>
-          <w:bdr w:val="none" w:sz="0" w:space="0" w:color="auto" w:frame="1"/>
-        </w:rPr>
-        <w:t>term_four</w:t>
-      </w:r>
-      <w:proofErr w:type="spellEnd"/>
-      <w:r>
-        <w:rPr>
-          <w:rStyle w:val="HTMLCode"/>
-          <w:rFonts w:ascii="Consolas" w:hAnsi="Consolas"/>
-          <w:color w:val="333333"/>
-          <w:bdr w:val="none" w:sz="0" w:space="0" w:color="auto" w:frame="1"/>
-        </w:rPr>
-        <w:t>[end] &lt; date</w:t>
-      </w:r>
-    </w:p>
-    <w:p>
-      <w:pPr>
-        <w:pStyle w:val="HTMLPreformatted"/>
-        <w:shd w:val="clear" w:color="auto" w:fill="F7F7F7"/>
-        <w:rPr>
-          <w:rStyle w:val="HTMLCode"/>
-          <w:rFonts w:ascii="Consolas" w:hAnsi="Consolas"/>
-          <w:color w:val="333333"/>
-          <w:bdr w:val="none" w:sz="0" w:space="0" w:color="auto" w:frame="1"/>
-        </w:rPr>
-      </w:pPr>
-      <w:r>
-        <w:rPr>
-          <w:rStyle w:val="HTMLCode"/>
-          <w:rFonts w:ascii="Consolas" w:hAnsi="Consolas"/>
-          <w:color w:val="333333"/>
-          <w:bdr w:val="none" w:sz="0" w:space="0" w:color="auto" w:frame="1"/>
-        </w:rPr>
-        <w:t xml:space="preserve">                </w:t>
-      </w:r>
-      <w:proofErr w:type="gramStart"/>
-      <w:r>
-        <w:rPr>
-          <w:rStyle w:val="HTMLCode"/>
-          <w:rFonts w:ascii="Consolas" w:hAnsi="Consolas"/>
-          <w:color w:val="333333"/>
-          <w:bdr w:val="none" w:sz="0" w:space="0" w:color="auto" w:frame="1"/>
-        </w:rPr>
-        <w:t>holiday</w:t>
-      </w:r>
-      <w:proofErr w:type="gramEnd"/>
-      <w:r>
-        <w:rPr>
-          <w:rStyle w:val="HTMLCode"/>
-          <w:rFonts w:ascii="Consolas" w:hAnsi="Consolas"/>
-          <w:color w:val="333333"/>
-          <w:bdr w:val="none" w:sz="0" w:space="0" w:color="auto" w:frame="1"/>
-        </w:rPr>
-        <w:t xml:space="preserve"> = false</w:t>
-      </w:r>
-    </w:p>
-    <w:p>
-      <w:pPr>
-        <w:pStyle w:val="HTMLPreformatted"/>
-        <w:shd w:val="clear" w:color="auto" w:fill="F7F7F7"/>
-        <w:rPr>
-          <w:rStyle w:val="HTMLCode"/>
-          <w:rFonts w:ascii="Consolas" w:hAnsi="Consolas"/>
-          <w:color w:val="333333"/>
-          <w:bdr w:val="none" w:sz="0" w:space="0" w:color="auto" w:frame="1"/>
-        </w:rPr>
-      </w:pPr>
-      <w:r>
-        <w:rPr>
-          <w:rStyle w:val="HTMLCode"/>
-          <w:rFonts w:ascii="Consolas" w:hAnsi="Consolas"/>
-          <w:color w:val="333333"/>
-          <w:bdr w:val="none" w:sz="0" w:space="0" w:color="auto" w:frame="1"/>
-        </w:rPr>
-        <w:t xml:space="preserve">                </w:t>
-      </w:r>
-      <w:proofErr w:type="gramStart"/>
-      <w:r>
-        <w:rPr>
-          <w:rStyle w:val="HTMLCode"/>
-          <w:rFonts w:ascii="Consolas" w:hAnsi="Consolas"/>
-          <w:color w:val="333333"/>
-          <w:bdr w:val="none" w:sz="0" w:space="0" w:color="auto" w:frame="1"/>
-        </w:rPr>
-        <w:t>term</w:t>
-      </w:r>
-      <w:proofErr w:type="gramEnd"/>
-      <w:r>
-        <w:rPr>
-          <w:rStyle w:val="HTMLCode"/>
-          <w:rFonts w:ascii="Consolas" w:hAnsi="Consolas"/>
-          <w:color w:val="333333"/>
-          <w:bdr w:val="none" w:sz="0" w:space="0" w:color="auto" w:frame="1"/>
-        </w:rPr>
-        <w:t xml:space="preserve"> = </w:t>
-      </w:r>
-      <w:proofErr w:type="spellStart"/>
-      <w:r>
-        <w:rPr>
-          <w:rStyle w:val="HTMLCode"/>
-          <w:rFonts w:ascii="Consolas" w:hAnsi="Consolas"/>
-          <w:color w:val="333333"/>
-          <w:bdr w:val="none" w:sz="0" w:space="0" w:color="auto" w:frame="1"/>
-        </w:rPr>
-        <w:t>term_four</w:t>
-      </w:r>
-      <w:proofErr w:type="spellEnd"/>
-    </w:p>
-    <w:p>
-      <w:pPr>
-        <w:pStyle w:val="HTMLPreformatted"/>
-        <w:shd w:val="clear" w:color="auto" w:fill="F7F7F7"/>
-        <w:rPr>
-          <w:rStyle w:val="HTMLCode"/>
-          <w:rFonts w:ascii="Consolas" w:hAnsi="Consolas"/>
-          <w:color w:val="333333"/>
-          <w:bdr w:val="none" w:sz="0" w:space="0" w:color="auto" w:frame="1"/>
-        </w:rPr>
-      </w:pPr>
-      <w:r>
-        <w:rPr>
-          <w:rStyle w:val="HTMLCode"/>
-          <w:rFonts w:ascii="Consolas" w:hAnsi="Consolas"/>
-          <w:color w:val="333333"/>
-          <w:bdr w:val="none" w:sz="0" w:space="0" w:color="auto" w:frame="1"/>
-        </w:rPr>
-        <w:t xml:space="preserve">                BREAK</w:t>
-      </w:r>
-    </w:p>
-    <w:p>
-      <w:pPr>
-        <w:pStyle w:val="HTMLPreformatted"/>
-        <w:shd w:val="clear" w:color="auto" w:fill="F7F7F7"/>
-        <w:rPr>
-          <w:rStyle w:val="HTMLCode"/>
-          <w:rFonts w:ascii="Consolas" w:hAnsi="Consolas"/>
-          <w:color w:val="333333"/>
-          <w:bdr w:val="none" w:sz="0" w:space="0" w:color="auto" w:frame="1"/>
-        </w:rPr>
-      </w:pPr>
-      <w:r>
-        <w:rPr>
-          <w:rStyle w:val="HTMLCode"/>
-          <w:rFonts w:ascii="Consolas" w:hAnsi="Consolas"/>
-          <w:color w:val="333333"/>
-          <w:bdr w:val="none" w:sz="0" w:space="0" w:color="auto" w:frame="1"/>
-        </w:rPr>
-        <w:t xml:space="preserve">            ELSE</w:t>
-      </w:r>
-    </w:p>
-    <w:p>
-      <w:pPr>
-        <w:pStyle w:val="HTMLPreformatted"/>
-        <w:shd w:val="clear" w:color="auto" w:fill="F7F7F7"/>
-        <w:rPr>
-          <w:rStyle w:val="HTMLCode"/>
-          <w:rFonts w:ascii="Consolas" w:hAnsi="Consolas"/>
-          <w:color w:val="333333"/>
-          <w:bdr w:val="none" w:sz="0" w:space="0" w:color="auto" w:frame="1"/>
-        </w:rPr>
-      </w:pPr>
-      <w:r>
-        <w:rPr>
-          <w:rStyle w:val="HTMLCode"/>
-          <w:rFonts w:ascii="Consolas" w:hAnsi="Consolas"/>
-          <w:color w:val="333333"/>
-          <w:bdr w:val="none" w:sz="0" w:space="0" w:color="auto" w:frame="1"/>
-        </w:rPr>
-        <w:t xml:space="preserve">                </w:t>
-      </w:r>
-      <w:proofErr w:type="gramStart"/>
-      <w:r>
-        <w:rPr>
-          <w:rStyle w:val="HTMLCode"/>
-          <w:rFonts w:ascii="Consolas" w:hAnsi="Consolas"/>
-          <w:color w:val="333333"/>
-          <w:bdr w:val="none" w:sz="0" w:space="0" w:color="auto" w:frame="1"/>
-        </w:rPr>
-        <w:t>holiday</w:t>
-      </w:r>
-      <w:proofErr w:type="gramEnd"/>
-      <w:r>
-        <w:rPr>
-          <w:rStyle w:val="HTMLCode"/>
-          <w:rFonts w:ascii="Consolas" w:hAnsi="Consolas"/>
-          <w:color w:val="333333"/>
-          <w:bdr w:val="none" w:sz="0" w:space="0" w:color="auto" w:frame="1"/>
-        </w:rPr>
-        <w:t xml:space="preserve"> = true</w:t>
-      </w:r>
-    </w:p>
-    <w:p>
-      <w:pPr>
-        <w:pStyle w:val="HTMLPreformatted"/>
-        <w:shd w:val="clear" w:color="auto" w:fill="F7F7F7"/>
-        <w:rPr>
-          <w:rStyle w:val="HTMLCode"/>
-          <w:rFonts w:ascii="Consolas" w:hAnsi="Consolas"/>
-          <w:color w:val="333333"/>
-          <w:bdr w:val="none" w:sz="0" w:space="0" w:color="auto" w:frame="1"/>
-        </w:rPr>
-      </w:pPr>
-      <w:r>
-        <w:rPr>
-          <w:rStyle w:val="HTMLCode"/>
-          <w:rFonts w:ascii="Consolas" w:hAnsi="Consolas"/>
-          <w:color w:val="333333"/>
-          <w:bdr w:val="none" w:sz="0" w:space="0" w:color="auto" w:frame="1"/>
-        </w:rPr>
-        <w:t xml:space="preserve">                </w:t>
-      </w:r>
-      <w:proofErr w:type="gramStart"/>
-      <w:r>
-        <w:rPr>
-          <w:rStyle w:val="HTMLCode"/>
-          <w:rFonts w:ascii="Consolas" w:hAnsi="Consolas"/>
-          <w:color w:val="333333"/>
-          <w:bdr w:val="none" w:sz="0" w:space="0" w:color="auto" w:frame="1"/>
-        </w:rPr>
-        <w:t>term</w:t>
-      </w:r>
-      <w:proofErr w:type="gramEnd"/>
-      <w:r>
-        <w:rPr>
-          <w:rStyle w:val="HTMLCode"/>
-          <w:rFonts w:ascii="Consolas" w:hAnsi="Consolas"/>
-          <w:color w:val="333333"/>
-          <w:bdr w:val="none" w:sz="0" w:space="0" w:color="auto" w:frame="1"/>
-        </w:rPr>
-        <w:t xml:space="preserve"> = holidays</w:t>
-      </w:r>
-    </w:p>
-    <w:p>
-      <w:pPr>
-        <w:pStyle w:val="HTMLPreformatted"/>
-        <w:shd w:val="clear" w:color="auto" w:fill="F7F7F7"/>
-        <w:rPr>
-          <w:rStyle w:val="HTMLCode"/>
-          <w:rFonts w:ascii="Consolas" w:hAnsi="Consolas"/>
-          <w:color w:val="333333"/>
-          <w:bdr w:val="none" w:sz="0" w:space="0" w:color="auto" w:frame="1"/>
-        </w:rPr>
-      </w:pPr>
-      <w:r>
-        <w:rPr>
-          <w:rStyle w:val="HTMLCode"/>
-          <w:rFonts w:ascii="Consolas" w:hAnsi="Consolas"/>
-          <w:color w:val="333333"/>
-          <w:bdr w:val="none" w:sz="0" w:space="0" w:color="auto" w:frame="1"/>
-        </w:rPr>
-        <w:t xml:space="preserve">        END MATCH</w:t>
-      </w:r>
-    </w:p>
-    <w:p>
-      <w:pPr>
-        <w:pStyle w:val="HTMLPreformatted"/>
-        <w:shd w:val="clear" w:color="auto" w:fill="F7F7F7"/>
-        <w:rPr>
-          <w:rStyle w:val="HTMLCode"/>
-          <w:rFonts w:ascii="Consolas" w:hAnsi="Consolas"/>
-          <w:color w:val="333333"/>
-          <w:bdr w:val="none" w:sz="0" w:space="0" w:color="auto" w:frame="1"/>
-        </w:rPr>
-      </w:pPr>
-      <w:r>
-        <w:rPr>
-          <w:rStyle w:val="HTMLCode"/>
-          <w:rFonts w:ascii="Consolas" w:hAnsi="Consolas"/>
-          <w:color w:val="333333"/>
-          <w:bdr w:val="none" w:sz="0" w:space="0" w:color="auto" w:frame="1"/>
-        </w:rPr>
-        <w:t xml:space="preserve">        </w:t>
-      </w:r>
-    </w:p>
-    <w:p>
-      <w:pPr>
-        <w:pStyle w:val="HTMLPreformatted"/>
-        <w:shd w:val="clear" w:color="auto" w:fill="F7F7F7"/>
-        <w:rPr>
-          <w:rStyle w:val="HTMLCode"/>
-          <w:rFonts w:ascii="Consolas" w:hAnsi="Consolas"/>
-          <w:color w:val="333333"/>
-          <w:bdr w:val="none" w:sz="0" w:space="0" w:color="auto" w:frame="1"/>
-        </w:rPr>
-      </w:pPr>
-      <w:r>
-        <w:rPr>
-          <w:rStyle w:val="HTMLCode"/>
-          <w:rFonts w:ascii="Consolas" w:hAnsi="Consolas"/>
-          <w:color w:val="333333"/>
-          <w:bdr w:val="none" w:sz="0" w:space="0" w:color="auto" w:frame="1"/>
-        </w:rPr>
-        <w:t xml:space="preserve">        IF NOT holiday AND date IN holidays</w:t>
-      </w:r>
-    </w:p>
-    <w:p>
-      <w:pPr>
-        <w:pStyle w:val="HTMLPreformatted"/>
-        <w:shd w:val="clear" w:color="auto" w:fill="F7F7F7"/>
-        <w:rPr>
-          <w:rStyle w:val="HTMLCode"/>
-          <w:rFonts w:ascii="Consolas" w:hAnsi="Consolas"/>
-          <w:color w:val="333333"/>
-          <w:bdr w:val="none" w:sz="0" w:space="0" w:color="auto" w:frame="1"/>
-        </w:rPr>
-      </w:pPr>
-      <w:r>
-        <w:rPr>
-          <w:rStyle w:val="HTMLCode"/>
-          <w:rFonts w:ascii="Consolas" w:hAnsi="Consolas"/>
-          <w:color w:val="333333"/>
-          <w:bdr w:val="none" w:sz="0" w:space="0" w:color="auto" w:frame="1"/>
-        </w:rPr>
-        <w:t xml:space="preserve">            </w:t>
-      </w:r>
-      <w:proofErr w:type="gramStart"/>
-      <w:r>
-        <w:rPr>
-          <w:rStyle w:val="HTMLCode"/>
-          <w:rFonts w:ascii="Consolas" w:hAnsi="Consolas"/>
-          <w:color w:val="333333"/>
-          <w:bdr w:val="none" w:sz="0" w:space="0" w:color="auto" w:frame="1"/>
-        </w:rPr>
-        <w:t>holiday</w:t>
-      </w:r>
-      <w:proofErr w:type="gramEnd"/>
-      <w:r>
-        <w:rPr>
-          <w:rStyle w:val="HTMLCode"/>
-          <w:rFonts w:ascii="Consolas" w:hAnsi="Consolas"/>
-          <w:color w:val="333333"/>
-          <w:bdr w:val="none" w:sz="0" w:space="0" w:color="auto" w:frame="1"/>
-        </w:rPr>
-        <w:t xml:space="preserve"> = true</w:t>
-      </w:r>
-    </w:p>
-    <w:p>
-      <w:pPr>
-        <w:pStyle w:val="HTMLPreformatted"/>
-        <w:shd w:val="clear" w:color="auto" w:fill="F7F7F7"/>
-        <w:rPr>
-          <w:rStyle w:val="HTMLCode"/>
-          <w:rFonts w:ascii="Consolas" w:hAnsi="Consolas"/>
-          <w:color w:val="333333"/>
-          <w:bdr w:val="none" w:sz="0" w:space="0" w:color="auto" w:frame="1"/>
-        </w:rPr>
-      </w:pPr>
-      <w:r>
-        <w:rPr>
-          <w:rStyle w:val="HTMLCode"/>
-          <w:rFonts w:ascii="Consolas" w:hAnsi="Consolas"/>
-          <w:color w:val="333333"/>
-          <w:bdr w:val="none" w:sz="0" w:space="0" w:color="auto" w:frame="1"/>
-        </w:rPr>
-        <w:t xml:space="preserve">        END IF</w:t>
-      </w:r>
-    </w:p>
-    <w:p>
-      <w:pPr>
-        <w:pStyle w:val="HTMLPreformatted"/>
-        <w:shd w:val="clear" w:color="auto" w:fill="F7F7F7"/>
-        <w:rPr>
-          <w:rStyle w:val="HTMLCode"/>
-          <w:rFonts w:ascii="Consolas" w:hAnsi="Consolas"/>
-          <w:color w:val="333333"/>
-          <w:bdr w:val="none" w:sz="0" w:space="0" w:color="auto" w:frame="1"/>
-        </w:rPr>
-      </w:pPr>
-      <w:r>
-        <w:rPr>
-          <w:rStyle w:val="HTMLCode"/>
-          <w:rFonts w:ascii="Consolas" w:hAnsi="Consolas"/>
-          <w:color w:val="333333"/>
-          <w:bdr w:val="none" w:sz="0" w:space="0" w:color="auto" w:frame="1"/>
-        </w:rPr>
-        <w:t xml:space="preserve">        </w:t>
-      </w:r>
-    </w:p>
-    <w:p>
-      <w:pPr>
-        <w:pStyle w:val="HTMLPreformatted"/>
-        <w:shd w:val="clear" w:color="auto" w:fill="F7F7F7"/>
-        <w:rPr>
-          <w:rStyle w:val="HTMLCode"/>
-          <w:rFonts w:ascii="Consolas" w:hAnsi="Consolas"/>
-          <w:color w:val="333333"/>
-          <w:bdr w:val="none" w:sz="0" w:space="0" w:color="auto" w:frame="1"/>
-        </w:rPr>
-      </w:pPr>
-      <w:r>
-        <w:rPr>
-          <w:rStyle w:val="HTMLCode"/>
-          <w:rFonts w:ascii="Consolas" w:hAnsi="Consolas"/>
-          <w:color w:val="333333"/>
-          <w:bdr w:val="none" w:sz="0" w:space="0" w:color="auto" w:frame="1"/>
-        </w:rPr>
-        <w:t xml:space="preserve">        IF NOT holiday</w:t>
-      </w:r>
-    </w:p>
-    <w:p>
-      <w:pPr>
-        <w:pStyle w:val="HTMLPreformatted"/>
-        <w:shd w:val="clear" w:color="auto" w:fill="F7F7F7"/>
-        <w:rPr>
-          <w:rStyle w:val="HTMLCode"/>
-          <w:rFonts w:ascii="Consolas" w:hAnsi="Consolas"/>
-          <w:color w:val="333333"/>
-          <w:bdr w:val="none" w:sz="0" w:space="0" w:color="auto" w:frame="1"/>
-        </w:rPr>
-      </w:pPr>
-      <w:r>
-        <w:rPr>
-          <w:rStyle w:val="HTMLCode"/>
-          <w:rFonts w:ascii="Consolas" w:hAnsi="Consolas"/>
-          <w:color w:val="333333"/>
-          <w:bdr w:val="none" w:sz="0" w:space="0" w:color="auto" w:frame="1"/>
-        </w:rPr>
-        <w:t xml:space="preserve">            RESPOND NOT holiday</w:t>
-      </w:r>
-    </w:p>
-    <w:p>
-      <w:pPr>
-        <w:pStyle w:val="HTMLPreformatted"/>
-        <w:shd w:val="clear" w:color="auto" w:fill="F7F7F7"/>
-        <w:rPr>
-          <w:rStyle w:val="HTMLCode"/>
-          <w:rFonts w:ascii="Consolas" w:hAnsi="Consolas"/>
-          <w:color w:val="333333"/>
-          <w:bdr w:val="none" w:sz="0" w:space="0" w:color="auto" w:frame="1"/>
-        </w:rPr>
-      </w:pPr>
-      <w:r>
-        <w:rPr>
-          <w:rStyle w:val="HTMLCode"/>
-          <w:rFonts w:ascii="Consolas" w:hAnsi="Consolas"/>
-          <w:color w:val="333333"/>
-          <w:bdr w:val="none" w:sz="0" w:space="0" w:color="auto" w:frame="1"/>
-        </w:rPr>
-        <w:t xml:space="preserve">            </w:t>
-      </w:r>
-      <w:proofErr w:type="gramStart"/>
-      <w:r>
-        <w:rPr>
-          <w:rStyle w:val="HTMLCode"/>
-          <w:rFonts w:ascii="Consolas" w:hAnsi="Consolas"/>
-          <w:color w:val="333333"/>
-          <w:bdr w:val="none" w:sz="0" w:space="0" w:color="auto" w:frame="1"/>
-        </w:rPr>
-        <w:t>let</w:t>
-      </w:r>
-      <w:proofErr w:type="gramEnd"/>
-      <w:r>
-        <w:rPr>
-          <w:rStyle w:val="HTMLCode"/>
-          <w:rFonts w:ascii="Consolas" w:hAnsi="Consolas"/>
-          <w:color w:val="333333"/>
-          <w:bdr w:val="none" w:sz="0" w:space="0" w:color="auto" w:frame="1"/>
-        </w:rPr>
-        <w:t xml:space="preserve"> </w:t>
-      </w:r>
-      <w:proofErr w:type="spellStart"/>
-      <w:r>
-        <w:rPr>
-          <w:rStyle w:val="HTMLCode"/>
-          <w:rFonts w:ascii="Consolas" w:hAnsi="Consolas"/>
-          <w:color w:val="333333"/>
-          <w:bdr w:val="none" w:sz="0" w:space="0" w:color="auto" w:frame="1"/>
-        </w:rPr>
-        <w:t>week_rotation</w:t>
-      </w:r>
-      <w:proofErr w:type="spellEnd"/>
-      <w:r>
-        <w:rPr>
-          <w:rStyle w:val="HTMLCode"/>
-          <w:rFonts w:ascii="Consolas" w:hAnsi="Consolas"/>
-          <w:color w:val="333333"/>
-          <w:bdr w:val="none" w:sz="0" w:space="0" w:color="auto" w:frame="1"/>
-        </w:rPr>
-        <w:t xml:space="preserve"> = </w:t>
-      </w:r>
-      <w:proofErr w:type="spellStart"/>
-      <w:r>
-        <w:rPr>
-          <w:rStyle w:val="HTMLCode"/>
-          <w:rFonts w:ascii="Consolas" w:hAnsi="Consolas"/>
-          <w:color w:val="333333"/>
-          <w:bdr w:val="none" w:sz="0" w:space="0" w:color="auto" w:frame="1"/>
-        </w:rPr>
-        <w:t>AccessPersistantConstant</w:t>
-      </w:r>
-      <w:proofErr w:type="spellEnd"/>
-      <w:r>
-        <w:rPr>
-          <w:rStyle w:val="HTMLCode"/>
-          <w:rFonts w:ascii="Consolas" w:hAnsi="Consolas"/>
-          <w:color w:val="333333"/>
-          <w:bdr w:val="none" w:sz="0" w:space="0" w:color="auto" w:frame="1"/>
-        </w:rPr>
-        <w:t>(weeks)</w:t>
-      </w:r>
-    </w:p>
-    <w:p>
-      <w:pPr>
-        <w:pStyle w:val="HTMLPreformatted"/>
-        <w:shd w:val="clear" w:color="auto" w:fill="F7F7F7"/>
-        <w:rPr>
-          <w:rStyle w:val="HTMLCode"/>
-          <w:rFonts w:ascii="Consolas" w:hAnsi="Consolas"/>
-          <w:color w:val="333333"/>
-          <w:bdr w:val="none" w:sz="0" w:space="0" w:color="auto" w:frame="1"/>
-        </w:rPr>
-      </w:pPr>
-      <w:r>
-        <w:rPr>
-          <w:rStyle w:val="HTMLCode"/>
-          <w:rFonts w:ascii="Consolas" w:hAnsi="Consolas"/>
-          <w:color w:val="333333"/>
-          <w:bdr w:val="none" w:sz="0" w:space="0" w:color="auto" w:frame="1"/>
-        </w:rPr>
-        <w:t xml:space="preserve">            </w:t>
-      </w:r>
-      <w:proofErr w:type="gramStart"/>
-      <w:r>
-        <w:rPr>
-          <w:rStyle w:val="HTMLCode"/>
-          <w:rFonts w:ascii="Consolas" w:hAnsi="Consolas"/>
-          <w:color w:val="333333"/>
-          <w:bdr w:val="none" w:sz="0" w:space="0" w:color="auto" w:frame="1"/>
-        </w:rPr>
-        <w:t>let</w:t>
-      </w:r>
-      <w:proofErr w:type="gramEnd"/>
-      <w:r>
-        <w:rPr>
-          <w:rStyle w:val="HTMLCode"/>
-          <w:rFonts w:ascii="Consolas" w:hAnsi="Consolas"/>
-          <w:color w:val="333333"/>
-          <w:bdr w:val="none" w:sz="0" w:space="0" w:color="auto" w:frame="1"/>
-        </w:rPr>
-        <w:t xml:space="preserve"> day = 0</w:t>
-      </w:r>
-    </w:p>
-    <w:p>
-      <w:pPr>
-        <w:pStyle w:val="HTMLPreformatted"/>
-        <w:shd w:val="clear" w:color="auto" w:fill="F7F7F7"/>
-        <w:rPr>
-          <w:rStyle w:val="HTMLCode"/>
-          <w:rFonts w:ascii="Consolas" w:hAnsi="Consolas"/>
-          <w:color w:val="333333"/>
-          <w:bdr w:val="none" w:sz="0" w:space="0" w:color="auto" w:frame="1"/>
-        </w:rPr>
-      </w:pPr>
-      <w:r>
-        <w:rPr>
-          <w:rStyle w:val="HTMLCode"/>
-          <w:rFonts w:ascii="Consolas" w:hAnsi="Consolas"/>
-          <w:color w:val="333333"/>
-          <w:bdr w:val="none" w:sz="0" w:space="0" w:color="auto" w:frame="1"/>
-        </w:rPr>
-        <w:t xml:space="preserve">            COUNT d = </w:t>
-      </w:r>
-      <w:proofErr w:type="spellStart"/>
-      <w:r>
-        <w:rPr>
-          <w:rStyle w:val="HTMLCode"/>
-          <w:rFonts w:ascii="Consolas" w:hAnsi="Consolas"/>
-          <w:color w:val="333333"/>
-          <w:bdr w:val="none" w:sz="0" w:space="0" w:color="auto" w:frame="1"/>
-        </w:rPr>
-        <w:t>term.start_day</w:t>
-      </w:r>
-      <w:proofErr w:type="spellEnd"/>
-      <w:r>
-        <w:rPr>
-          <w:rStyle w:val="HTMLCode"/>
-          <w:rFonts w:ascii="Consolas" w:hAnsi="Consolas"/>
-          <w:color w:val="333333"/>
-          <w:bdr w:val="none" w:sz="0" w:space="0" w:color="auto" w:frame="1"/>
-        </w:rPr>
-        <w:t>, d == date, d += 1</w:t>
-      </w:r>
-    </w:p>
-    <w:p>
-      <w:pPr>
-        <w:pStyle w:val="HTMLPreformatted"/>
-        <w:shd w:val="clear" w:color="auto" w:fill="F7F7F7"/>
-        <w:rPr>
-          <w:rStyle w:val="HTMLCode"/>
-          <w:rFonts w:ascii="Consolas" w:hAnsi="Consolas"/>
-          <w:color w:val="333333"/>
-          <w:bdr w:val="none" w:sz="0" w:space="0" w:color="auto" w:frame="1"/>
-        </w:rPr>
-      </w:pPr>
-      <w:r>
-        <w:rPr>
-          <w:rStyle w:val="HTMLCode"/>
-          <w:rFonts w:ascii="Consolas" w:hAnsi="Consolas"/>
-          <w:color w:val="333333"/>
-          <w:bdr w:val="none" w:sz="0" w:space="0" w:color="auto" w:frame="1"/>
-        </w:rPr>
-        <w:t xml:space="preserve">                IF </w:t>
-      </w:r>
-      <w:proofErr w:type="spellStart"/>
-      <w:r>
-        <w:rPr>
-          <w:rStyle w:val="HTMLCode"/>
-          <w:rFonts w:ascii="Consolas" w:hAnsi="Consolas"/>
-          <w:color w:val="333333"/>
-          <w:bdr w:val="none" w:sz="0" w:space="0" w:color="auto" w:frame="1"/>
-        </w:rPr>
-        <w:t>week_rotation</w:t>
-      </w:r>
-      <w:proofErr w:type="spellEnd"/>
-      <w:r>
-        <w:rPr>
-          <w:rStyle w:val="HTMLCode"/>
-          <w:rFonts w:ascii="Consolas" w:hAnsi="Consolas"/>
-          <w:color w:val="333333"/>
-          <w:bdr w:val="none" w:sz="0" w:space="0" w:color="auto" w:frame="1"/>
-        </w:rPr>
-        <w:t xml:space="preserve"> == biweekly</w:t>
-      </w:r>
-    </w:p>
-    <w:p>
-      <w:pPr>
-        <w:pStyle w:val="HTMLPreformatted"/>
-        <w:shd w:val="clear" w:color="auto" w:fill="F7F7F7"/>
-        <w:rPr>
-          <w:rStyle w:val="HTMLCode"/>
-          <w:rFonts w:ascii="Consolas" w:hAnsi="Consolas"/>
-          <w:color w:val="333333"/>
-          <w:bdr w:val="none" w:sz="0" w:space="0" w:color="auto" w:frame="1"/>
-        </w:rPr>
-      </w:pPr>
-      <w:r>
-        <w:rPr>
-          <w:rStyle w:val="HTMLCode"/>
-          <w:rFonts w:ascii="Consolas" w:hAnsi="Consolas"/>
-          <w:color w:val="333333"/>
-          <w:bdr w:val="none" w:sz="0" w:space="0" w:color="auto" w:frame="1"/>
-        </w:rPr>
-        <w:t xml:space="preserve">                    IF day &gt;= 14</w:t>
-      </w:r>
-    </w:p>
-    <w:p>
-      <w:pPr>
-        <w:pStyle w:val="HTMLPreformatted"/>
-        <w:shd w:val="clear" w:color="auto" w:fill="F7F7F7"/>
-        <w:rPr>
-          <w:rStyle w:val="HTMLCode"/>
-          <w:rFonts w:ascii="Consolas" w:hAnsi="Consolas"/>
-          <w:color w:val="333333"/>
-          <w:bdr w:val="none" w:sz="0" w:space="0" w:color="auto" w:frame="1"/>
-        </w:rPr>
-      </w:pPr>
-      <w:r>
-        <w:rPr>
-          <w:rStyle w:val="HTMLCode"/>
-          <w:rFonts w:ascii="Consolas" w:hAnsi="Consolas"/>
-          <w:color w:val="333333"/>
-          <w:bdr w:val="none" w:sz="0" w:space="0" w:color="auto" w:frame="1"/>
-        </w:rPr>
-        <w:t xml:space="preserve">                        </w:t>
-      </w:r>
-      <w:proofErr w:type="gramStart"/>
-      <w:r>
-        <w:rPr>
-          <w:rStyle w:val="HTMLCode"/>
-          <w:rFonts w:ascii="Consolas" w:hAnsi="Consolas"/>
-          <w:color w:val="333333"/>
-          <w:bdr w:val="none" w:sz="0" w:space="0" w:color="auto" w:frame="1"/>
-        </w:rPr>
-        <w:t>day</w:t>
-      </w:r>
-      <w:proofErr w:type="gramEnd"/>
-      <w:r>
-        <w:rPr>
-          <w:rStyle w:val="HTMLCode"/>
-          <w:rFonts w:ascii="Consolas" w:hAnsi="Consolas"/>
-          <w:color w:val="333333"/>
-          <w:bdr w:val="none" w:sz="0" w:space="0" w:color="auto" w:frame="1"/>
-        </w:rPr>
-        <w:t xml:space="preserve"> = 1</w:t>
-      </w:r>
-    </w:p>
-    <w:p>
-      <w:pPr>
-        <w:pStyle w:val="HTMLPreformatted"/>
-        <w:shd w:val="clear" w:color="auto" w:fill="F7F7F7"/>
-        <w:rPr>
-          <w:rStyle w:val="HTMLCode"/>
-          <w:rFonts w:ascii="Consolas" w:hAnsi="Consolas"/>
-          <w:color w:val="333333"/>
-          <w:bdr w:val="none" w:sz="0" w:space="0" w:color="auto" w:frame="1"/>
-        </w:rPr>
-      </w:pPr>
-      <w:r>
-        <w:rPr>
-          <w:rStyle w:val="HTMLCode"/>
-          <w:rFonts w:ascii="Consolas" w:hAnsi="Consolas"/>
-          <w:color w:val="333333"/>
-          <w:bdr w:val="none" w:sz="0" w:space="0" w:color="auto" w:frame="1"/>
-        </w:rPr>
-        <w:t xml:space="preserve">                    END IF</w:t>
-      </w:r>
-    </w:p>
-    <w:p>
-      <w:pPr>
-        <w:pStyle w:val="HTMLPreformatted"/>
-        <w:shd w:val="clear" w:color="auto" w:fill="F7F7F7"/>
-        <w:rPr>
-          <w:rStyle w:val="HTMLCode"/>
-          <w:rFonts w:ascii="Consolas" w:hAnsi="Consolas"/>
-          <w:color w:val="333333"/>
-          <w:bdr w:val="none" w:sz="0" w:space="0" w:color="auto" w:frame="1"/>
-        </w:rPr>
-      </w:pPr>
-      <w:r>
-        <w:rPr>
-          <w:rStyle w:val="HTMLCode"/>
-          <w:rFonts w:ascii="Consolas" w:hAnsi="Consolas"/>
-          <w:color w:val="333333"/>
-          <w:bdr w:val="none" w:sz="0" w:space="0" w:color="auto" w:frame="1"/>
-        </w:rPr>
-        <w:t xml:space="preserve">                    </w:t>
-      </w:r>
-      <w:proofErr w:type="gramStart"/>
-      <w:r>
-        <w:rPr>
-          <w:rStyle w:val="HTMLCode"/>
-          <w:rFonts w:ascii="Consolas" w:hAnsi="Consolas"/>
-          <w:color w:val="333333"/>
-          <w:bdr w:val="none" w:sz="0" w:space="0" w:color="auto" w:frame="1"/>
-        </w:rPr>
-        <w:t>day</w:t>
-      </w:r>
-      <w:proofErr w:type="gramEnd"/>
-      <w:r>
-        <w:rPr>
-          <w:rStyle w:val="HTMLCode"/>
-          <w:rFonts w:ascii="Consolas" w:hAnsi="Consolas"/>
-          <w:color w:val="333333"/>
-          <w:bdr w:val="none" w:sz="0" w:space="0" w:color="auto" w:frame="1"/>
-        </w:rPr>
-        <w:t xml:space="preserve"> += 1</w:t>
-      </w:r>
-    </w:p>
-    <w:p>
-      <w:pPr>
-        <w:pStyle w:val="HTMLPreformatted"/>
-        <w:shd w:val="clear" w:color="auto" w:fill="F7F7F7"/>
-        <w:rPr>
-          <w:rStyle w:val="HTMLCode"/>
-          <w:rFonts w:ascii="Consolas" w:hAnsi="Consolas"/>
-          <w:color w:val="333333"/>
-          <w:bdr w:val="none" w:sz="0" w:space="0" w:color="auto" w:frame="1"/>
-        </w:rPr>
-      </w:pPr>
-      <w:r>
-        <w:rPr>
-          <w:rStyle w:val="HTMLCode"/>
-          <w:rFonts w:ascii="Consolas" w:hAnsi="Consolas"/>
-          <w:color w:val="333333"/>
-          <w:bdr w:val="none" w:sz="0" w:space="0" w:color="auto" w:frame="1"/>
-        </w:rPr>
-        <w:t xml:space="preserve">               </w:t>
-      </w:r>
-    </w:p>
-    <w:p>
-      <w:pPr>
-        <w:pStyle w:val="HTMLPreformatted"/>
-        <w:shd w:val="clear" w:color="auto" w:fill="F7F7F7"/>
-        <w:rPr>
-          <w:rStyle w:val="HTMLCode"/>
-          <w:rFonts w:ascii="Consolas" w:hAnsi="Consolas"/>
-          <w:color w:val="333333"/>
-          <w:bdr w:val="none" w:sz="0" w:space="0" w:color="auto" w:frame="1"/>
-        </w:rPr>
-      </w:pPr>
-      <w:r>
-        <w:rPr>
-          <w:rStyle w:val="HTMLCode"/>
-          <w:rFonts w:ascii="Consolas" w:hAnsi="Consolas"/>
-          <w:color w:val="333333"/>
-          <w:bdr w:val="none" w:sz="0" w:space="0" w:color="auto" w:frame="1"/>
-        </w:rPr>
-        <w:t xml:space="preserve">                ELSE IF </w:t>
-      </w:r>
-      <w:proofErr w:type="spellStart"/>
-      <w:r>
-        <w:rPr>
-          <w:rStyle w:val="HTMLCode"/>
-          <w:rFonts w:ascii="Consolas" w:hAnsi="Consolas"/>
-          <w:color w:val="333333"/>
-          <w:bdr w:val="none" w:sz="0" w:space="0" w:color="auto" w:frame="1"/>
-        </w:rPr>
-        <w:t>week_rotation</w:t>
-      </w:r>
-      <w:proofErr w:type="spellEnd"/>
-      <w:r>
-        <w:rPr>
-          <w:rStyle w:val="HTMLCode"/>
-          <w:rFonts w:ascii="Consolas" w:hAnsi="Consolas"/>
-          <w:color w:val="333333"/>
-          <w:bdr w:val="none" w:sz="0" w:space="0" w:color="auto" w:frame="1"/>
-        </w:rPr>
-        <w:t xml:space="preserve"> == weekly</w:t>
-      </w:r>
-    </w:p>
-    <w:p>
-      <w:pPr>
-        <w:pStyle w:val="HTMLPreformatted"/>
-        <w:shd w:val="clear" w:color="auto" w:fill="F7F7F7"/>
-        <w:rPr>
-          <w:rStyle w:val="HTMLCode"/>
-          <w:rFonts w:ascii="Consolas" w:hAnsi="Consolas"/>
-          <w:color w:val="333333"/>
-          <w:bdr w:val="none" w:sz="0" w:space="0" w:color="auto" w:frame="1"/>
-        </w:rPr>
-      </w:pPr>
-      <w:r>
-        <w:rPr>
-          <w:rStyle w:val="HTMLCode"/>
-          <w:rFonts w:ascii="Consolas" w:hAnsi="Consolas"/>
-          <w:color w:val="333333"/>
-          <w:bdr w:val="none" w:sz="0" w:space="0" w:color="auto" w:frame="1"/>
-        </w:rPr>
-        <w:t xml:space="preserve">                    IF day &gt;= 7</w:t>
-      </w:r>
-    </w:p>
-    <w:p>
-      <w:pPr>
-        <w:pStyle w:val="HTMLPreformatted"/>
-        <w:shd w:val="clear" w:color="auto" w:fill="F7F7F7"/>
-        <w:rPr>
-          <w:rStyle w:val="HTMLCode"/>
-          <w:rFonts w:ascii="Consolas" w:hAnsi="Consolas"/>
-          <w:color w:val="333333"/>
-          <w:bdr w:val="none" w:sz="0" w:space="0" w:color="auto" w:frame="1"/>
-        </w:rPr>
-      </w:pPr>
-      <w:r>
-        <w:rPr>
-          <w:rStyle w:val="HTMLCode"/>
-          <w:rFonts w:ascii="Consolas" w:hAnsi="Consolas"/>
-          <w:color w:val="333333"/>
-          <w:bdr w:val="none" w:sz="0" w:space="0" w:color="auto" w:frame="1"/>
-        </w:rPr>
-        <w:t xml:space="preserve">                        </w:t>
-      </w:r>
-      <w:proofErr w:type="gramStart"/>
-      <w:r>
-        <w:rPr>
-          <w:rStyle w:val="HTMLCode"/>
-          <w:rFonts w:ascii="Consolas" w:hAnsi="Consolas"/>
-          <w:color w:val="333333"/>
-          <w:bdr w:val="none" w:sz="0" w:space="0" w:color="auto" w:frame="1"/>
-        </w:rPr>
-        <w:t>day</w:t>
-      </w:r>
-      <w:proofErr w:type="gramEnd"/>
-      <w:r>
-        <w:rPr>
-          <w:rStyle w:val="HTMLCode"/>
-          <w:rFonts w:ascii="Consolas" w:hAnsi="Consolas"/>
-          <w:color w:val="333333"/>
-          <w:bdr w:val="none" w:sz="0" w:space="0" w:color="auto" w:frame="1"/>
-        </w:rPr>
-        <w:t xml:space="preserve"> = 1</w:t>
-      </w:r>
-    </w:p>
-    <w:p>
-      <w:pPr>
-        <w:pStyle w:val="HTMLPreformatted"/>
-        <w:shd w:val="clear" w:color="auto" w:fill="F7F7F7"/>
-        <w:rPr>
-          <w:rStyle w:val="HTMLCode"/>
-          <w:rFonts w:ascii="Consolas" w:hAnsi="Consolas"/>
-          <w:color w:val="333333"/>
-          <w:bdr w:val="none" w:sz="0" w:space="0" w:color="auto" w:frame="1"/>
-        </w:rPr>
-      </w:pPr>
-      <w:r>
-        <w:rPr>
-          <w:rStyle w:val="HTMLCode"/>
-          <w:rFonts w:ascii="Consolas" w:hAnsi="Consolas"/>
-          <w:color w:val="333333"/>
-          <w:bdr w:val="none" w:sz="0" w:space="0" w:color="auto" w:frame="1"/>
-        </w:rPr>
-        <w:t xml:space="preserve">                    END IF</w:t>
-      </w:r>
-    </w:p>
-    <w:p>
-      <w:pPr>
-        <w:pStyle w:val="HTMLPreformatted"/>
-        <w:shd w:val="clear" w:color="auto" w:fill="F7F7F7"/>
-        <w:rPr>
-          <w:rStyle w:val="HTMLCode"/>
-          <w:rFonts w:ascii="Consolas" w:hAnsi="Consolas"/>
-          <w:color w:val="333333"/>
-          <w:bdr w:val="none" w:sz="0" w:space="0" w:color="auto" w:frame="1"/>
-        </w:rPr>
-      </w:pPr>
-      <w:r>
-        <w:rPr>
-          <w:rStyle w:val="HTMLCode"/>
-          <w:rFonts w:ascii="Consolas" w:hAnsi="Consolas"/>
-          <w:color w:val="333333"/>
-          <w:bdr w:val="none" w:sz="0" w:space="0" w:color="auto" w:frame="1"/>
-        </w:rPr>
-        <w:t xml:space="preserve">                    </w:t>
-      </w:r>
-      <w:proofErr w:type="gramStart"/>
-      <w:r>
-        <w:rPr>
-          <w:rStyle w:val="HTMLCode"/>
-          <w:rFonts w:ascii="Consolas" w:hAnsi="Consolas"/>
-          <w:color w:val="333333"/>
-          <w:bdr w:val="none" w:sz="0" w:space="0" w:color="auto" w:frame="1"/>
-        </w:rPr>
-        <w:t>day</w:t>
-      </w:r>
-      <w:proofErr w:type="gramEnd"/>
-      <w:r>
-        <w:rPr>
-          <w:rStyle w:val="HTMLCode"/>
-          <w:rFonts w:ascii="Consolas" w:hAnsi="Consolas"/>
-          <w:color w:val="333333"/>
-          <w:bdr w:val="none" w:sz="0" w:space="0" w:color="auto" w:frame="1"/>
-        </w:rPr>
-        <w:t xml:space="preserve"> +=1</w:t>
-      </w:r>
-    </w:p>
-    <w:p>
-      <w:pPr>
-        <w:pStyle w:val="HTMLPreformatted"/>
-        <w:shd w:val="clear" w:color="auto" w:fill="F7F7F7"/>
-        <w:rPr>
-          <w:rStyle w:val="HTMLCode"/>
-          <w:rFonts w:ascii="Consolas" w:hAnsi="Consolas"/>
-          <w:color w:val="333333"/>
-          <w:bdr w:val="none" w:sz="0" w:space="0" w:color="auto" w:frame="1"/>
-        </w:rPr>
-      </w:pPr>
-      <w:r>
-        <w:rPr>
-          <w:rStyle w:val="HTMLCode"/>
-          <w:rFonts w:ascii="Consolas" w:hAnsi="Consolas"/>
-          <w:color w:val="333333"/>
-          <w:bdr w:val="none" w:sz="0" w:space="0" w:color="auto" w:frame="1"/>
-        </w:rPr>
-        <w:t xml:space="preserve">               </w:t>
-      </w:r>
-    </w:p>
-    <w:p>
-      <w:pPr>
-        <w:pStyle w:val="HTMLPreformatted"/>
-        <w:shd w:val="clear" w:color="auto" w:fill="F7F7F7"/>
-        <w:rPr>
-          <w:rStyle w:val="HTMLCode"/>
-          <w:rFonts w:ascii="Consolas" w:hAnsi="Consolas"/>
-          <w:color w:val="333333"/>
-          <w:bdr w:val="none" w:sz="0" w:space="0" w:color="auto" w:frame="1"/>
-        </w:rPr>
-      </w:pPr>
-      <w:r>
-        <w:rPr>
-          <w:rStyle w:val="HTMLCode"/>
-          <w:rFonts w:ascii="Consolas" w:hAnsi="Consolas"/>
-          <w:color w:val="333333"/>
-          <w:bdr w:val="none" w:sz="0" w:space="0" w:color="auto" w:frame="1"/>
-        </w:rPr>
         <w:t xml:space="preserve">                END IF</w:t>
       </w:r>
     </w:p>
@@ -38927,7 +39029,6 @@
           </w:tcPr>
           <w:p>
             <w:r>
-              <w:lastRenderedPageBreak/>
               <w:t>Request roll status</w:t>
             </w:r>
           </w:p>
@@ -39482,6 +39583,7 @@
               <w:jc w:val="center"/>
             </w:pPr>
             <w:r>
+              <w:lastRenderedPageBreak/>
               <w:t>/teachers</w:t>
             </w:r>
             <w:r>
@@ -39613,7 +39715,6 @@
           <w:noProof/>
           <w:lang w:eastAsia="en-AU"/>
         </w:rPr>
-        <w:lastRenderedPageBreak/>
         <w:drawing>
           <wp:inline distT="0" distB="0" distL="0" distR="0">
             <wp:extent cx="5067300" cy="4114800"/>
@@ -39671,6 +39772,7 @@
           <w:noProof/>
           <w:lang w:eastAsia="en-AU"/>
         </w:rPr>
+        <w:lastRenderedPageBreak/>
         <w:drawing>
           <wp:inline distT="0" distB="0" distL="0" distR="0">
             <wp:extent cx="3448050" cy="2400300"/>
@@ -39728,7 +39830,6 @@
           <w:noProof/>
           <w:lang w:eastAsia="en-AU"/>
         </w:rPr>
-        <w:lastRenderedPageBreak/>
         <w:drawing>
           <wp:inline distT="0" distB="0" distL="0" distR="0">
             <wp:extent cx="3067050" cy="2114550"/>
@@ -41659,12 +41760,7 @@
       </w:r>
     </w:p>
     <w:sectPr>
-      <w:headerReference w:type="even" r:id="rId26"/>
-      <w:headerReference w:type="default" r:id="rId27"/>
-      <w:footerReference w:type="even" r:id="rId28"/>
-      <w:footerReference w:type="default" r:id="rId29"/>
-      <w:headerReference w:type="first" r:id="rId30"/>
-      <w:footerReference w:type="first" r:id="rId31"/>
+      <w:footerReference w:type="default" r:id="rId26"/>
       <w:pgSz w:w="11906" w:h="16838" w:code="9"/>
       <w:pgMar w:top="1440" w:right="1440" w:bottom="1440" w:left="1440" w:header="709" w:footer="709" w:gutter="0"/>
       <w:pgNumType w:start="0"/>
@@ -41702,16 +41798,6 @@
 </file>
 
 <file path=word/footer1.xml><?xml version="1.0" encoding="utf-8"?>
-<w:ftr xmlns:wpc="http://schemas.microsoft.com/office/word/2010/wordprocessingCanvas" xmlns:cx="http://schemas.microsoft.com/office/drawing/2014/chartex" xmlns:cx1="http://schemas.microsoft.com/office/drawing/2015/9/8/chartex" xmlns:mc="http://schemas.openxmlformats.org/markup-compatibility/2006" xmlns:o="urn:schemas-microsoft-com:office:office" xmlns:r="http://schemas.openxmlformats.org/officeDocument/2006/relationships" xmlns:m="http://schemas.openxmlformats.org/officeDocument/2006/math" xmlns:v="urn:schemas-microsoft-com:vml" xmlns:wp14="http://schemas.microsoft.com/office/word/2010/wordprocessingDrawing" xmlns:wp="http://schemas.openxmlformats.org/drawingml/2006/wordprocessingDrawing" xmlns:w10="urn:schemas-microsoft-com:office:word" xmlns:w="http://schemas.openxmlformats.org/wordprocessingml/2006/main" xmlns:w14="http://schemas.microsoft.com/office/word/2010/wordml" xmlns:w15="http://schemas.microsoft.com/office/word/2012/wordml" xmlns:w16se="http://schemas.microsoft.com/office/word/2015/wordml/symex" xmlns:wpg="http://schemas.microsoft.com/office/word/2010/wordprocessingGroup" xmlns:wpi="http://schemas.microsoft.com/office/word/2010/wordprocessingInk" xmlns:wne="http://schemas.microsoft.com/office/word/2006/wordml" xmlns:wps="http://schemas.microsoft.com/office/word/2010/wordprocessingShape" mc:Ignorable="w14 w15 w16se wp14">
-  <w:p>
-    <w:pPr>
-      <w:pStyle w:val="Footer"/>
-    </w:pPr>
-  </w:p>
-</w:ftr>
-</file>
-
-<file path=word/footer2.xml><?xml version="1.0" encoding="utf-8"?>
 <w:ftr xmlns:wpc="http://schemas.microsoft.com/office/word/2010/wordprocessingCanvas" xmlns:cx="http://schemas.microsoft.com/office/drawing/2014/chartex" xmlns:cx1="http://schemas.microsoft.com/office/drawing/2015/9/8/chartex" xmlns:mc="http://schemas.openxmlformats.org/markup-compatibility/2006" xmlns:o="urn:schemas-microsoft-com:office:office" xmlns:r="http://schemas.openxmlformats.org/officeDocument/2006/relationships" xmlns:m="http://schemas.openxmlformats.org/officeDocument/2006/math" xmlns:v="urn:schemas-microsoft-com:vml" xmlns:wp14="http://schemas.microsoft.com/office/word/2010/wordprocessingDrawing" xmlns:wp="http://schemas.openxmlformats.org/drawingml/2006/wordprocessingDrawing" xmlns:w10="urn:schemas-microsoft-com:office:word" xmlns:w="http://schemas.openxmlformats.org/wordprocessingml/2006/main" xmlns:w14="http://schemas.microsoft.com/office/word/2010/wordml" xmlns:w15="http://schemas.microsoft.com/office/word/2012/wordml" xmlns:w16se="http://schemas.microsoft.com/office/word/2015/wordml/symex" xmlns:wpg="http://schemas.microsoft.com/office/word/2010/wordprocessingGroup" xmlns:wpi="http://schemas.microsoft.com/office/word/2010/wordprocessingInk" xmlns:wne="http://schemas.microsoft.com/office/word/2006/wordml" xmlns:wps="http://schemas.microsoft.com/office/word/2010/wordprocessingShape" mc:Ignorable="w14 w15 w16se wp14">
   <w:sdt>
     <w:sdtPr>
@@ -41734,7 +41820,7 @@
           <w:pBdr>
             <w:top w:val="single" w:sz="4" w:space="1" w:color="D9D9D9" w:themeColor="background1" w:themeShade="D9"/>
           </w:pBdr>
-          <w:jc w:val="right"/>
+          <w:jc w:val="center"/>
         </w:pPr>
         <w:r>
           <w:fldChar w:fldCharType="begin"/>
@@ -41749,7 +41835,7 @@
           <w:rPr>
             <w:noProof/>
           </w:rPr>
-          <w:t>19</w:t>
+          <w:t>6</w:t>
         </w:r>
         <w:r>
           <w:rPr>
@@ -41783,18 +41869,11 @@
       <w:pStyle w:val="Footer"/>
     </w:pPr>
     <w:r>
-      <w:t>Version 0.3.0</w:t>
+      <w:t>Version 0.7</w:t>
     </w:r>
-  </w:p>
-</w:ftr>
-</file>
-
-<file path=word/footer3.xml><?xml version="1.0" encoding="utf-8"?>
-<w:ftr xmlns:wpc="http://schemas.microsoft.com/office/word/2010/wordprocessingCanvas" xmlns:cx="http://schemas.microsoft.com/office/drawing/2014/chartex" xmlns:cx1="http://schemas.microsoft.com/office/drawing/2015/9/8/chartex" xmlns:mc="http://schemas.openxmlformats.org/markup-compatibility/2006" xmlns:o="urn:schemas-microsoft-com:office:office" xmlns:r="http://schemas.openxmlformats.org/officeDocument/2006/relationships" xmlns:m="http://schemas.openxmlformats.org/officeDocument/2006/math" xmlns:v="urn:schemas-microsoft-com:vml" xmlns:wp14="http://schemas.microsoft.com/office/word/2010/wordprocessingDrawing" xmlns:wp="http://schemas.openxmlformats.org/drawingml/2006/wordprocessingDrawing" xmlns:w10="urn:schemas-microsoft-com:office:word" xmlns:w="http://schemas.openxmlformats.org/wordprocessingml/2006/main" xmlns:w14="http://schemas.microsoft.com/office/word/2010/wordml" xmlns:w15="http://schemas.microsoft.com/office/word/2012/wordml" xmlns:w16se="http://schemas.microsoft.com/office/word/2015/wordml/symex" xmlns:wpg="http://schemas.microsoft.com/office/word/2010/wordprocessingGroup" xmlns:wpi="http://schemas.microsoft.com/office/word/2010/wordprocessingInk" xmlns:wne="http://schemas.microsoft.com/office/word/2006/wordml" xmlns:wps="http://schemas.microsoft.com/office/word/2010/wordprocessingShape" mc:Ignorable="w14 w15 w16se wp14">
-  <w:p>
-    <w:pPr>
-      <w:pStyle w:val="Footer"/>
-    </w:pPr>
+    <w:r>
+      <w:t>.0</w:t>
+    </w:r>
   </w:p>
 </w:ftr>
 </file>
@@ -41822,36 +41901,6 @@
     </w:p>
   </w:footnote>
 </w:footnotes>
-</file>
-
-<file path=word/header1.xml><?xml version="1.0" encoding="utf-8"?>
-<w:hdr xmlns:wpc="http://schemas.microsoft.com/office/word/2010/wordprocessingCanvas" xmlns:cx="http://schemas.microsoft.com/office/drawing/2014/chartex" xmlns:cx1="http://schemas.microsoft.com/office/drawing/2015/9/8/chartex" xmlns:mc="http://schemas.openxmlformats.org/markup-compatibility/2006" xmlns:o="urn:schemas-microsoft-com:office:office" xmlns:r="http://schemas.openxmlformats.org/officeDocument/2006/relationships" xmlns:m="http://schemas.openxmlformats.org/officeDocument/2006/math" xmlns:v="urn:schemas-microsoft-com:vml" xmlns:wp14="http://schemas.microsoft.com/office/word/2010/wordprocessingDrawing" xmlns:wp="http://schemas.openxmlformats.org/drawingml/2006/wordprocessingDrawing" xmlns:w10="urn:schemas-microsoft-com:office:word" xmlns:w="http://schemas.openxmlformats.org/wordprocessingml/2006/main" xmlns:w14="http://schemas.microsoft.com/office/word/2010/wordml" xmlns:w15="http://schemas.microsoft.com/office/word/2012/wordml" xmlns:w16se="http://schemas.microsoft.com/office/word/2015/wordml/symex" xmlns:wpg="http://schemas.microsoft.com/office/word/2010/wordprocessingGroup" xmlns:wpi="http://schemas.microsoft.com/office/word/2010/wordprocessingInk" xmlns:wne="http://schemas.microsoft.com/office/word/2006/wordml" xmlns:wps="http://schemas.microsoft.com/office/word/2010/wordprocessingShape" mc:Ignorable="w14 w15 w16se wp14">
-  <w:p>
-    <w:pPr>
-      <w:pStyle w:val="Header"/>
-    </w:pPr>
-  </w:p>
-</w:hdr>
-</file>
-
-<file path=word/header2.xml><?xml version="1.0" encoding="utf-8"?>
-<w:hdr xmlns:wpc="http://schemas.microsoft.com/office/word/2010/wordprocessingCanvas" xmlns:cx="http://schemas.microsoft.com/office/drawing/2014/chartex" xmlns:cx1="http://schemas.microsoft.com/office/drawing/2015/9/8/chartex" xmlns:mc="http://schemas.openxmlformats.org/markup-compatibility/2006" xmlns:o="urn:schemas-microsoft-com:office:office" xmlns:r="http://schemas.openxmlformats.org/officeDocument/2006/relationships" xmlns:m="http://schemas.openxmlformats.org/officeDocument/2006/math" xmlns:v="urn:schemas-microsoft-com:vml" xmlns:wp14="http://schemas.microsoft.com/office/word/2010/wordprocessingDrawing" xmlns:wp="http://schemas.openxmlformats.org/drawingml/2006/wordprocessingDrawing" xmlns:w10="urn:schemas-microsoft-com:office:word" xmlns:w="http://schemas.openxmlformats.org/wordprocessingml/2006/main" xmlns:w14="http://schemas.microsoft.com/office/word/2010/wordml" xmlns:w15="http://schemas.microsoft.com/office/word/2012/wordml" xmlns:w16se="http://schemas.microsoft.com/office/word/2015/wordml/symex" xmlns:wpg="http://schemas.microsoft.com/office/word/2010/wordprocessingGroup" xmlns:wpi="http://schemas.microsoft.com/office/word/2010/wordprocessingInk" xmlns:wne="http://schemas.microsoft.com/office/word/2006/wordml" xmlns:wps="http://schemas.microsoft.com/office/word/2010/wordprocessingShape" mc:Ignorable="w14 w15 w16se wp14">
-  <w:p>
-    <w:pPr>
-      <w:pStyle w:val="Header"/>
-    </w:pPr>
-  </w:p>
-</w:hdr>
-</file>
-
-<file path=word/header3.xml><?xml version="1.0" encoding="utf-8"?>
-<w:hdr xmlns:wpc="http://schemas.microsoft.com/office/word/2010/wordprocessingCanvas" xmlns:cx="http://schemas.microsoft.com/office/drawing/2014/chartex" xmlns:cx1="http://schemas.microsoft.com/office/drawing/2015/9/8/chartex" xmlns:mc="http://schemas.openxmlformats.org/markup-compatibility/2006" xmlns:o="urn:schemas-microsoft-com:office:office" xmlns:r="http://schemas.openxmlformats.org/officeDocument/2006/relationships" xmlns:m="http://schemas.openxmlformats.org/officeDocument/2006/math" xmlns:v="urn:schemas-microsoft-com:vml" xmlns:wp14="http://schemas.microsoft.com/office/word/2010/wordprocessingDrawing" xmlns:wp="http://schemas.openxmlformats.org/drawingml/2006/wordprocessingDrawing" xmlns:w10="urn:schemas-microsoft-com:office:word" xmlns:w="http://schemas.openxmlformats.org/wordprocessingml/2006/main" xmlns:w14="http://schemas.microsoft.com/office/word/2010/wordml" xmlns:w15="http://schemas.microsoft.com/office/word/2012/wordml" xmlns:w16se="http://schemas.microsoft.com/office/word/2015/wordml/symex" xmlns:wpg="http://schemas.microsoft.com/office/word/2010/wordprocessingGroup" xmlns:wpi="http://schemas.microsoft.com/office/word/2010/wordprocessingInk" xmlns:wne="http://schemas.microsoft.com/office/word/2006/wordml" xmlns:wps="http://schemas.microsoft.com/office/word/2010/wordprocessingShape" mc:Ignorable="w14 w15 w16se wp14">
-  <w:p>
-    <w:pPr>
-      <w:pStyle w:val="Header"/>
-    </w:pPr>
-  </w:p>
-</w:hdr>
 </file>
 
 <file path=word/numbering.xml><?xml version="1.0" encoding="utf-8"?>
@@ -46026,6 +46075,7 @@
     <w:rsid w:val="008C65F4"/>
     <w:rsid w:val="00914151"/>
     <w:rsid w:val="009A0114"/>
+    <w:rsid w:val="009F63F1"/>
     <w:rsid w:val="00A30263"/>
     <w:rsid w:val="00C45A5E"/>
     <w:rsid w:val="00CF2CE5"/>
@@ -46809,7 +46859,7 @@
 </file>
 
 <file path=customXml/itemProps2.xml><?xml version="1.0" encoding="utf-8"?>
-<ds:datastoreItem xmlns:ds="http://schemas.openxmlformats.org/officeDocument/2006/customXml" ds:itemID="{8E4E14D2-62CD-4438-B6FE-677353CC66D7}">
+<ds:datastoreItem xmlns:ds="http://schemas.openxmlformats.org/officeDocument/2006/customXml" ds:itemID="{6E1D7DB7-3371-4D49-92B1-A8498F92B1D6}">
   <ds:schemaRefs>
     <ds:schemaRef ds:uri="http://schemas.openxmlformats.org/officeDocument/2006/bibliography"/>
   </ds:schemaRefs>

</xml_diff>